<commit_message>
Update COMM514 - Activity Logs.docx
Title Area
</commit_message>
<xml_diff>
--- a/COMM514 - Activity Logs.docx
+++ b/COMM514 - Activity Logs.docx
@@ -123,6 +123,14 @@
         </w:rPr>
         <w:t xml:space="preserve"> </w:t>
       </w:r>
+      <w:r>
+        <w:rPr>
+          <w:rFonts w:ascii="Arial" w:eastAsia="Arial" w:hAnsi="Arial" w:cs="Arial"/>
+          <w:b/>
+          <w:sz w:val="28"/>
+        </w:rPr>
+        <w:t>Change Detection for protecting UNESCO World Heritage</w:t>
+      </w:r>
     </w:p>
     <w:p>
       <w:pPr>
@@ -159,6 +167,42 @@
         </w:rPr>
         <w:t>Supervisor:</w:t>
       </w:r>
+      <w:r>
+        <w:rPr>
+          <w:rFonts w:ascii="Arial" w:eastAsia="Arial" w:hAnsi="Arial" w:cs="Arial"/>
+          <w:b/>
+          <w:sz w:val="28"/>
+        </w:rPr>
+        <w:t xml:space="preserve"> Dr. </w:t>
+      </w:r>
+      <w:proofErr w:type="spellStart"/>
+      <w:r>
+        <w:rPr>
+          <w:rFonts w:ascii="Arial" w:eastAsia="Arial" w:hAnsi="Arial" w:cs="Arial"/>
+          <w:b/>
+          <w:sz w:val="28"/>
+        </w:rPr>
+        <w:t>Milto</w:t>
+      </w:r>
+      <w:proofErr w:type="spellEnd"/>
+      <w:r>
+        <w:rPr>
+          <w:rFonts w:ascii="Arial" w:eastAsia="Arial" w:hAnsi="Arial" w:cs="Arial"/>
+          <w:b/>
+          <w:sz w:val="28"/>
+        </w:rPr>
+        <w:t xml:space="preserve"> </w:t>
+      </w:r>
+      <w:proofErr w:type="spellStart"/>
+      <w:r>
+        <w:rPr>
+          <w:rFonts w:ascii="Arial" w:eastAsia="Arial" w:hAnsi="Arial" w:cs="Arial"/>
+          <w:b/>
+          <w:sz w:val="28"/>
+        </w:rPr>
+        <w:t>Miltiadou</w:t>
+      </w:r>
+      <w:proofErr w:type="spellEnd"/>
     </w:p>
     <w:p>
       <w:pPr>
@@ -185,8 +229,42 @@
           <w:b/>
           <w:sz w:val="28"/>
         </w:rPr>
-        <w:t>External Supervisor: (if any)</w:t>
+        <w:t xml:space="preserve">External Supervisor: </w:t>
       </w:r>
+      <w:r>
+        <w:rPr>
+          <w:rFonts w:ascii="Arial" w:eastAsia="Arial" w:hAnsi="Arial" w:cs="Arial"/>
+          <w:b/>
+          <w:sz w:val="28"/>
+        </w:rPr>
+        <w:t>A</w:t>
+      </w:r>
+      <w:r>
+        <w:rPr>
+          <w:rFonts w:ascii="Arial" w:eastAsia="Arial" w:hAnsi="Arial" w:cs="Arial"/>
+          <w:b/>
+          <w:sz w:val="28"/>
+        </w:rPr>
+        <w:t xml:space="preserve">thos </w:t>
+      </w:r>
+      <w:proofErr w:type="spellStart"/>
+      <w:r>
+        <w:rPr>
+          <w:rFonts w:ascii="Arial" w:eastAsia="Arial" w:hAnsi="Arial" w:cs="Arial"/>
+          <w:b/>
+          <w:sz w:val="28"/>
+        </w:rPr>
+        <w:t>A</w:t>
+      </w:r>
+      <w:r>
+        <w:rPr>
+          <w:rFonts w:ascii="Arial" w:eastAsia="Arial" w:hAnsi="Arial" w:cs="Arial"/>
+          <w:b/>
+          <w:sz w:val="28"/>
+        </w:rPr>
+        <w:t>gapiou</w:t>
+      </w:r>
+      <w:proofErr w:type="spellEnd"/>
     </w:p>
     <w:p>
       <w:pPr>
@@ -641,8 +719,6 @@
             </w:r>
             <w:r>
               <w:br/>
-            </w:r>
-            <w:r>
               <w:t>Divided UNESO sites into approximately 3 categories: Natural, Cultural within Urban Area, and Cultural sites outside Urban hubs</w:t>
             </w:r>
           </w:p>
@@ -747,8 +823,6 @@
             </w:r>
             <w:r>
               <w:br/>
-            </w:r>
-            <w:r>
               <w:t>(Weekly Meeting)</w:t>
             </w:r>
             <w:r>
@@ -1484,18 +1558,7 @@
             </w:r>
             <w:r>
               <w:br/>
-            </w:r>
-            <w:r>
-              <w:t xml:space="preserve">Tiling was </w:t>
-            </w:r>
-            <w:r>
-              <w:t>achieved</w:t>
-            </w:r>
-            <w:r>
-              <w:t xml:space="preserve"> but </w:t>
-            </w:r>
-            <w:r>
-              <w:t xml:space="preserve">more as a coincidence while trying to load the images faster- was achieved by creating multiple tasks </w:t>
+              <w:t xml:space="preserve">Tiling was achieved but more as a coincidence while trying to load the images faster- was achieved by creating multiple tasks </w:t>
             </w:r>
             <w:r>
               <w:t xml:space="preserve">for GEE </w:t>
@@ -1706,7 +1769,15 @@
               <w:ind w:left="0" w:firstLine="0"/>
             </w:pPr>
             <w:r>
-              <w:t>Added ability to select time-span and date for selected polygons on `</w:t>
+              <w:t xml:space="preserve">Added ability to select </w:t>
+            </w:r>
+            <w:proofErr w:type="gramStart"/>
+            <w:r>
+              <w:t>time-span</w:t>
+            </w:r>
+            <w:proofErr w:type="gramEnd"/>
+            <w:r>
+              <w:t xml:space="preserve"> and date for selected polygons on `</w:t>
             </w:r>
             <w:proofErr w:type="spellStart"/>
             <w:r>
@@ -1814,13 +1885,7 @@
               <w:ind w:left="0" w:firstLine="0"/>
             </w:pPr>
             <w:r>
-              <w:t xml:space="preserve">Site at </w:t>
-            </w:r>
-            <w:r>
-              <w:t>Smarra</w:t>
-            </w:r>
-            <w:r>
-              <w:t xml:space="preserve"> selected as primary site of interest. </w:t>
+              <w:t xml:space="preserve">Site at Smarra selected as primary site of interest. </w:t>
             </w:r>
             <w:r>
               <w:br/>
@@ -2861,6 +2926,7 @@
   <w:style w:type="character" w:default="1" w:styleId="DefaultParagraphFont">
     <w:name w:val="Default Paragraph Font"/>
     <w:uiPriority w:val="1"/>
+    <w:semiHidden/>
     <w:unhideWhenUsed/>
   </w:style>
   <w:style w:type="table" w:default="1" w:styleId="TableNormal">
@@ -3221,26 +3287,6 @@
 </file>
 
 <file path=customXml/item1.xml><?xml version="1.0" encoding="utf-8"?>
-<p:properties xmlns:p="http://schemas.microsoft.com/office/2006/metadata/properties" xmlns:xsi="http://www.w3.org/2001/XMLSchema-instance" xmlns:pc="http://schemas.microsoft.com/office/infopath/2007/PartnerControls">
-  <documentManagement>
-    <TaxCatchAll xmlns="8cefc96e-7bfc-459f-92b9-86deaf2eeded" xsi:nil="true"/>
-    <lcf76f155ced4ddcb4097134ff3c332f xmlns="158e7beb-0d0a-46f5-b8cc-1767c3671d23">
-      <Terms xmlns="http://schemas.microsoft.com/office/infopath/2007/PartnerControls"/>
-    </lcf76f155ced4ddcb4097134ff3c332f>
-  </documentManagement>
-</p:properties>
-</file>
-
-<file path=customXml/item2.xml><?xml version="1.0" encoding="utf-8"?>
-<?mso-contentType ?>
-<FormTemplates xmlns="http://schemas.microsoft.com/sharepoint/v3/contenttype/forms">
-  <Display>DocumentLibraryForm</Display>
-  <Edit>DocumentLibraryForm</Edit>
-  <New>DocumentLibraryForm</New>
-</FormTemplates>
-</file>
-
-<file path=customXml/item3.xml><?xml version="1.0" encoding="utf-8"?>
 <ct:contentTypeSchema xmlns:ct="http://schemas.microsoft.com/office/2006/metadata/contentType" xmlns:ma="http://schemas.microsoft.com/office/2006/metadata/properties/metaAttributes" ct:_="" ma:_="" ma:contentTypeName="Document" ma:contentTypeID="0x0101005B8EA03B6BE2D748A919DBC1EE28F3D7" ma:contentTypeVersion="17" ma:contentTypeDescription="Create a new document." ma:contentTypeScope="" ma:versionID="83170d25c74abe4e10714044a16345fb">
   <xsd:schema xmlns:xsd="http://www.w3.org/2001/XMLSchema" xmlns:xs="http://www.w3.org/2001/XMLSchema" xmlns:p="http://schemas.microsoft.com/office/2006/metadata/properties" xmlns:ns2="158e7beb-0d0a-46f5-b8cc-1767c3671d23" xmlns:ns3="d145e666-2bc0-46f1-a3be-1964ab5d0999" xmlns:ns4="8cefc96e-7bfc-459f-92b9-86deaf2eeded" targetNamespace="http://schemas.microsoft.com/office/2006/metadata/properties" ma:root="true" ma:fieldsID="4276252fa158f28e97fb4908ed9c570e" ns2:_="" ns3:_="" ns4:_="">
     <xsd:import namespace="158e7beb-0d0a-46f5-b8cc-1767c3671d23"/>
@@ -3494,26 +3540,27 @@
 </ct:contentTypeSchema>
 </file>
 
-<file path=customXml/itemProps1.xml><?xml version="1.0" encoding="utf-8"?>
-<ds:datastoreItem xmlns:ds="http://schemas.openxmlformats.org/officeDocument/2006/customXml" ds:itemID="{6657FF98-B453-4489-9A08-18BCFDDB7F86}">
-  <ds:schemaRefs>
-    <ds:schemaRef ds:uri="http://schemas.microsoft.com/office/2006/metadata/properties"/>
-    <ds:schemaRef ds:uri="http://schemas.microsoft.com/office/infopath/2007/PartnerControls"/>
-    <ds:schemaRef ds:uri="8cefc96e-7bfc-459f-92b9-86deaf2eeded"/>
-    <ds:schemaRef ds:uri="158e7beb-0d0a-46f5-b8cc-1767c3671d23"/>
-  </ds:schemaRefs>
-</ds:datastoreItem>
+<file path=customXml/item2.xml><?xml version="1.0" encoding="utf-8"?>
+<?mso-contentType ?>
+<FormTemplates xmlns="http://schemas.microsoft.com/sharepoint/v3/contenttype/forms">
+  <Display>DocumentLibraryForm</Display>
+  <Edit>DocumentLibraryForm</Edit>
+  <New>DocumentLibraryForm</New>
+</FormTemplates>
 </file>
 
-<file path=customXml/itemProps2.xml><?xml version="1.0" encoding="utf-8"?>
-<ds:datastoreItem xmlns:ds="http://schemas.openxmlformats.org/officeDocument/2006/customXml" ds:itemID="{D5B2BD3B-C2FD-4BE2-B5A5-201F05B95F0A}">
-  <ds:schemaRefs>
-    <ds:schemaRef ds:uri="http://schemas.microsoft.com/sharepoint/v3/contenttype/forms"/>
-  </ds:schemaRefs>
-</ds:datastoreItem>
+<file path=customXml/item3.xml><?xml version="1.0" encoding="utf-8"?>
+<p:properties xmlns:p="http://schemas.microsoft.com/office/2006/metadata/properties" xmlns:xsi="http://www.w3.org/2001/XMLSchema-instance" xmlns:pc="http://schemas.microsoft.com/office/infopath/2007/PartnerControls">
+  <documentManagement>
+    <TaxCatchAll xmlns="8cefc96e-7bfc-459f-92b9-86deaf2eeded" xsi:nil="true"/>
+    <lcf76f155ced4ddcb4097134ff3c332f xmlns="158e7beb-0d0a-46f5-b8cc-1767c3671d23">
+      <Terms xmlns="http://schemas.microsoft.com/office/infopath/2007/PartnerControls"/>
+    </lcf76f155ced4ddcb4097134ff3c332f>
+  </documentManagement>
+</p:properties>
 </file>
 
-<file path=customXml/itemProps3.xml><?xml version="1.0" encoding="utf-8"?>
+<file path=customXml/itemProps1.xml><?xml version="1.0" encoding="utf-8"?>
 <ds:datastoreItem xmlns:ds="http://schemas.openxmlformats.org/officeDocument/2006/customXml" ds:itemID="{9896B2FB-F4BE-4104-82EE-C2BAC5A7A47C}">
   <ds:schemaRefs>
     <ds:schemaRef ds:uri="http://schemas.microsoft.com/office/2006/metadata/contentType"/>
@@ -3531,4 +3578,23 @@
     <ds:schemaRef ds:uri="http://schemas.microsoft.com/internal/obd"/>
   </ds:schemaRefs>
 </ds:datastoreItem>
+</file>
+
+<file path=customXml/itemProps2.xml><?xml version="1.0" encoding="utf-8"?>
+<ds:datastoreItem xmlns:ds="http://schemas.openxmlformats.org/officeDocument/2006/customXml" ds:itemID="{D5B2BD3B-C2FD-4BE2-B5A5-201F05B95F0A}">
+  <ds:schemaRefs>
+    <ds:schemaRef ds:uri="http://schemas.microsoft.com/sharepoint/v3/contenttype/forms"/>
+  </ds:schemaRefs>
+</ds:datastoreItem>
+</file>
+
+<file path=customXml/itemProps3.xml><?xml version="1.0" encoding="utf-8"?>
+<ds:datastoreItem xmlns:ds="http://schemas.openxmlformats.org/officeDocument/2006/customXml" ds:itemID="{6657FF98-B453-4489-9A08-18BCFDDB7F86}">
+  <ds:schemaRefs>
+    <ds:schemaRef ds:uri="http://schemas.microsoft.com/office/2006/metadata/properties"/>
+    <ds:schemaRef ds:uri="http://schemas.microsoft.com/office/infopath/2007/PartnerControls"/>
+    <ds:schemaRef ds:uri="8cefc96e-7bfc-459f-92b9-86deaf2eeded"/>
+    <ds:schemaRef ds:uri="158e7beb-0d0a-46f5-b8cc-1767c3671d23"/>
+  </ds:schemaRefs>
+</ds:datastoreItem>
 </file>
</xml_diff>

<commit_message>
Added 3 days worth of data
This is missing alot of data and will need to be expanded
</commit_message>
<xml_diff>
--- a/COMM514 - Activity Logs.docx
+++ b/COMM514 - Activity Logs.docx
@@ -1916,6 +1916,839 @@
             </w:pPr>
             <w:r>
               <w:t xml:space="preserve">N/A </w:t>
+            </w:r>
+            <w:r>
+              <w:t xml:space="preserve">– Ditto left box </w:t>
+            </w:r>
+          </w:p>
+        </w:tc>
+      </w:tr>
+      <w:tr>
+        <w:tc>
+          <w:tcPr>
+            <w:tcW w:w="1128" w:type="dxa"/>
+          </w:tcPr>
+          <w:p>
+            <w:pPr>
+              <w:pBdr>
+                <w:top w:val="none" w:sz="0" w:space="0" w:color="auto"/>
+                <w:left w:val="none" w:sz="0" w:space="0" w:color="auto"/>
+                <w:bottom w:val="none" w:sz="0" w:space="0" w:color="auto"/>
+                <w:right w:val="none" w:sz="0" w:space="0" w:color="auto"/>
+              </w:pBdr>
+              <w:tabs>
+                <w:tab w:val="center" w:pos="4324"/>
+              </w:tabs>
+              <w:spacing w:after="331" w:line="259" w:lineRule="auto"/>
+              <w:ind w:left="0" w:firstLine="0"/>
+            </w:pPr>
+          </w:p>
+        </w:tc>
+        <w:tc>
+          <w:tcPr>
+            <w:tcW w:w="1983" w:type="dxa"/>
+          </w:tcPr>
+          <w:p>
+            <w:pPr>
+              <w:pBdr>
+                <w:top w:val="none" w:sz="0" w:space="0" w:color="auto"/>
+                <w:left w:val="none" w:sz="0" w:space="0" w:color="auto"/>
+                <w:bottom w:val="none" w:sz="0" w:space="0" w:color="auto"/>
+                <w:right w:val="none" w:sz="0" w:space="0" w:color="auto"/>
+              </w:pBdr>
+              <w:tabs>
+                <w:tab w:val="center" w:pos="4324"/>
+              </w:tabs>
+              <w:spacing w:after="331" w:line="259" w:lineRule="auto"/>
+              <w:ind w:left="0" w:firstLine="0"/>
+            </w:pPr>
+          </w:p>
+        </w:tc>
+        <w:tc>
+          <w:tcPr>
+            <w:tcW w:w="2711" w:type="dxa"/>
+          </w:tcPr>
+          <w:p>
+            <w:pPr>
+              <w:pBdr>
+                <w:top w:val="none" w:sz="0" w:space="0" w:color="auto"/>
+                <w:left w:val="none" w:sz="0" w:space="0" w:color="auto"/>
+                <w:bottom w:val="none" w:sz="0" w:space="0" w:color="auto"/>
+                <w:right w:val="none" w:sz="0" w:space="0" w:color="auto"/>
+              </w:pBdr>
+              <w:tabs>
+                <w:tab w:val="center" w:pos="4324"/>
+              </w:tabs>
+              <w:spacing w:after="331" w:line="259" w:lineRule="auto"/>
+              <w:ind w:left="0" w:firstLine="0"/>
+            </w:pPr>
+          </w:p>
+        </w:tc>
+        <w:tc>
+          <w:tcPr>
+            <w:tcW w:w="3514" w:type="dxa"/>
+          </w:tcPr>
+          <w:p>
+            <w:pPr>
+              <w:pBdr>
+                <w:top w:val="none" w:sz="0" w:space="0" w:color="auto"/>
+                <w:left w:val="none" w:sz="0" w:space="0" w:color="auto"/>
+                <w:bottom w:val="none" w:sz="0" w:space="0" w:color="auto"/>
+                <w:right w:val="none" w:sz="0" w:space="0" w:color="auto"/>
+              </w:pBdr>
+              <w:tabs>
+                <w:tab w:val="center" w:pos="4324"/>
+              </w:tabs>
+              <w:spacing w:after="331" w:line="259" w:lineRule="auto"/>
+              <w:ind w:left="0" w:firstLine="0"/>
+            </w:pPr>
+          </w:p>
+        </w:tc>
+      </w:tr>
+      <w:tr>
+        <w:tc>
+          <w:tcPr>
+            <w:tcW w:w="1128" w:type="dxa"/>
+          </w:tcPr>
+          <w:p>
+            <w:pPr>
+              <w:pBdr>
+                <w:top w:val="none" w:sz="0" w:space="0" w:color="auto"/>
+                <w:left w:val="none" w:sz="0" w:space="0" w:color="auto"/>
+                <w:bottom w:val="none" w:sz="0" w:space="0" w:color="auto"/>
+                <w:right w:val="none" w:sz="0" w:space="0" w:color="auto"/>
+              </w:pBdr>
+              <w:tabs>
+                <w:tab w:val="center" w:pos="4324"/>
+              </w:tabs>
+              <w:spacing w:after="331" w:line="259" w:lineRule="auto"/>
+              <w:ind w:left="0" w:firstLine="0"/>
+            </w:pPr>
+          </w:p>
+        </w:tc>
+        <w:tc>
+          <w:tcPr>
+            <w:tcW w:w="1983" w:type="dxa"/>
+          </w:tcPr>
+          <w:p>
+            <w:pPr>
+              <w:pBdr>
+                <w:top w:val="none" w:sz="0" w:space="0" w:color="auto"/>
+                <w:left w:val="none" w:sz="0" w:space="0" w:color="auto"/>
+                <w:bottom w:val="none" w:sz="0" w:space="0" w:color="auto"/>
+                <w:right w:val="none" w:sz="0" w:space="0" w:color="auto"/>
+              </w:pBdr>
+              <w:tabs>
+                <w:tab w:val="center" w:pos="4324"/>
+              </w:tabs>
+              <w:spacing w:after="331" w:line="259" w:lineRule="auto"/>
+              <w:ind w:left="0" w:firstLine="0"/>
+            </w:pPr>
+          </w:p>
+        </w:tc>
+        <w:tc>
+          <w:tcPr>
+            <w:tcW w:w="2711" w:type="dxa"/>
+          </w:tcPr>
+          <w:p>
+            <w:pPr>
+              <w:pBdr>
+                <w:top w:val="none" w:sz="0" w:space="0" w:color="auto"/>
+                <w:left w:val="none" w:sz="0" w:space="0" w:color="auto"/>
+                <w:bottom w:val="none" w:sz="0" w:space="0" w:color="auto"/>
+                <w:right w:val="none" w:sz="0" w:space="0" w:color="auto"/>
+              </w:pBdr>
+              <w:tabs>
+                <w:tab w:val="center" w:pos="4324"/>
+              </w:tabs>
+              <w:spacing w:after="331" w:line="259" w:lineRule="auto"/>
+              <w:ind w:left="0" w:firstLine="0"/>
+            </w:pPr>
+          </w:p>
+        </w:tc>
+        <w:tc>
+          <w:tcPr>
+            <w:tcW w:w="3514" w:type="dxa"/>
+          </w:tcPr>
+          <w:p>
+            <w:pPr>
+              <w:pBdr>
+                <w:top w:val="none" w:sz="0" w:space="0" w:color="auto"/>
+                <w:left w:val="none" w:sz="0" w:space="0" w:color="auto"/>
+                <w:bottom w:val="none" w:sz="0" w:space="0" w:color="auto"/>
+                <w:right w:val="none" w:sz="0" w:space="0" w:color="auto"/>
+              </w:pBdr>
+              <w:tabs>
+                <w:tab w:val="center" w:pos="4324"/>
+              </w:tabs>
+              <w:spacing w:after="331" w:line="259" w:lineRule="auto"/>
+              <w:ind w:left="0" w:firstLine="0"/>
+            </w:pPr>
+          </w:p>
+        </w:tc>
+      </w:tr>
+      <w:tr>
+        <w:tc>
+          <w:tcPr>
+            <w:tcW w:w="9336" w:type="dxa"/>
+            <w:gridSpan w:val="4"/>
+          </w:tcPr>
+          <w:p>
+            <w:pPr>
+              <w:pStyle w:val="Title"/>
+            </w:pPr>
+            <w:r>
+              <w:t xml:space="preserve">PHASE </w:t>
+            </w:r>
+            <w:r>
+              <w:t xml:space="preserve">1: Data Collection and Labelling. </w:t>
+            </w:r>
+          </w:p>
+        </w:tc>
+      </w:tr>
+      <w:tr>
+        <w:tc>
+          <w:tcPr>
+            <w:tcW w:w="1128" w:type="dxa"/>
+          </w:tcPr>
+          <w:p>
+            <w:pPr>
+              <w:pBdr>
+                <w:top w:val="none" w:sz="0" w:space="0" w:color="auto"/>
+                <w:left w:val="none" w:sz="0" w:space="0" w:color="auto"/>
+                <w:bottom w:val="none" w:sz="0" w:space="0" w:color="auto"/>
+                <w:right w:val="none" w:sz="0" w:space="0" w:color="auto"/>
+              </w:pBdr>
+              <w:tabs>
+                <w:tab w:val="center" w:pos="4324"/>
+              </w:tabs>
+              <w:spacing w:after="331" w:line="259" w:lineRule="auto"/>
+              <w:ind w:left="0" w:firstLine="0"/>
+            </w:pPr>
+          </w:p>
+        </w:tc>
+        <w:tc>
+          <w:tcPr>
+            <w:tcW w:w="1983" w:type="dxa"/>
+          </w:tcPr>
+          <w:p>
+            <w:pPr>
+              <w:pBdr>
+                <w:top w:val="none" w:sz="0" w:space="0" w:color="auto"/>
+                <w:left w:val="none" w:sz="0" w:space="0" w:color="auto"/>
+                <w:bottom w:val="none" w:sz="0" w:space="0" w:color="auto"/>
+                <w:right w:val="none" w:sz="0" w:space="0" w:color="auto"/>
+              </w:pBdr>
+              <w:tabs>
+                <w:tab w:val="center" w:pos="4324"/>
+              </w:tabs>
+              <w:spacing w:after="331" w:line="259" w:lineRule="auto"/>
+              <w:ind w:left="0" w:firstLine="0"/>
+            </w:pPr>
+          </w:p>
+        </w:tc>
+        <w:tc>
+          <w:tcPr>
+            <w:tcW w:w="2711" w:type="dxa"/>
+          </w:tcPr>
+          <w:p>
+            <w:pPr>
+              <w:pBdr>
+                <w:top w:val="none" w:sz="0" w:space="0" w:color="auto"/>
+                <w:left w:val="none" w:sz="0" w:space="0" w:color="auto"/>
+                <w:bottom w:val="none" w:sz="0" w:space="0" w:color="auto"/>
+                <w:right w:val="none" w:sz="0" w:space="0" w:color="auto"/>
+              </w:pBdr>
+              <w:tabs>
+                <w:tab w:val="center" w:pos="4324"/>
+              </w:tabs>
+              <w:spacing w:after="331" w:line="259" w:lineRule="auto"/>
+              <w:ind w:left="0" w:firstLine="0"/>
+            </w:pPr>
+          </w:p>
+        </w:tc>
+        <w:tc>
+          <w:tcPr>
+            <w:tcW w:w="3514" w:type="dxa"/>
+          </w:tcPr>
+          <w:p>
+            <w:pPr>
+              <w:pBdr>
+                <w:top w:val="none" w:sz="0" w:space="0" w:color="auto"/>
+                <w:left w:val="none" w:sz="0" w:space="0" w:color="auto"/>
+                <w:bottom w:val="none" w:sz="0" w:space="0" w:color="auto"/>
+                <w:right w:val="none" w:sz="0" w:space="0" w:color="auto"/>
+              </w:pBdr>
+              <w:tabs>
+                <w:tab w:val="center" w:pos="4324"/>
+              </w:tabs>
+              <w:spacing w:after="331" w:line="259" w:lineRule="auto"/>
+              <w:ind w:left="0" w:firstLine="0"/>
+            </w:pPr>
+          </w:p>
+        </w:tc>
+      </w:tr>
+      <w:tr>
+        <w:tc>
+          <w:tcPr>
+            <w:tcW w:w="1128" w:type="dxa"/>
+          </w:tcPr>
+          <w:p>
+            <w:pPr>
+              <w:pBdr>
+                <w:top w:val="none" w:sz="0" w:space="0" w:color="auto"/>
+                <w:left w:val="none" w:sz="0" w:space="0" w:color="auto"/>
+                <w:bottom w:val="none" w:sz="0" w:space="0" w:color="auto"/>
+                <w:right w:val="none" w:sz="0" w:space="0" w:color="auto"/>
+              </w:pBdr>
+              <w:tabs>
+                <w:tab w:val="center" w:pos="4324"/>
+              </w:tabs>
+              <w:spacing w:after="331" w:line="259" w:lineRule="auto"/>
+              <w:ind w:left="0" w:firstLine="0"/>
+            </w:pPr>
+          </w:p>
+        </w:tc>
+        <w:tc>
+          <w:tcPr>
+            <w:tcW w:w="1983" w:type="dxa"/>
+          </w:tcPr>
+          <w:p>
+            <w:pPr>
+              <w:pBdr>
+                <w:top w:val="none" w:sz="0" w:space="0" w:color="auto"/>
+                <w:left w:val="none" w:sz="0" w:space="0" w:color="auto"/>
+                <w:bottom w:val="none" w:sz="0" w:space="0" w:color="auto"/>
+                <w:right w:val="none" w:sz="0" w:space="0" w:color="auto"/>
+              </w:pBdr>
+              <w:tabs>
+                <w:tab w:val="center" w:pos="4324"/>
+              </w:tabs>
+              <w:spacing w:after="331" w:line="259" w:lineRule="auto"/>
+              <w:ind w:left="0" w:firstLine="0"/>
+            </w:pPr>
+          </w:p>
+        </w:tc>
+        <w:tc>
+          <w:tcPr>
+            <w:tcW w:w="2711" w:type="dxa"/>
+          </w:tcPr>
+          <w:p>
+            <w:pPr>
+              <w:pBdr>
+                <w:top w:val="none" w:sz="0" w:space="0" w:color="auto"/>
+                <w:left w:val="none" w:sz="0" w:space="0" w:color="auto"/>
+                <w:bottom w:val="none" w:sz="0" w:space="0" w:color="auto"/>
+                <w:right w:val="none" w:sz="0" w:space="0" w:color="auto"/>
+              </w:pBdr>
+              <w:tabs>
+                <w:tab w:val="center" w:pos="4324"/>
+              </w:tabs>
+              <w:spacing w:after="331" w:line="259" w:lineRule="auto"/>
+              <w:ind w:left="0" w:firstLine="0"/>
+            </w:pPr>
+          </w:p>
+        </w:tc>
+        <w:tc>
+          <w:tcPr>
+            <w:tcW w:w="3514" w:type="dxa"/>
+          </w:tcPr>
+          <w:p>
+            <w:pPr>
+              <w:pBdr>
+                <w:top w:val="none" w:sz="0" w:space="0" w:color="auto"/>
+                <w:left w:val="none" w:sz="0" w:space="0" w:color="auto"/>
+                <w:bottom w:val="none" w:sz="0" w:space="0" w:color="auto"/>
+                <w:right w:val="none" w:sz="0" w:space="0" w:color="auto"/>
+              </w:pBdr>
+              <w:tabs>
+                <w:tab w:val="center" w:pos="4324"/>
+              </w:tabs>
+              <w:spacing w:after="331" w:line="259" w:lineRule="auto"/>
+              <w:ind w:left="0" w:firstLine="0"/>
+            </w:pPr>
+          </w:p>
+        </w:tc>
+      </w:tr>
+      <w:tr>
+        <w:tc>
+          <w:tcPr>
+            <w:tcW w:w="1128" w:type="dxa"/>
+          </w:tcPr>
+          <w:p>
+            <w:pPr>
+              <w:pBdr>
+                <w:top w:val="none" w:sz="0" w:space="0" w:color="auto"/>
+                <w:left w:val="none" w:sz="0" w:space="0" w:color="auto"/>
+                <w:bottom w:val="none" w:sz="0" w:space="0" w:color="auto"/>
+                <w:right w:val="none" w:sz="0" w:space="0" w:color="auto"/>
+              </w:pBdr>
+              <w:tabs>
+                <w:tab w:val="center" w:pos="4324"/>
+              </w:tabs>
+              <w:spacing w:after="331" w:line="259" w:lineRule="auto"/>
+              <w:ind w:left="0" w:firstLine="0"/>
+            </w:pPr>
+            <w:r>
+              <w:t>12-06-</w:t>
+            </w:r>
+            <w:r>
+              <w:t>25</w:t>
+            </w:r>
+            <w:r>
+              <w:t xml:space="preserve"> </w:t>
+            </w:r>
+          </w:p>
+          <w:p>
+            <w:pPr>
+              <w:pBdr>
+                <w:top w:val="none" w:sz="0" w:space="0" w:color="auto"/>
+                <w:left w:val="none" w:sz="0" w:space="0" w:color="auto"/>
+                <w:bottom w:val="none" w:sz="0" w:space="0" w:color="auto"/>
+                <w:right w:val="none" w:sz="0" w:space="0" w:color="auto"/>
+              </w:pBdr>
+              <w:tabs>
+                <w:tab w:val="center" w:pos="4324"/>
+              </w:tabs>
+              <w:spacing w:after="331" w:line="259" w:lineRule="auto"/>
+              <w:ind w:left="0" w:firstLine="0"/>
+            </w:pPr>
+          </w:p>
+        </w:tc>
+        <w:tc>
+          <w:tcPr>
+            <w:tcW w:w="1983" w:type="dxa"/>
+          </w:tcPr>
+          <w:p>
+            <w:pPr>
+              <w:pBdr>
+                <w:top w:val="none" w:sz="0" w:space="0" w:color="auto"/>
+                <w:left w:val="none" w:sz="0" w:space="0" w:color="auto"/>
+                <w:bottom w:val="none" w:sz="0" w:space="0" w:color="auto"/>
+                <w:right w:val="none" w:sz="0" w:space="0" w:color="auto"/>
+              </w:pBdr>
+              <w:tabs>
+                <w:tab w:val="center" w:pos="4324"/>
+              </w:tabs>
+              <w:spacing w:after="331" w:line="259" w:lineRule="auto"/>
+              <w:ind w:left="0" w:firstLine="0"/>
+            </w:pPr>
+            <w:r>
+              <w:t>Created `</w:t>
+            </w:r>
+            <w:hyperlink r:id="rId8" w:tooltip="pts_samarra.ipynb" w:history="1">
+              <w:proofErr w:type="spellStart"/>
+              <w:r>
+                <w:rPr>
+                  <w:rStyle w:val="Hyperlink"/>
+                </w:rPr>
+                <w:t>pts_samarra.ipynb</w:t>
+              </w:r>
+              <w:proofErr w:type="spellEnd"/>
+            </w:hyperlink>
+            <w:r>
+              <w:t>` and `</w:t>
+            </w:r>
+            <w:hyperlink r:id="rId9" w:tooltip="pts_runner.py" w:history="1">
+              <w:r>
+                <w:rPr>
+                  <w:rStyle w:val="Hyperlink"/>
+                </w:rPr>
+                <w:t>pts_runner.py</w:t>
+              </w:r>
+            </w:hyperlink>
+            <w:r>
+              <w:t xml:space="preserve">` </w:t>
+            </w:r>
+          </w:p>
+        </w:tc>
+        <w:tc>
+          <w:tcPr>
+            <w:tcW w:w="2711" w:type="dxa"/>
+          </w:tcPr>
+          <w:p>
+            <w:pPr>
+              <w:pBdr>
+                <w:top w:val="none" w:sz="0" w:space="0" w:color="auto"/>
+                <w:left w:val="none" w:sz="0" w:space="0" w:color="auto"/>
+                <w:bottom w:val="none" w:sz="0" w:space="0" w:color="auto"/>
+                <w:right w:val="none" w:sz="0" w:space="0" w:color="auto"/>
+              </w:pBdr>
+              <w:tabs>
+                <w:tab w:val="center" w:pos="4324"/>
+              </w:tabs>
+              <w:spacing w:after="331" w:line="259" w:lineRule="auto"/>
+              <w:ind w:left="0" w:firstLine="0"/>
+            </w:pPr>
+            <w:r>
+              <w:t xml:space="preserve">Attempted to loop through all years and chunks. Both work but are unstable and the old method for checking if GEE is active is way too slow – so would make downloading this data take ages. </w:t>
+            </w:r>
+          </w:p>
+        </w:tc>
+        <w:tc>
+          <w:tcPr>
+            <w:tcW w:w="3514" w:type="dxa"/>
+          </w:tcPr>
+          <w:p>
+            <w:pPr>
+              <w:pBdr>
+                <w:top w:val="none" w:sz="0" w:space="0" w:color="auto"/>
+                <w:left w:val="none" w:sz="0" w:space="0" w:color="auto"/>
+                <w:bottom w:val="none" w:sz="0" w:space="0" w:color="auto"/>
+                <w:right w:val="none" w:sz="0" w:space="0" w:color="auto"/>
+              </w:pBdr>
+              <w:tabs>
+                <w:tab w:val="center" w:pos="4324"/>
+              </w:tabs>
+              <w:spacing w:after="331" w:line="259" w:lineRule="auto"/>
+              <w:ind w:left="0" w:firstLine="0"/>
+            </w:pPr>
+            <w:r>
+              <w:t xml:space="preserve">N/A – Ditto left box </w:t>
+            </w:r>
+          </w:p>
+        </w:tc>
+      </w:tr>
+      <w:tr>
+        <w:tc>
+          <w:tcPr>
+            <w:tcW w:w="1128" w:type="dxa"/>
+          </w:tcPr>
+          <w:p>
+            <w:pPr>
+              <w:pBdr>
+                <w:top w:val="none" w:sz="0" w:space="0" w:color="auto"/>
+                <w:left w:val="none" w:sz="0" w:space="0" w:color="auto"/>
+                <w:bottom w:val="none" w:sz="0" w:space="0" w:color="auto"/>
+                <w:right w:val="none" w:sz="0" w:space="0" w:color="auto"/>
+              </w:pBdr>
+              <w:tabs>
+                <w:tab w:val="center" w:pos="4324"/>
+              </w:tabs>
+              <w:spacing w:after="331" w:line="259" w:lineRule="auto"/>
+              <w:ind w:left="0" w:firstLine="0"/>
+            </w:pPr>
+            <w:r>
+              <w:t>1</w:t>
+            </w:r>
+            <w:r>
+              <w:t>7</w:t>
+            </w:r>
+            <w:r>
+              <w:t>/06/2025</w:t>
+            </w:r>
+          </w:p>
+        </w:tc>
+        <w:tc>
+          <w:tcPr>
+            <w:tcW w:w="1983" w:type="dxa"/>
+          </w:tcPr>
+          <w:p>
+            <w:pPr>
+              <w:pBdr>
+                <w:top w:val="none" w:sz="0" w:space="0" w:color="auto"/>
+                <w:left w:val="none" w:sz="0" w:space="0" w:color="auto"/>
+                <w:bottom w:val="none" w:sz="0" w:space="0" w:color="auto"/>
+                <w:right w:val="none" w:sz="0" w:space="0" w:color="auto"/>
+              </w:pBdr>
+              <w:tabs>
+                <w:tab w:val="center" w:pos="4324"/>
+              </w:tabs>
+              <w:spacing w:after="331" w:line="259" w:lineRule="auto"/>
+              <w:ind w:left="0" w:firstLine="0"/>
+            </w:pPr>
+            <w:r>
+              <w:t>Created `</w:t>
+            </w:r>
+            <w:hyperlink r:id="rId10" w:tooltip="pts_check4usage.py" w:history="1">
+              <w:r>
+                <w:rPr>
+                  <w:rStyle w:val="Hyperlink"/>
+                </w:rPr>
+                <w:t>pts_check4usage.py</w:t>
+              </w:r>
+            </w:hyperlink>
+            <w:r>
+              <w:t>`</w:t>
+            </w:r>
+          </w:p>
+        </w:tc>
+        <w:tc>
+          <w:tcPr>
+            <w:tcW w:w="2711" w:type="dxa"/>
+          </w:tcPr>
+          <w:p>
+            <w:pPr>
+              <w:pBdr>
+                <w:top w:val="none" w:sz="0" w:space="0" w:color="auto"/>
+                <w:left w:val="none" w:sz="0" w:space="0" w:color="auto"/>
+                <w:bottom w:val="none" w:sz="0" w:space="0" w:color="auto"/>
+                <w:right w:val="none" w:sz="0" w:space="0" w:color="auto"/>
+              </w:pBdr>
+              <w:tabs>
+                <w:tab w:val="center" w:pos="4324"/>
+              </w:tabs>
+              <w:spacing w:after="331" w:line="259" w:lineRule="auto"/>
+              <w:ind w:left="0" w:firstLine="0"/>
+            </w:pPr>
+            <w:r>
+              <w:t>Util functions for checking</w:t>
+            </w:r>
+            <w:r>
+              <w:t xml:space="preserve"> if GEE is actively computing anything </w:t>
+            </w:r>
+          </w:p>
+        </w:tc>
+        <w:tc>
+          <w:tcPr>
+            <w:tcW w:w="3514" w:type="dxa"/>
+          </w:tcPr>
+          <w:p>
+            <w:pPr>
+              <w:pBdr>
+                <w:top w:val="none" w:sz="0" w:space="0" w:color="auto"/>
+                <w:left w:val="none" w:sz="0" w:space="0" w:color="auto"/>
+                <w:bottom w:val="none" w:sz="0" w:space="0" w:color="auto"/>
+                <w:right w:val="none" w:sz="0" w:space="0" w:color="auto"/>
+              </w:pBdr>
+              <w:tabs>
+                <w:tab w:val="center" w:pos="4324"/>
+              </w:tabs>
+              <w:spacing w:after="331" w:line="259" w:lineRule="auto"/>
+              <w:ind w:left="0" w:firstLine="0"/>
+            </w:pPr>
+            <w:r>
+              <w:t xml:space="preserve">Designed and tested however did not have time to start using it so was left till the next day. </w:t>
+            </w:r>
+          </w:p>
+        </w:tc>
+      </w:tr>
+      <w:tr>
+        <w:tc>
+          <w:tcPr>
+            <w:tcW w:w="1128" w:type="dxa"/>
+            <w:vMerge w:val="restart"/>
+          </w:tcPr>
+          <w:p>
+            <w:pPr>
+              <w:pBdr>
+                <w:top w:val="none" w:sz="0" w:space="0" w:color="auto"/>
+                <w:left w:val="none" w:sz="0" w:space="0" w:color="auto"/>
+                <w:bottom w:val="none" w:sz="0" w:space="0" w:color="auto"/>
+                <w:right w:val="none" w:sz="0" w:space="0" w:color="auto"/>
+              </w:pBdr>
+              <w:tabs>
+                <w:tab w:val="center" w:pos="4324"/>
+              </w:tabs>
+              <w:spacing w:after="331" w:line="259" w:lineRule="auto"/>
+              <w:ind w:left="0" w:firstLine="0"/>
+            </w:pPr>
+            <w:r>
+              <w:t>19/06/2025</w:t>
+            </w:r>
+          </w:p>
+        </w:tc>
+        <w:tc>
+          <w:tcPr>
+            <w:tcW w:w="1983" w:type="dxa"/>
+          </w:tcPr>
+          <w:p>
+            <w:pPr>
+              <w:pBdr>
+                <w:top w:val="none" w:sz="0" w:space="0" w:color="auto"/>
+                <w:left w:val="none" w:sz="0" w:space="0" w:color="auto"/>
+                <w:bottom w:val="none" w:sz="0" w:space="0" w:color="auto"/>
+                <w:right w:val="none" w:sz="0" w:space="0" w:color="auto"/>
+              </w:pBdr>
+              <w:tabs>
+                <w:tab w:val="center" w:pos="4324"/>
+              </w:tabs>
+              <w:spacing w:after="331" w:line="259" w:lineRule="auto"/>
+              <w:ind w:left="0" w:firstLine="0"/>
+            </w:pPr>
+            <w:proofErr w:type="spellStart"/>
+            <w:r>
+              <w:t>Stablised</w:t>
+            </w:r>
+            <w:proofErr w:type="spellEnd"/>
+            <w:r>
+              <w:t xml:space="preserve"> `</w:t>
+            </w:r>
+            <w:hyperlink r:id="rId11" w:tooltip="pts_runner.py" w:history="1">
+              <w:r>
+                <w:rPr>
+                  <w:rStyle w:val="Hyperlink"/>
+                </w:rPr>
+                <w:t>pts_runner.py</w:t>
+              </w:r>
+            </w:hyperlink>
+            <w:r>
+              <w:t>`, and `</w:t>
+            </w:r>
+            <w:hyperlink r:id="rId12" w:tooltip="pts_samarra.ipynb" w:history="1">
+              <w:proofErr w:type="spellStart"/>
+              <w:r>
+                <w:rPr>
+                  <w:rStyle w:val="Hyperlink"/>
+                </w:rPr>
+                <w:t>pts_samarra.ipynb</w:t>
+              </w:r>
+              <w:proofErr w:type="spellEnd"/>
+            </w:hyperlink>
+            <w:r>
+              <w:t>` for dataset download</w:t>
+            </w:r>
+          </w:p>
+        </w:tc>
+        <w:tc>
+          <w:tcPr>
+            <w:tcW w:w="2711" w:type="dxa"/>
+          </w:tcPr>
+          <w:p>
+            <w:pPr>
+              <w:pBdr>
+                <w:top w:val="none" w:sz="0" w:space="0" w:color="auto"/>
+                <w:left w:val="none" w:sz="0" w:space="0" w:color="auto"/>
+                <w:bottom w:val="none" w:sz="0" w:space="0" w:color="auto"/>
+                <w:right w:val="none" w:sz="0" w:space="0" w:color="auto"/>
+              </w:pBdr>
+              <w:tabs>
+                <w:tab w:val="center" w:pos="4324"/>
+              </w:tabs>
+              <w:spacing w:after="331" w:line="259" w:lineRule="auto"/>
+              <w:ind w:left="0" w:firstLine="0"/>
+            </w:pPr>
+            <w:r>
+              <w:t>Minor changes to last 3 files and added to the `</w:t>
+            </w:r>
+            <w:hyperlink r:id="rId13" w:tooltip="pts_runner.py" w:history="1">
+              <w:r>
+                <w:rPr>
+                  <w:rStyle w:val="Hyperlink"/>
+                </w:rPr>
+                <w:t>pts_runner.py</w:t>
+              </w:r>
+            </w:hyperlink>
+            <w:r>
+              <w:t xml:space="preserve">` </w:t>
+            </w:r>
+          </w:p>
+        </w:tc>
+        <w:tc>
+          <w:tcPr>
+            <w:tcW w:w="3514" w:type="dxa"/>
+          </w:tcPr>
+          <w:p>
+            <w:pPr>
+              <w:pBdr>
+                <w:top w:val="none" w:sz="0" w:space="0" w:color="auto"/>
+                <w:left w:val="none" w:sz="0" w:space="0" w:color="auto"/>
+                <w:bottom w:val="none" w:sz="0" w:space="0" w:color="auto"/>
+                <w:right w:val="none" w:sz="0" w:space="0" w:color="auto"/>
+              </w:pBdr>
+              <w:tabs>
+                <w:tab w:val="center" w:pos="4324"/>
+              </w:tabs>
+              <w:spacing w:after="331" w:line="259" w:lineRule="auto"/>
+              <w:ind w:left="0" w:firstLine="0"/>
+            </w:pPr>
+            <w:r>
+              <w:t xml:space="preserve">Data downloads now in a stable manor, have as of committing this file (19/06/2025 2:57) have not had any failures on GEE.  </w:t>
+            </w:r>
+          </w:p>
+        </w:tc>
+      </w:tr>
+      <w:tr>
+        <w:tc>
+          <w:tcPr>
+            <w:tcW w:w="1128" w:type="dxa"/>
+            <w:vMerge/>
+          </w:tcPr>
+          <w:p>
+            <w:pPr>
+              <w:pBdr>
+                <w:top w:val="none" w:sz="0" w:space="0" w:color="auto"/>
+                <w:left w:val="none" w:sz="0" w:space="0" w:color="auto"/>
+                <w:bottom w:val="none" w:sz="0" w:space="0" w:color="auto"/>
+                <w:right w:val="none" w:sz="0" w:space="0" w:color="auto"/>
+              </w:pBdr>
+              <w:tabs>
+                <w:tab w:val="center" w:pos="4324"/>
+              </w:tabs>
+              <w:spacing w:after="331" w:line="259" w:lineRule="auto"/>
+              <w:ind w:left="0" w:firstLine="0"/>
+            </w:pPr>
+          </w:p>
+        </w:tc>
+        <w:tc>
+          <w:tcPr>
+            <w:tcW w:w="1983" w:type="dxa"/>
+          </w:tcPr>
+          <w:p>
+            <w:pPr>
+              <w:pBdr>
+                <w:top w:val="none" w:sz="0" w:space="0" w:color="auto"/>
+                <w:left w:val="none" w:sz="0" w:space="0" w:color="auto"/>
+                <w:bottom w:val="none" w:sz="0" w:space="0" w:color="auto"/>
+                <w:right w:val="none" w:sz="0" w:space="0" w:color="auto"/>
+              </w:pBdr>
+              <w:tabs>
+                <w:tab w:val="center" w:pos="4324"/>
+              </w:tabs>
+              <w:spacing w:after="331" w:line="259" w:lineRule="auto"/>
+              <w:ind w:left="0" w:firstLine="0"/>
+            </w:pPr>
+            <w:r>
+              <w:t xml:space="preserve">Attended Day 1 of ML4EO </w:t>
+            </w:r>
+          </w:p>
+        </w:tc>
+        <w:tc>
+          <w:tcPr>
+            <w:tcW w:w="2711" w:type="dxa"/>
+          </w:tcPr>
+          <w:p>
+            <w:pPr>
+              <w:pBdr>
+                <w:top w:val="none" w:sz="0" w:space="0" w:color="auto"/>
+                <w:left w:val="none" w:sz="0" w:space="0" w:color="auto"/>
+                <w:bottom w:val="none" w:sz="0" w:space="0" w:color="auto"/>
+                <w:right w:val="none" w:sz="0" w:space="0" w:color="auto"/>
+              </w:pBdr>
+              <w:tabs>
+                <w:tab w:val="center" w:pos="4324"/>
+              </w:tabs>
+              <w:spacing w:after="331" w:line="259" w:lineRule="auto"/>
+              <w:ind w:left="0" w:firstLine="0"/>
+            </w:pPr>
+            <w:r>
+              <w:t xml:space="preserve">Machine Learning for Earth Observation conference </w:t>
+            </w:r>
+          </w:p>
+        </w:tc>
+        <w:tc>
+          <w:tcPr>
+            <w:tcW w:w="3514" w:type="dxa"/>
+          </w:tcPr>
+          <w:p>
+            <w:pPr>
+              <w:pBdr>
+                <w:top w:val="none" w:sz="0" w:space="0" w:color="auto"/>
+                <w:left w:val="none" w:sz="0" w:space="0" w:color="auto"/>
+                <w:bottom w:val="none" w:sz="0" w:space="0" w:color="auto"/>
+                <w:right w:val="none" w:sz="0" w:space="0" w:color="auto"/>
+              </w:pBdr>
+              <w:tabs>
+                <w:tab w:val="center" w:pos="4324"/>
+              </w:tabs>
+              <w:spacing w:after="331" w:line="259" w:lineRule="auto"/>
+              <w:ind w:left="0" w:firstLine="0"/>
+            </w:pPr>
+            <w:r>
+              <w:t>Got to meet some wonderful people</w:t>
+            </w:r>
+            <w:r>
+              <w:t xml:space="preserve"> and attending has aided with my terminology understanding towards EO. </w:t>
             </w:r>
           </w:p>
         </w:tc>
@@ -2926,7 +3759,6 @@
   <w:style w:type="character" w:default="1" w:styleId="DefaultParagraphFont">
     <w:name w:val="Default Paragraph Font"/>
     <w:uiPriority w:val="1"/>
-    <w:semiHidden/>
     <w:unhideWhenUsed/>
   </w:style>
   <w:style w:type="table" w:default="1" w:styleId="TableNormal">
@@ -2987,6 +3819,64 @@
       <w:ind w:left="720"/>
       <w:contextualSpacing/>
     </w:pPr>
+  </w:style>
+  <w:style w:type="character" w:styleId="Hyperlink">
+    <w:name w:val="Hyperlink"/>
+    <w:basedOn w:val="DefaultParagraphFont"/>
+    <w:uiPriority w:val="99"/>
+    <w:unhideWhenUsed/>
+    <w:rsid w:val="003F15E2"/>
+    <w:rPr>
+      <w:color w:val="0563C1" w:themeColor="hyperlink"/>
+      <w:u w:val="single"/>
+    </w:rPr>
+  </w:style>
+  <w:style w:type="character" w:styleId="UnresolvedMention">
+    <w:name w:val="Unresolved Mention"/>
+    <w:basedOn w:val="DefaultParagraphFont"/>
+    <w:uiPriority w:val="99"/>
+    <w:semiHidden/>
+    <w:unhideWhenUsed/>
+    <w:rsid w:val="003F15E2"/>
+    <w:rPr>
+      <w:color w:val="605E5C"/>
+      <w:shd w:val="clear" w:color="auto" w:fill="E1DFDD"/>
+    </w:rPr>
+  </w:style>
+  <w:style w:type="paragraph" w:styleId="Title">
+    <w:name w:val="Title"/>
+    <w:basedOn w:val="Normal"/>
+    <w:next w:val="Normal"/>
+    <w:link w:val="TitleChar"/>
+    <w:uiPriority w:val="10"/>
+    <w:qFormat/>
+    <w:rsid w:val="0076201E"/>
+    <w:pPr>
+      <w:spacing w:after="0" w:line="240" w:lineRule="auto"/>
+      <w:contextualSpacing/>
+    </w:pPr>
+    <w:rPr>
+      <w:rFonts w:asciiTheme="majorHAnsi" w:eastAsiaTheme="majorEastAsia" w:hAnsiTheme="majorHAnsi" w:cstheme="majorBidi"/>
+      <w:color w:val="auto"/>
+      <w:spacing w:val="-10"/>
+      <w:kern w:val="28"/>
+      <w:sz w:val="56"/>
+      <w:szCs w:val="56"/>
+    </w:rPr>
+  </w:style>
+  <w:style w:type="character" w:customStyle="1" w:styleId="TitleChar">
+    <w:name w:val="Title Char"/>
+    <w:basedOn w:val="DefaultParagraphFont"/>
+    <w:link w:val="Title"/>
+    <w:uiPriority w:val="10"/>
+    <w:rsid w:val="0076201E"/>
+    <w:rPr>
+      <w:rFonts w:asciiTheme="majorHAnsi" w:eastAsiaTheme="majorEastAsia" w:hAnsiTheme="majorHAnsi" w:cstheme="majorBidi"/>
+      <w:spacing w:val="-10"/>
+      <w:kern w:val="28"/>
+      <w:sz w:val="56"/>
+      <w:szCs w:val="56"/>
+    </w:rPr>
   </w:style>
 </w:styles>
 </file>
@@ -3287,6 +4177,26 @@
 </file>
 
 <file path=customXml/item1.xml><?xml version="1.0" encoding="utf-8"?>
+<p:properties xmlns:p="http://schemas.microsoft.com/office/2006/metadata/properties" xmlns:xsi="http://www.w3.org/2001/XMLSchema-instance" xmlns:pc="http://schemas.microsoft.com/office/infopath/2007/PartnerControls">
+  <documentManagement>
+    <TaxCatchAll xmlns="8cefc96e-7bfc-459f-92b9-86deaf2eeded" xsi:nil="true"/>
+    <lcf76f155ced4ddcb4097134ff3c332f xmlns="158e7beb-0d0a-46f5-b8cc-1767c3671d23">
+      <Terms xmlns="http://schemas.microsoft.com/office/infopath/2007/PartnerControls"/>
+    </lcf76f155ced4ddcb4097134ff3c332f>
+  </documentManagement>
+</p:properties>
+</file>
+
+<file path=customXml/item2.xml><?xml version="1.0" encoding="utf-8"?>
+<?mso-contentType ?>
+<FormTemplates xmlns="http://schemas.microsoft.com/sharepoint/v3/contenttype/forms">
+  <Display>DocumentLibraryForm</Display>
+  <Edit>DocumentLibraryForm</Edit>
+  <New>DocumentLibraryForm</New>
+</FormTemplates>
+</file>
+
+<file path=customXml/item3.xml><?xml version="1.0" encoding="utf-8"?>
 <ct:contentTypeSchema xmlns:ct="http://schemas.microsoft.com/office/2006/metadata/contentType" xmlns:ma="http://schemas.microsoft.com/office/2006/metadata/properties/metaAttributes" ct:_="" ma:_="" ma:contentTypeName="Document" ma:contentTypeID="0x0101005B8EA03B6BE2D748A919DBC1EE28F3D7" ma:contentTypeVersion="17" ma:contentTypeDescription="Create a new document." ma:contentTypeScope="" ma:versionID="83170d25c74abe4e10714044a16345fb">
   <xsd:schema xmlns:xsd="http://www.w3.org/2001/XMLSchema" xmlns:xs="http://www.w3.org/2001/XMLSchema" xmlns:p="http://schemas.microsoft.com/office/2006/metadata/properties" xmlns:ns2="158e7beb-0d0a-46f5-b8cc-1767c3671d23" xmlns:ns3="d145e666-2bc0-46f1-a3be-1964ab5d0999" xmlns:ns4="8cefc96e-7bfc-459f-92b9-86deaf2eeded" targetNamespace="http://schemas.microsoft.com/office/2006/metadata/properties" ma:root="true" ma:fieldsID="4276252fa158f28e97fb4908ed9c570e" ns2:_="" ns3:_="" ns4:_="">
     <xsd:import namespace="158e7beb-0d0a-46f5-b8cc-1767c3671d23"/>
@@ -3540,27 +4450,26 @@
 </ct:contentTypeSchema>
 </file>
 
-<file path=customXml/item2.xml><?xml version="1.0" encoding="utf-8"?>
-<?mso-contentType ?>
-<FormTemplates xmlns="http://schemas.microsoft.com/sharepoint/v3/contenttype/forms">
-  <Display>DocumentLibraryForm</Display>
-  <Edit>DocumentLibraryForm</Edit>
-  <New>DocumentLibraryForm</New>
-</FormTemplates>
+<file path=customXml/itemProps1.xml><?xml version="1.0" encoding="utf-8"?>
+<ds:datastoreItem xmlns:ds="http://schemas.openxmlformats.org/officeDocument/2006/customXml" ds:itemID="{6657FF98-B453-4489-9A08-18BCFDDB7F86}">
+  <ds:schemaRefs>
+    <ds:schemaRef ds:uri="http://schemas.microsoft.com/office/2006/metadata/properties"/>
+    <ds:schemaRef ds:uri="http://schemas.microsoft.com/office/infopath/2007/PartnerControls"/>
+    <ds:schemaRef ds:uri="8cefc96e-7bfc-459f-92b9-86deaf2eeded"/>
+    <ds:schemaRef ds:uri="158e7beb-0d0a-46f5-b8cc-1767c3671d23"/>
+  </ds:schemaRefs>
+</ds:datastoreItem>
 </file>
 
-<file path=customXml/item3.xml><?xml version="1.0" encoding="utf-8"?>
-<p:properties xmlns:p="http://schemas.microsoft.com/office/2006/metadata/properties" xmlns:xsi="http://www.w3.org/2001/XMLSchema-instance" xmlns:pc="http://schemas.microsoft.com/office/infopath/2007/PartnerControls">
-  <documentManagement>
-    <TaxCatchAll xmlns="8cefc96e-7bfc-459f-92b9-86deaf2eeded" xsi:nil="true"/>
-    <lcf76f155ced4ddcb4097134ff3c332f xmlns="158e7beb-0d0a-46f5-b8cc-1767c3671d23">
-      <Terms xmlns="http://schemas.microsoft.com/office/infopath/2007/PartnerControls"/>
-    </lcf76f155ced4ddcb4097134ff3c332f>
-  </documentManagement>
-</p:properties>
+<file path=customXml/itemProps2.xml><?xml version="1.0" encoding="utf-8"?>
+<ds:datastoreItem xmlns:ds="http://schemas.openxmlformats.org/officeDocument/2006/customXml" ds:itemID="{D5B2BD3B-C2FD-4BE2-B5A5-201F05B95F0A}">
+  <ds:schemaRefs>
+    <ds:schemaRef ds:uri="http://schemas.microsoft.com/sharepoint/v3/contenttype/forms"/>
+  </ds:schemaRefs>
+</ds:datastoreItem>
 </file>
 
-<file path=customXml/itemProps1.xml><?xml version="1.0" encoding="utf-8"?>
+<file path=customXml/itemProps3.xml><?xml version="1.0" encoding="utf-8"?>
 <ds:datastoreItem xmlns:ds="http://schemas.openxmlformats.org/officeDocument/2006/customXml" ds:itemID="{9896B2FB-F4BE-4104-82EE-C2BAC5A7A47C}">
   <ds:schemaRefs>
     <ds:schemaRef ds:uri="http://schemas.microsoft.com/office/2006/metadata/contentType"/>
@@ -3578,23 +4487,4 @@
     <ds:schemaRef ds:uri="http://schemas.microsoft.com/internal/obd"/>
   </ds:schemaRefs>
 </ds:datastoreItem>
-</file>
-
-<file path=customXml/itemProps2.xml><?xml version="1.0" encoding="utf-8"?>
-<ds:datastoreItem xmlns:ds="http://schemas.openxmlformats.org/officeDocument/2006/customXml" ds:itemID="{D5B2BD3B-C2FD-4BE2-B5A5-201F05B95F0A}">
-  <ds:schemaRefs>
-    <ds:schemaRef ds:uri="http://schemas.microsoft.com/sharepoint/v3/contenttype/forms"/>
-  </ds:schemaRefs>
-</ds:datastoreItem>
-</file>
-
-<file path=customXml/itemProps3.xml><?xml version="1.0" encoding="utf-8"?>
-<ds:datastoreItem xmlns:ds="http://schemas.openxmlformats.org/officeDocument/2006/customXml" ds:itemID="{6657FF98-B453-4489-9A08-18BCFDDB7F86}">
-  <ds:schemaRefs>
-    <ds:schemaRef ds:uri="http://schemas.microsoft.com/office/2006/metadata/properties"/>
-    <ds:schemaRef ds:uri="http://schemas.microsoft.com/office/infopath/2007/PartnerControls"/>
-    <ds:schemaRef ds:uri="8cefc96e-7bfc-459f-92b9-86deaf2eeded"/>
-    <ds:schemaRef ds:uri="158e7beb-0d0a-46f5-b8cc-1767c3671d23"/>
-  </ds:schemaRefs>
-</ds:datastoreItem>
 </file>
</xml_diff>

<commit_message>
Updated cell on Data Collection
dito
</commit_message>
<xml_diff>
--- a/COMM514 - Activity Logs.docx
+++ b/COMM514 - Activity Logs.docx
@@ -316,10 +316,10 @@
         <w:tblLook w:val="04A0" w:firstRow="1" w:lastRow="0" w:firstColumn="1" w:lastColumn="0" w:noHBand="0" w:noVBand="1"/>
       </w:tblPr>
       <w:tblGrid>
-        <w:gridCol w:w="1128"/>
-        <w:gridCol w:w="1983"/>
-        <w:gridCol w:w="2711"/>
-        <w:gridCol w:w="3514"/>
+        <w:gridCol w:w="1195"/>
+        <w:gridCol w:w="1982"/>
+        <w:gridCol w:w="2681"/>
+        <w:gridCol w:w="3478"/>
       </w:tblGrid>
       <w:tr>
         <w:tc>
@@ -2796,13 +2796,7 @@
               <w:ind w:left="0" w:firstLine="0"/>
             </w:pPr>
             <w:r>
-              <w:t xml:space="preserve">Attended Day </w:t>
-            </w:r>
-            <w:r>
-              <w:t>2</w:t>
-            </w:r>
-            <w:r>
-              <w:t xml:space="preserve"> of ML4EO</w:t>
+              <w:t>Attended Day 2 of ML4EO</w:t>
             </w:r>
           </w:p>
         </w:tc>
@@ -2930,13 +2924,7 @@
               <w:ind w:left="0" w:firstLine="0"/>
             </w:pPr>
             <w:r>
-              <w:t xml:space="preserve">Attended Day </w:t>
-            </w:r>
-            <w:r>
-              <w:t>3</w:t>
-            </w:r>
-            <w:r>
-              <w:t xml:space="preserve"> of ML4EO</w:t>
+              <w:t>Attended Day 3 of ML4EO</w:t>
             </w:r>
           </w:p>
         </w:tc>
@@ -3009,6 +2997,9 @@
             <w:r>
               <w:t>22/06/2025</w:t>
             </w:r>
+            <w:r>
+              <w:t>-23/06/2025</w:t>
+            </w:r>
           </w:p>
         </w:tc>
         <w:tc>
@@ -3030,7 +3021,13 @@
               <w:ind w:left="0" w:firstLine="0"/>
             </w:pPr>
             <w:r>
-              <w:t xml:space="preserve">Continued Training </w:t>
+              <w:t xml:space="preserve">Continued </w:t>
+            </w:r>
+            <w:r>
+              <w:t xml:space="preserve">Data Collection </w:t>
+            </w:r>
+            <w:r>
+              <w:t xml:space="preserve"> </w:t>
             </w:r>
           </w:p>
         </w:tc>
@@ -3078,6 +3075,88 @@
             <w:r>
               <w:t xml:space="preserve">Had to keep pausing data collection and had a few minor issues </w:t>
             </w:r>
+          </w:p>
+        </w:tc>
+      </w:tr>
+      <w:tr>
+        <w:tc>
+          <w:tcPr>
+            <w:tcW w:w="1128" w:type="dxa"/>
+          </w:tcPr>
+          <w:p>
+            <w:pPr>
+              <w:pBdr>
+                <w:top w:val="none" w:sz="0" w:space="0" w:color="auto"/>
+                <w:left w:val="none" w:sz="0" w:space="0" w:color="auto"/>
+                <w:bottom w:val="none" w:sz="0" w:space="0" w:color="auto"/>
+                <w:right w:val="none" w:sz="0" w:space="0" w:color="auto"/>
+              </w:pBdr>
+              <w:tabs>
+                <w:tab w:val="center" w:pos="4324"/>
+              </w:tabs>
+              <w:spacing w:after="331" w:line="259" w:lineRule="auto"/>
+              <w:ind w:left="0" w:firstLine="0"/>
+            </w:pPr>
+          </w:p>
+        </w:tc>
+        <w:tc>
+          <w:tcPr>
+            <w:tcW w:w="1983" w:type="dxa"/>
+          </w:tcPr>
+          <w:p>
+            <w:pPr>
+              <w:pBdr>
+                <w:top w:val="none" w:sz="0" w:space="0" w:color="auto"/>
+                <w:left w:val="none" w:sz="0" w:space="0" w:color="auto"/>
+                <w:bottom w:val="none" w:sz="0" w:space="0" w:color="auto"/>
+                <w:right w:val="none" w:sz="0" w:space="0" w:color="auto"/>
+              </w:pBdr>
+              <w:tabs>
+                <w:tab w:val="center" w:pos="4324"/>
+              </w:tabs>
+              <w:spacing w:after="331" w:line="259" w:lineRule="auto"/>
+              <w:ind w:left="0" w:firstLine="0"/>
+            </w:pPr>
+          </w:p>
+        </w:tc>
+        <w:tc>
+          <w:tcPr>
+            <w:tcW w:w="2711" w:type="dxa"/>
+          </w:tcPr>
+          <w:p>
+            <w:pPr>
+              <w:pBdr>
+                <w:top w:val="none" w:sz="0" w:space="0" w:color="auto"/>
+                <w:left w:val="none" w:sz="0" w:space="0" w:color="auto"/>
+                <w:bottom w:val="none" w:sz="0" w:space="0" w:color="auto"/>
+                <w:right w:val="none" w:sz="0" w:space="0" w:color="auto"/>
+              </w:pBdr>
+              <w:tabs>
+                <w:tab w:val="center" w:pos="4324"/>
+              </w:tabs>
+              <w:spacing w:after="331" w:line="259" w:lineRule="auto"/>
+              <w:ind w:left="0" w:firstLine="0"/>
+            </w:pPr>
+          </w:p>
+        </w:tc>
+        <w:tc>
+          <w:tcPr>
+            <w:tcW w:w="3514" w:type="dxa"/>
+          </w:tcPr>
+          <w:p>
+            <w:pPr>
+              <w:pBdr>
+                <w:top w:val="none" w:sz="0" w:space="0" w:color="auto"/>
+                <w:left w:val="none" w:sz="0" w:space="0" w:color="auto"/>
+                <w:bottom w:val="none" w:sz="0" w:space="0" w:color="auto"/>
+                <w:right w:val="none" w:sz="0" w:space="0" w:color="auto"/>
+              </w:pBdr>
+              <w:tabs>
+                <w:tab w:val="center" w:pos="4324"/>
+              </w:tabs>
+              <w:spacing w:after="331" w:line="259" w:lineRule="auto"/>
+              <w:ind w:left="0" w:firstLine="0"/>
+            </w:pPr>
           </w:p>
         </w:tc>
       </w:tr>
@@ -4506,6 +4585,26 @@
 </file>
 
 <file path=customXml/item1.xml><?xml version="1.0" encoding="utf-8"?>
+<p:properties xmlns:p="http://schemas.microsoft.com/office/2006/metadata/properties" xmlns:xsi="http://www.w3.org/2001/XMLSchema-instance" xmlns:pc="http://schemas.microsoft.com/office/infopath/2007/PartnerControls">
+  <documentManagement>
+    <TaxCatchAll xmlns="8cefc96e-7bfc-459f-92b9-86deaf2eeded" xsi:nil="true"/>
+    <lcf76f155ced4ddcb4097134ff3c332f xmlns="158e7beb-0d0a-46f5-b8cc-1767c3671d23">
+      <Terms xmlns="http://schemas.microsoft.com/office/infopath/2007/PartnerControls"/>
+    </lcf76f155ced4ddcb4097134ff3c332f>
+  </documentManagement>
+</p:properties>
+</file>
+
+<file path=customXml/item2.xml><?xml version="1.0" encoding="utf-8"?>
+<?mso-contentType ?>
+<FormTemplates xmlns="http://schemas.microsoft.com/sharepoint/v3/contenttype/forms">
+  <Display>DocumentLibraryForm</Display>
+  <Edit>DocumentLibraryForm</Edit>
+  <New>DocumentLibraryForm</New>
+</FormTemplates>
+</file>
+
+<file path=customXml/item3.xml><?xml version="1.0" encoding="utf-8"?>
 <ct:contentTypeSchema xmlns:ct="http://schemas.microsoft.com/office/2006/metadata/contentType" xmlns:ma="http://schemas.microsoft.com/office/2006/metadata/properties/metaAttributes" ct:_="" ma:_="" ma:contentTypeName="Document" ma:contentTypeID="0x0101005B8EA03B6BE2D748A919DBC1EE28F3D7" ma:contentTypeVersion="17" ma:contentTypeDescription="Create a new document." ma:contentTypeScope="" ma:versionID="83170d25c74abe4e10714044a16345fb">
   <xsd:schema xmlns:xsd="http://www.w3.org/2001/XMLSchema" xmlns:xs="http://www.w3.org/2001/XMLSchema" xmlns:p="http://schemas.microsoft.com/office/2006/metadata/properties" xmlns:ns2="158e7beb-0d0a-46f5-b8cc-1767c3671d23" xmlns:ns3="d145e666-2bc0-46f1-a3be-1964ab5d0999" xmlns:ns4="8cefc96e-7bfc-459f-92b9-86deaf2eeded" targetNamespace="http://schemas.microsoft.com/office/2006/metadata/properties" ma:root="true" ma:fieldsID="4276252fa158f28e97fb4908ed9c570e" ns2:_="" ns3:_="" ns4:_="">
     <xsd:import namespace="158e7beb-0d0a-46f5-b8cc-1767c3671d23"/>
@@ -4759,27 +4858,26 @@
 </ct:contentTypeSchema>
 </file>
 
-<file path=customXml/item2.xml><?xml version="1.0" encoding="utf-8"?>
-<?mso-contentType ?>
-<FormTemplates xmlns="http://schemas.microsoft.com/sharepoint/v3/contenttype/forms">
-  <Display>DocumentLibraryForm</Display>
-  <Edit>DocumentLibraryForm</Edit>
-  <New>DocumentLibraryForm</New>
-</FormTemplates>
+<file path=customXml/itemProps1.xml><?xml version="1.0" encoding="utf-8"?>
+<ds:datastoreItem xmlns:ds="http://schemas.openxmlformats.org/officeDocument/2006/customXml" ds:itemID="{6657FF98-B453-4489-9A08-18BCFDDB7F86}">
+  <ds:schemaRefs>
+    <ds:schemaRef ds:uri="http://schemas.microsoft.com/office/2006/metadata/properties"/>
+    <ds:schemaRef ds:uri="http://schemas.microsoft.com/office/infopath/2007/PartnerControls"/>
+    <ds:schemaRef ds:uri="8cefc96e-7bfc-459f-92b9-86deaf2eeded"/>
+    <ds:schemaRef ds:uri="158e7beb-0d0a-46f5-b8cc-1767c3671d23"/>
+  </ds:schemaRefs>
+</ds:datastoreItem>
 </file>
 
-<file path=customXml/item3.xml><?xml version="1.0" encoding="utf-8"?>
-<p:properties xmlns:p="http://schemas.microsoft.com/office/2006/metadata/properties" xmlns:xsi="http://www.w3.org/2001/XMLSchema-instance" xmlns:pc="http://schemas.microsoft.com/office/infopath/2007/PartnerControls">
-  <documentManagement>
-    <TaxCatchAll xmlns="8cefc96e-7bfc-459f-92b9-86deaf2eeded" xsi:nil="true"/>
-    <lcf76f155ced4ddcb4097134ff3c332f xmlns="158e7beb-0d0a-46f5-b8cc-1767c3671d23">
-      <Terms xmlns="http://schemas.microsoft.com/office/infopath/2007/PartnerControls"/>
-    </lcf76f155ced4ddcb4097134ff3c332f>
-  </documentManagement>
-</p:properties>
+<file path=customXml/itemProps2.xml><?xml version="1.0" encoding="utf-8"?>
+<ds:datastoreItem xmlns:ds="http://schemas.openxmlformats.org/officeDocument/2006/customXml" ds:itemID="{D5B2BD3B-C2FD-4BE2-B5A5-201F05B95F0A}">
+  <ds:schemaRefs>
+    <ds:schemaRef ds:uri="http://schemas.microsoft.com/sharepoint/v3/contenttype/forms"/>
+  </ds:schemaRefs>
+</ds:datastoreItem>
 </file>
 
-<file path=customXml/itemProps1.xml><?xml version="1.0" encoding="utf-8"?>
+<file path=customXml/itemProps3.xml><?xml version="1.0" encoding="utf-8"?>
 <ds:datastoreItem xmlns:ds="http://schemas.openxmlformats.org/officeDocument/2006/customXml" ds:itemID="{9896B2FB-F4BE-4104-82EE-C2BAC5A7A47C}">
   <ds:schemaRefs>
     <ds:schemaRef ds:uri="http://schemas.microsoft.com/office/2006/metadata/contentType"/>
@@ -4797,23 +4895,4 @@
     <ds:schemaRef ds:uri="http://schemas.microsoft.com/internal/obd"/>
   </ds:schemaRefs>
 </ds:datastoreItem>
-</file>
-
-<file path=customXml/itemProps2.xml><?xml version="1.0" encoding="utf-8"?>
-<ds:datastoreItem xmlns:ds="http://schemas.openxmlformats.org/officeDocument/2006/customXml" ds:itemID="{D5B2BD3B-C2FD-4BE2-B5A5-201F05B95F0A}">
-  <ds:schemaRefs>
-    <ds:schemaRef ds:uri="http://schemas.microsoft.com/sharepoint/v3/contenttype/forms"/>
-  </ds:schemaRefs>
-</ds:datastoreItem>
-</file>
-
-<file path=customXml/itemProps3.xml><?xml version="1.0" encoding="utf-8"?>
-<ds:datastoreItem xmlns:ds="http://schemas.openxmlformats.org/officeDocument/2006/customXml" ds:itemID="{6657FF98-B453-4489-9A08-18BCFDDB7F86}">
-  <ds:schemaRefs>
-    <ds:schemaRef ds:uri="http://schemas.microsoft.com/office/2006/metadata/properties"/>
-    <ds:schemaRef ds:uri="http://schemas.microsoft.com/office/infopath/2007/PartnerControls"/>
-    <ds:schemaRef ds:uri="8cefc96e-7bfc-459f-92b9-86deaf2eeded"/>
-    <ds:schemaRef ds:uri="158e7beb-0d0a-46f5-b8cc-1767c3671d23"/>
-  </ds:schemaRefs>
-</ds:datastoreItem>
 </file>
</xml_diff>

<commit_message>
Log Book (includes this week 13-17th)
</commit_message>
<xml_diff>
--- a/COMM514 - Activity Logs.docx
+++ b/COMM514 - Activity Logs.docx
@@ -316,15 +316,15 @@
         <w:tblLook w:val="04A0" w:firstRow="1" w:lastRow="0" w:firstColumn="1" w:lastColumn="0" w:noHBand="0" w:noVBand="1"/>
       </w:tblPr>
       <w:tblGrid>
-        <w:gridCol w:w="1195"/>
+        <w:gridCol w:w="1228"/>
         <w:gridCol w:w="1982"/>
-        <w:gridCol w:w="2681"/>
-        <w:gridCol w:w="3478"/>
+        <w:gridCol w:w="2666"/>
+        <w:gridCol w:w="3460"/>
       </w:tblGrid>
       <w:tr>
         <w:tc>
           <w:tcPr>
-            <w:tcW w:w="1128" w:type="dxa"/>
+            <w:tcW w:w="1228" w:type="dxa"/>
           </w:tcPr>
           <w:p>
             <w:pPr>
@@ -347,7 +347,7 @@
         </w:tc>
         <w:tc>
           <w:tcPr>
-            <w:tcW w:w="1983" w:type="dxa"/>
+            <w:tcW w:w="1982" w:type="dxa"/>
           </w:tcPr>
           <w:p>
             <w:pPr>
@@ -370,7 +370,7 @@
         </w:tc>
         <w:tc>
           <w:tcPr>
-            <w:tcW w:w="2711" w:type="dxa"/>
+            <w:tcW w:w="2666" w:type="dxa"/>
           </w:tcPr>
           <w:p>
             <w:pPr>
@@ -393,7 +393,7 @@
         </w:tc>
         <w:tc>
           <w:tcPr>
-            <w:tcW w:w="3514" w:type="dxa"/>
+            <w:tcW w:w="3460" w:type="dxa"/>
           </w:tcPr>
           <w:p>
             <w:pPr>
@@ -418,7 +418,7 @@
       <w:tr>
         <w:tc>
           <w:tcPr>
-            <w:tcW w:w="1128" w:type="dxa"/>
+            <w:tcW w:w="1228" w:type="dxa"/>
           </w:tcPr>
           <w:p>
             <w:pPr>
@@ -441,7 +441,7 @@
         </w:tc>
         <w:tc>
           <w:tcPr>
-            <w:tcW w:w="1983" w:type="dxa"/>
+            <w:tcW w:w="1982" w:type="dxa"/>
           </w:tcPr>
           <w:p>
             <w:pPr>
@@ -464,7 +464,7 @@
         </w:tc>
         <w:tc>
           <w:tcPr>
-            <w:tcW w:w="2711" w:type="dxa"/>
+            <w:tcW w:w="2666" w:type="dxa"/>
           </w:tcPr>
           <w:p>
             <w:pPr>
@@ -487,7 +487,7 @@
         </w:tc>
         <w:tc>
           <w:tcPr>
-            <w:tcW w:w="3514" w:type="dxa"/>
+            <w:tcW w:w="3460" w:type="dxa"/>
           </w:tcPr>
           <w:p>
             <w:pPr>
@@ -512,7 +512,7 @@
       <w:tr>
         <w:tc>
           <w:tcPr>
-            <w:tcW w:w="1128" w:type="dxa"/>
+            <w:tcW w:w="1228" w:type="dxa"/>
           </w:tcPr>
           <w:p>
             <w:pPr>
@@ -535,7 +535,7 @@
         </w:tc>
         <w:tc>
           <w:tcPr>
-            <w:tcW w:w="1983" w:type="dxa"/>
+            <w:tcW w:w="1982" w:type="dxa"/>
           </w:tcPr>
           <w:p>
             <w:pPr>
@@ -558,7 +558,7 @@
         </w:tc>
         <w:tc>
           <w:tcPr>
-            <w:tcW w:w="2711" w:type="dxa"/>
+            <w:tcW w:w="2666" w:type="dxa"/>
           </w:tcPr>
           <w:p>
             <w:pPr>
@@ -581,7 +581,7 @@
         </w:tc>
         <w:tc>
           <w:tcPr>
-            <w:tcW w:w="3514" w:type="dxa"/>
+            <w:tcW w:w="3460" w:type="dxa"/>
           </w:tcPr>
           <w:p>
             <w:pPr>
@@ -609,7 +609,7 @@
         </w:trPr>
         <w:tc>
           <w:tcPr>
-            <w:tcW w:w="1128" w:type="dxa"/>
+            <w:tcW w:w="1228" w:type="dxa"/>
           </w:tcPr>
           <w:p>
             <w:pPr>
@@ -669,7 +669,7 @@
         </w:tc>
         <w:tc>
           <w:tcPr>
-            <w:tcW w:w="1983" w:type="dxa"/>
+            <w:tcW w:w="1982" w:type="dxa"/>
           </w:tcPr>
           <w:p>
             <w:pPr>
@@ -695,7 +695,7 @@
         </w:tc>
         <w:tc>
           <w:tcPr>
-            <w:tcW w:w="2711" w:type="dxa"/>
+            <w:tcW w:w="2666" w:type="dxa"/>
           </w:tcPr>
           <w:p>
             <w:pPr>
@@ -725,7 +725,7 @@
         </w:tc>
         <w:tc>
           <w:tcPr>
-            <w:tcW w:w="3514" w:type="dxa"/>
+            <w:tcW w:w="3460" w:type="dxa"/>
           </w:tcPr>
           <w:p>
             <w:pPr>
@@ -775,7 +775,7 @@
       <w:tr>
         <w:tc>
           <w:tcPr>
-            <w:tcW w:w="1128" w:type="dxa"/>
+            <w:tcW w:w="1228" w:type="dxa"/>
           </w:tcPr>
           <w:p>
             <w:pPr>
@@ -802,7 +802,7 @@
         </w:tc>
         <w:tc>
           <w:tcPr>
-            <w:tcW w:w="1983" w:type="dxa"/>
+            <w:tcW w:w="1982" w:type="dxa"/>
           </w:tcPr>
           <w:p>
             <w:pPr>
@@ -832,7 +832,7 @@
         </w:tc>
         <w:tc>
           <w:tcPr>
-            <w:tcW w:w="2711" w:type="dxa"/>
+            <w:tcW w:w="2666" w:type="dxa"/>
           </w:tcPr>
           <w:p>
             <w:pPr>
@@ -861,7 +861,7 @@
         </w:tc>
         <w:tc>
           <w:tcPr>
-            <w:tcW w:w="3514" w:type="dxa"/>
+            <w:tcW w:w="3460" w:type="dxa"/>
           </w:tcPr>
           <w:p>
             <w:pPr>
@@ -889,7 +889,7 @@
       <w:tr>
         <w:tc>
           <w:tcPr>
-            <w:tcW w:w="1128" w:type="dxa"/>
+            <w:tcW w:w="1228" w:type="dxa"/>
           </w:tcPr>
           <w:p>
             <w:pPr>
@@ -916,7 +916,7 @@
         </w:tc>
         <w:tc>
           <w:tcPr>
-            <w:tcW w:w="1983" w:type="dxa"/>
+            <w:tcW w:w="1982" w:type="dxa"/>
           </w:tcPr>
           <w:p>
             <w:pPr>
@@ -939,7 +939,7 @@
         </w:tc>
         <w:tc>
           <w:tcPr>
-            <w:tcW w:w="2711" w:type="dxa"/>
+            <w:tcW w:w="2666" w:type="dxa"/>
           </w:tcPr>
           <w:p>
             <w:pPr>
@@ -962,7 +962,7 @@
         </w:tc>
         <w:tc>
           <w:tcPr>
-            <w:tcW w:w="3514" w:type="dxa"/>
+            <w:tcW w:w="3460" w:type="dxa"/>
           </w:tcPr>
           <w:p>
             <w:pPr>
@@ -993,7 +993,7 @@
       <w:tr>
         <w:tc>
           <w:tcPr>
-            <w:tcW w:w="1128" w:type="dxa"/>
+            <w:tcW w:w="1228" w:type="dxa"/>
           </w:tcPr>
           <w:p>
             <w:pPr>
@@ -1017,7 +1017,7 @@
         </w:tc>
         <w:tc>
           <w:tcPr>
-            <w:tcW w:w="1983" w:type="dxa"/>
+            <w:tcW w:w="1982" w:type="dxa"/>
           </w:tcPr>
           <w:p>
             <w:pPr>
@@ -1040,7 +1040,7 @@
         </w:tc>
         <w:tc>
           <w:tcPr>
-            <w:tcW w:w="2711" w:type="dxa"/>
+            <w:tcW w:w="2666" w:type="dxa"/>
           </w:tcPr>
           <w:p>
             <w:pPr>
@@ -1063,7 +1063,7 @@
         </w:tc>
         <w:tc>
           <w:tcPr>
-            <w:tcW w:w="3514" w:type="dxa"/>
+            <w:tcW w:w="3460" w:type="dxa"/>
           </w:tcPr>
           <w:p>
             <w:pPr>
@@ -1088,7 +1088,7 @@
       <w:tr>
         <w:tc>
           <w:tcPr>
-            <w:tcW w:w="1128" w:type="dxa"/>
+            <w:tcW w:w="1228" w:type="dxa"/>
           </w:tcPr>
           <w:p>
             <w:pPr>
@@ -1115,7 +1115,7 @@
         </w:tc>
         <w:tc>
           <w:tcPr>
-            <w:tcW w:w="1983" w:type="dxa"/>
+            <w:tcW w:w="1982" w:type="dxa"/>
           </w:tcPr>
           <w:p>
             <w:pPr>
@@ -1137,7 +1137,7 @@
         </w:tc>
         <w:tc>
           <w:tcPr>
-            <w:tcW w:w="2711" w:type="dxa"/>
+            <w:tcW w:w="2666" w:type="dxa"/>
           </w:tcPr>
           <w:p>
             <w:pPr>
@@ -1160,7 +1160,7 @@
         </w:tc>
         <w:tc>
           <w:tcPr>
-            <w:tcW w:w="3514" w:type="dxa"/>
+            <w:tcW w:w="3460" w:type="dxa"/>
           </w:tcPr>
           <w:p>
             <w:pPr>
@@ -1185,7 +1185,7 @@
       <w:tr>
         <w:tc>
           <w:tcPr>
-            <w:tcW w:w="1128" w:type="dxa"/>
+            <w:tcW w:w="1228" w:type="dxa"/>
           </w:tcPr>
           <w:p>
             <w:pPr>
@@ -1218,7 +1218,7 @@
         </w:tc>
         <w:tc>
           <w:tcPr>
-            <w:tcW w:w="1983" w:type="dxa"/>
+            <w:tcW w:w="1982" w:type="dxa"/>
           </w:tcPr>
           <w:p>
             <w:pPr>
@@ -1240,7 +1240,7 @@
         </w:tc>
         <w:tc>
           <w:tcPr>
-            <w:tcW w:w="2711" w:type="dxa"/>
+            <w:tcW w:w="2666" w:type="dxa"/>
           </w:tcPr>
           <w:p>
             <w:pPr>
@@ -1283,7 +1283,7 @@
         </w:tc>
         <w:tc>
           <w:tcPr>
-            <w:tcW w:w="3514" w:type="dxa"/>
+            <w:tcW w:w="3460" w:type="dxa"/>
           </w:tcPr>
           <w:p>
             <w:pPr>
@@ -1308,7 +1308,7 @@
       <w:tr>
         <w:tc>
           <w:tcPr>
-            <w:tcW w:w="1128" w:type="dxa"/>
+            <w:tcW w:w="1228" w:type="dxa"/>
             <w:vMerge w:val="restart"/>
           </w:tcPr>
           <w:p>
@@ -1336,7 +1336,7 @@
         </w:tc>
         <w:tc>
           <w:tcPr>
-            <w:tcW w:w="1983" w:type="dxa"/>
+            <w:tcW w:w="1982" w:type="dxa"/>
           </w:tcPr>
           <w:p>
             <w:pPr>
@@ -1359,7 +1359,7 @@
         </w:tc>
         <w:tc>
           <w:tcPr>
-            <w:tcW w:w="2711" w:type="dxa"/>
+            <w:tcW w:w="2666" w:type="dxa"/>
           </w:tcPr>
           <w:p>
             <w:pPr>
@@ -1382,7 +1382,7 @@
         </w:tc>
         <w:tc>
           <w:tcPr>
-            <w:tcW w:w="3514" w:type="dxa"/>
+            <w:tcW w:w="3460" w:type="dxa"/>
           </w:tcPr>
           <w:p>
             <w:pPr>
@@ -1407,7 +1407,7 @@
       <w:tr>
         <w:tc>
           <w:tcPr>
-            <w:tcW w:w="1128" w:type="dxa"/>
+            <w:tcW w:w="1228" w:type="dxa"/>
             <w:vMerge/>
           </w:tcPr>
           <w:p>
@@ -1428,7 +1428,7 @@
         </w:tc>
         <w:tc>
           <w:tcPr>
-            <w:tcW w:w="1983" w:type="dxa"/>
+            <w:tcW w:w="1982" w:type="dxa"/>
           </w:tcPr>
           <w:p>
             <w:pPr>
@@ -1451,7 +1451,7 @@
         </w:tc>
         <w:tc>
           <w:tcPr>
-            <w:tcW w:w="2711" w:type="dxa"/>
+            <w:tcW w:w="2666" w:type="dxa"/>
           </w:tcPr>
           <w:p>
             <w:pPr>
@@ -1497,7 +1497,7 @@
         </w:tc>
         <w:tc>
           <w:tcPr>
-            <w:tcW w:w="3514" w:type="dxa"/>
+            <w:tcW w:w="3460" w:type="dxa"/>
           </w:tcPr>
           <w:p>
             <w:pPr>
@@ -1588,7 +1588,7 @@
       <w:tr>
         <w:tc>
           <w:tcPr>
-            <w:tcW w:w="1128" w:type="dxa"/>
+            <w:tcW w:w="1228" w:type="dxa"/>
           </w:tcPr>
           <w:p>
             <w:pPr>
@@ -1615,7 +1615,7 @@
         </w:tc>
         <w:tc>
           <w:tcPr>
-            <w:tcW w:w="1983" w:type="dxa"/>
+            <w:tcW w:w="1982" w:type="dxa"/>
           </w:tcPr>
           <w:p>
             <w:pPr>
@@ -1642,7 +1642,7 @@
         </w:tc>
         <w:tc>
           <w:tcPr>
-            <w:tcW w:w="2711" w:type="dxa"/>
+            <w:tcW w:w="2666" w:type="dxa"/>
           </w:tcPr>
           <w:p>
             <w:pPr>
@@ -1665,7 +1665,7 @@
         </w:tc>
         <w:tc>
           <w:tcPr>
-            <w:tcW w:w="3514" w:type="dxa"/>
+            <w:tcW w:w="3460" w:type="dxa"/>
           </w:tcPr>
           <w:p>
             <w:pPr>
@@ -1705,7 +1705,7 @@
       <w:tr>
         <w:tc>
           <w:tcPr>
-            <w:tcW w:w="1128" w:type="dxa"/>
+            <w:tcW w:w="1228" w:type="dxa"/>
           </w:tcPr>
           <w:p>
             <w:pPr>
@@ -1729,7 +1729,7 @@
         </w:tc>
         <w:tc>
           <w:tcPr>
-            <w:tcW w:w="1983" w:type="dxa"/>
+            <w:tcW w:w="1982" w:type="dxa"/>
           </w:tcPr>
           <w:p>
             <w:pPr>
@@ -1752,32 +1752,24 @@
         </w:tc>
         <w:tc>
           <w:tcPr>
-            <w:tcW w:w="2711" w:type="dxa"/>
-          </w:tcPr>
-          <w:p>
-            <w:pPr>
-              <w:pBdr>
-                <w:top w:val="none" w:sz="0" w:space="0" w:color="auto"/>
-                <w:left w:val="none" w:sz="0" w:space="0" w:color="auto"/>
-                <w:bottom w:val="none" w:sz="0" w:space="0" w:color="auto"/>
-                <w:right w:val="none" w:sz="0" w:space="0" w:color="auto"/>
-              </w:pBdr>
-              <w:tabs>
-                <w:tab w:val="center" w:pos="4324"/>
-              </w:tabs>
-              <w:spacing w:after="331" w:line="259" w:lineRule="auto"/>
-              <w:ind w:left="0" w:firstLine="0"/>
-            </w:pPr>
-            <w:r>
-              <w:t xml:space="preserve">Added ability to select </w:t>
-            </w:r>
-            <w:proofErr w:type="gramStart"/>
-            <w:r>
-              <w:t>time-span</w:t>
-            </w:r>
-            <w:proofErr w:type="gramEnd"/>
-            <w:r>
-              <w:t xml:space="preserve"> and date for selected polygons on `</w:t>
+            <w:tcW w:w="2666" w:type="dxa"/>
+          </w:tcPr>
+          <w:p>
+            <w:pPr>
+              <w:pBdr>
+                <w:top w:val="none" w:sz="0" w:space="0" w:color="auto"/>
+                <w:left w:val="none" w:sz="0" w:space="0" w:color="auto"/>
+                <w:bottom w:val="none" w:sz="0" w:space="0" w:color="auto"/>
+                <w:right w:val="none" w:sz="0" w:space="0" w:color="auto"/>
+              </w:pBdr>
+              <w:tabs>
+                <w:tab w:val="center" w:pos="4324"/>
+              </w:tabs>
+              <w:spacing w:after="331" w:line="259" w:lineRule="auto"/>
+              <w:ind w:left="0" w:firstLine="0"/>
+            </w:pPr>
+            <w:r>
+              <w:t>Added ability to select time-span and date for selected polygons on `</w:t>
             </w:r>
             <w:proofErr w:type="spellStart"/>
             <w:r>
@@ -1791,7 +1783,7 @@
         </w:tc>
         <w:tc>
           <w:tcPr>
-            <w:tcW w:w="3514" w:type="dxa"/>
+            <w:tcW w:w="3460" w:type="dxa"/>
           </w:tcPr>
           <w:p>
             <w:pPr>
@@ -1822,7 +1814,7 @@
       <w:tr>
         <w:tc>
           <w:tcPr>
-            <w:tcW w:w="1128" w:type="dxa"/>
+            <w:tcW w:w="1228" w:type="dxa"/>
           </w:tcPr>
           <w:p>
             <w:pPr>
@@ -1845,7 +1837,7 @@
         </w:tc>
         <w:tc>
           <w:tcPr>
-            <w:tcW w:w="1983" w:type="dxa"/>
+            <w:tcW w:w="1982" w:type="dxa"/>
           </w:tcPr>
           <w:p>
             <w:pPr>
@@ -1868,7 +1860,7 @@
         </w:tc>
         <w:tc>
           <w:tcPr>
-            <w:tcW w:w="2711" w:type="dxa"/>
+            <w:tcW w:w="2666" w:type="dxa"/>
           </w:tcPr>
           <w:p>
             <w:pPr>
@@ -1898,7 +1890,7 @@
         </w:tc>
         <w:tc>
           <w:tcPr>
-            <w:tcW w:w="3514" w:type="dxa"/>
+            <w:tcW w:w="3460" w:type="dxa"/>
           </w:tcPr>
           <w:p>
             <w:pPr>
@@ -1926,67 +1918,67 @@
       <w:tr>
         <w:tc>
           <w:tcPr>
-            <w:tcW w:w="1128" w:type="dxa"/>
-          </w:tcPr>
-          <w:p>
-            <w:pPr>
-              <w:pBdr>
-                <w:top w:val="none" w:sz="0" w:space="0" w:color="auto"/>
-                <w:left w:val="none" w:sz="0" w:space="0" w:color="auto"/>
-                <w:bottom w:val="none" w:sz="0" w:space="0" w:color="auto"/>
-                <w:right w:val="none" w:sz="0" w:space="0" w:color="auto"/>
-              </w:pBdr>
-              <w:tabs>
-                <w:tab w:val="center" w:pos="4324"/>
-              </w:tabs>
-              <w:spacing w:after="331" w:line="259" w:lineRule="auto"/>
-              <w:ind w:left="0" w:firstLine="0"/>
-            </w:pPr>
-          </w:p>
-        </w:tc>
-        <w:tc>
-          <w:tcPr>
-            <w:tcW w:w="1983" w:type="dxa"/>
-          </w:tcPr>
-          <w:p>
-            <w:pPr>
-              <w:pBdr>
-                <w:top w:val="none" w:sz="0" w:space="0" w:color="auto"/>
-                <w:left w:val="none" w:sz="0" w:space="0" w:color="auto"/>
-                <w:bottom w:val="none" w:sz="0" w:space="0" w:color="auto"/>
-                <w:right w:val="none" w:sz="0" w:space="0" w:color="auto"/>
-              </w:pBdr>
-              <w:tabs>
-                <w:tab w:val="center" w:pos="4324"/>
-              </w:tabs>
-              <w:spacing w:after="331" w:line="259" w:lineRule="auto"/>
-              <w:ind w:left="0" w:firstLine="0"/>
-            </w:pPr>
-          </w:p>
-        </w:tc>
-        <w:tc>
-          <w:tcPr>
-            <w:tcW w:w="2711" w:type="dxa"/>
-          </w:tcPr>
-          <w:p>
-            <w:pPr>
-              <w:pBdr>
-                <w:top w:val="none" w:sz="0" w:space="0" w:color="auto"/>
-                <w:left w:val="none" w:sz="0" w:space="0" w:color="auto"/>
-                <w:bottom w:val="none" w:sz="0" w:space="0" w:color="auto"/>
-                <w:right w:val="none" w:sz="0" w:space="0" w:color="auto"/>
-              </w:pBdr>
-              <w:tabs>
-                <w:tab w:val="center" w:pos="4324"/>
-              </w:tabs>
-              <w:spacing w:after="331" w:line="259" w:lineRule="auto"/>
-              <w:ind w:left="0" w:firstLine="0"/>
-            </w:pPr>
-          </w:p>
-        </w:tc>
-        <w:tc>
-          <w:tcPr>
-            <w:tcW w:w="3514" w:type="dxa"/>
+            <w:tcW w:w="1228" w:type="dxa"/>
+          </w:tcPr>
+          <w:p>
+            <w:pPr>
+              <w:pBdr>
+                <w:top w:val="none" w:sz="0" w:space="0" w:color="auto"/>
+                <w:left w:val="none" w:sz="0" w:space="0" w:color="auto"/>
+                <w:bottom w:val="none" w:sz="0" w:space="0" w:color="auto"/>
+                <w:right w:val="none" w:sz="0" w:space="0" w:color="auto"/>
+              </w:pBdr>
+              <w:tabs>
+                <w:tab w:val="center" w:pos="4324"/>
+              </w:tabs>
+              <w:spacing w:after="331" w:line="259" w:lineRule="auto"/>
+              <w:ind w:left="0" w:firstLine="0"/>
+            </w:pPr>
+          </w:p>
+        </w:tc>
+        <w:tc>
+          <w:tcPr>
+            <w:tcW w:w="1982" w:type="dxa"/>
+          </w:tcPr>
+          <w:p>
+            <w:pPr>
+              <w:pBdr>
+                <w:top w:val="none" w:sz="0" w:space="0" w:color="auto"/>
+                <w:left w:val="none" w:sz="0" w:space="0" w:color="auto"/>
+                <w:bottom w:val="none" w:sz="0" w:space="0" w:color="auto"/>
+                <w:right w:val="none" w:sz="0" w:space="0" w:color="auto"/>
+              </w:pBdr>
+              <w:tabs>
+                <w:tab w:val="center" w:pos="4324"/>
+              </w:tabs>
+              <w:spacing w:after="331" w:line="259" w:lineRule="auto"/>
+              <w:ind w:left="0" w:firstLine="0"/>
+            </w:pPr>
+          </w:p>
+        </w:tc>
+        <w:tc>
+          <w:tcPr>
+            <w:tcW w:w="2666" w:type="dxa"/>
+          </w:tcPr>
+          <w:p>
+            <w:pPr>
+              <w:pBdr>
+                <w:top w:val="none" w:sz="0" w:space="0" w:color="auto"/>
+                <w:left w:val="none" w:sz="0" w:space="0" w:color="auto"/>
+                <w:bottom w:val="none" w:sz="0" w:space="0" w:color="auto"/>
+                <w:right w:val="none" w:sz="0" w:space="0" w:color="auto"/>
+              </w:pBdr>
+              <w:tabs>
+                <w:tab w:val="center" w:pos="4324"/>
+              </w:tabs>
+              <w:spacing w:after="331" w:line="259" w:lineRule="auto"/>
+              <w:ind w:left="0" w:firstLine="0"/>
+            </w:pPr>
+          </w:p>
+        </w:tc>
+        <w:tc>
+          <w:tcPr>
+            <w:tcW w:w="3460" w:type="dxa"/>
           </w:tcPr>
           <w:p>
             <w:pPr>
@@ -2008,67 +2000,67 @@
       <w:tr>
         <w:tc>
           <w:tcPr>
-            <w:tcW w:w="1128" w:type="dxa"/>
-          </w:tcPr>
-          <w:p>
-            <w:pPr>
-              <w:pBdr>
-                <w:top w:val="none" w:sz="0" w:space="0" w:color="auto"/>
-                <w:left w:val="none" w:sz="0" w:space="0" w:color="auto"/>
-                <w:bottom w:val="none" w:sz="0" w:space="0" w:color="auto"/>
-                <w:right w:val="none" w:sz="0" w:space="0" w:color="auto"/>
-              </w:pBdr>
-              <w:tabs>
-                <w:tab w:val="center" w:pos="4324"/>
-              </w:tabs>
-              <w:spacing w:after="331" w:line="259" w:lineRule="auto"/>
-              <w:ind w:left="0" w:firstLine="0"/>
-            </w:pPr>
-          </w:p>
-        </w:tc>
-        <w:tc>
-          <w:tcPr>
-            <w:tcW w:w="1983" w:type="dxa"/>
-          </w:tcPr>
-          <w:p>
-            <w:pPr>
-              <w:pBdr>
-                <w:top w:val="none" w:sz="0" w:space="0" w:color="auto"/>
-                <w:left w:val="none" w:sz="0" w:space="0" w:color="auto"/>
-                <w:bottom w:val="none" w:sz="0" w:space="0" w:color="auto"/>
-                <w:right w:val="none" w:sz="0" w:space="0" w:color="auto"/>
-              </w:pBdr>
-              <w:tabs>
-                <w:tab w:val="center" w:pos="4324"/>
-              </w:tabs>
-              <w:spacing w:after="331" w:line="259" w:lineRule="auto"/>
-              <w:ind w:left="0" w:firstLine="0"/>
-            </w:pPr>
-          </w:p>
-        </w:tc>
-        <w:tc>
-          <w:tcPr>
-            <w:tcW w:w="2711" w:type="dxa"/>
-          </w:tcPr>
-          <w:p>
-            <w:pPr>
-              <w:pBdr>
-                <w:top w:val="none" w:sz="0" w:space="0" w:color="auto"/>
-                <w:left w:val="none" w:sz="0" w:space="0" w:color="auto"/>
-                <w:bottom w:val="none" w:sz="0" w:space="0" w:color="auto"/>
-                <w:right w:val="none" w:sz="0" w:space="0" w:color="auto"/>
-              </w:pBdr>
-              <w:tabs>
-                <w:tab w:val="center" w:pos="4324"/>
-              </w:tabs>
-              <w:spacing w:after="331" w:line="259" w:lineRule="auto"/>
-              <w:ind w:left="0" w:firstLine="0"/>
-            </w:pPr>
-          </w:p>
-        </w:tc>
-        <w:tc>
-          <w:tcPr>
-            <w:tcW w:w="3514" w:type="dxa"/>
+            <w:tcW w:w="1228" w:type="dxa"/>
+          </w:tcPr>
+          <w:p>
+            <w:pPr>
+              <w:pBdr>
+                <w:top w:val="none" w:sz="0" w:space="0" w:color="auto"/>
+                <w:left w:val="none" w:sz="0" w:space="0" w:color="auto"/>
+                <w:bottom w:val="none" w:sz="0" w:space="0" w:color="auto"/>
+                <w:right w:val="none" w:sz="0" w:space="0" w:color="auto"/>
+              </w:pBdr>
+              <w:tabs>
+                <w:tab w:val="center" w:pos="4324"/>
+              </w:tabs>
+              <w:spacing w:after="331" w:line="259" w:lineRule="auto"/>
+              <w:ind w:left="0" w:firstLine="0"/>
+            </w:pPr>
+          </w:p>
+        </w:tc>
+        <w:tc>
+          <w:tcPr>
+            <w:tcW w:w="1982" w:type="dxa"/>
+          </w:tcPr>
+          <w:p>
+            <w:pPr>
+              <w:pBdr>
+                <w:top w:val="none" w:sz="0" w:space="0" w:color="auto"/>
+                <w:left w:val="none" w:sz="0" w:space="0" w:color="auto"/>
+                <w:bottom w:val="none" w:sz="0" w:space="0" w:color="auto"/>
+                <w:right w:val="none" w:sz="0" w:space="0" w:color="auto"/>
+              </w:pBdr>
+              <w:tabs>
+                <w:tab w:val="center" w:pos="4324"/>
+              </w:tabs>
+              <w:spacing w:after="331" w:line="259" w:lineRule="auto"/>
+              <w:ind w:left="0" w:firstLine="0"/>
+            </w:pPr>
+          </w:p>
+        </w:tc>
+        <w:tc>
+          <w:tcPr>
+            <w:tcW w:w="2666" w:type="dxa"/>
+          </w:tcPr>
+          <w:p>
+            <w:pPr>
+              <w:pBdr>
+                <w:top w:val="none" w:sz="0" w:space="0" w:color="auto"/>
+                <w:left w:val="none" w:sz="0" w:space="0" w:color="auto"/>
+                <w:bottom w:val="none" w:sz="0" w:space="0" w:color="auto"/>
+                <w:right w:val="none" w:sz="0" w:space="0" w:color="auto"/>
+              </w:pBdr>
+              <w:tabs>
+                <w:tab w:val="center" w:pos="4324"/>
+              </w:tabs>
+              <w:spacing w:after="331" w:line="259" w:lineRule="auto"/>
+              <w:ind w:left="0" w:firstLine="0"/>
+            </w:pPr>
+          </w:p>
+        </w:tc>
+        <w:tc>
+          <w:tcPr>
+            <w:tcW w:w="3460" w:type="dxa"/>
           </w:tcPr>
           <w:p>
             <w:pPr>
@@ -2109,149 +2101,164 @@
       <w:tr>
         <w:tc>
           <w:tcPr>
-            <w:tcW w:w="1128" w:type="dxa"/>
-          </w:tcPr>
-          <w:p>
-            <w:pPr>
-              <w:pBdr>
-                <w:top w:val="none" w:sz="0" w:space="0" w:color="auto"/>
-                <w:left w:val="none" w:sz="0" w:space="0" w:color="auto"/>
-                <w:bottom w:val="none" w:sz="0" w:space="0" w:color="auto"/>
-                <w:right w:val="none" w:sz="0" w:space="0" w:color="auto"/>
-              </w:pBdr>
-              <w:tabs>
-                <w:tab w:val="center" w:pos="4324"/>
-              </w:tabs>
-              <w:spacing w:after="331" w:line="259" w:lineRule="auto"/>
-              <w:ind w:left="0" w:firstLine="0"/>
-            </w:pPr>
-          </w:p>
-        </w:tc>
-        <w:tc>
-          <w:tcPr>
-            <w:tcW w:w="1983" w:type="dxa"/>
-          </w:tcPr>
-          <w:p>
-            <w:pPr>
-              <w:pBdr>
-                <w:top w:val="none" w:sz="0" w:space="0" w:color="auto"/>
-                <w:left w:val="none" w:sz="0" w:space="0" w:color="auto"/>
-                <w:bottom w:val="none" w:sz="0" w:space="0" w:color="auto"/>
-                <w:right w:val="none" w:sz="0" w:space="0" w:color="auto"/>
-              </w:pBdr>
-              <w:tabs>
-                <w:tab w:val="center" w:pos="4324"/>
-              </w:tabs>
-              <w:spacing w:after="331" w:line="259" w:lineRule="auto"/>
-              <w:ind w:left="0" w:firstLine="0"/>
-            </w:pPr>
-          </w:p>
-        </w:tc>
-        <w:tc>
-          <w:tcPr>
-            <w:tcW w:w="2711" w:type="dxa"/>
-          </w:tcPr>
-          <w:p>
-            <w:pPr>
-              <w:pBdr>
-                <w:top w:val="none" w:sz="0" w:space="0" w:color="auto"/>
-                <w:left w:val="none" w:sz="0" w:space="0" w:color="auto"/>
-                <w:bottom w:val="none" w:sz="0" w:space="0" w:color="auto"/>
-                <w:right w:val="none" w:sz="0" w:space="0" w:color="auto"/>
-              </w:pBdr>
-              <w:tabs>
-                <w:tab w:val="center" w:pos="4324"/>
-              </w:tabs>
-              <w:spacing w:after="331" w:line="259" w:lineRule="auto"/>
-              <w:ind w:left="0" w:firstLine="0"/>
-            </w:pPr>
-          </w:p>
-        </w:tc>
-        <w:tc>
-          <w:tcPr>
-            <w:tcW w:w="3514" w:type="dxa"/>
-          </w:tcPr>
-          <w:p>
-            <w:pPr>
-              <w:pBdr>
-                <w:top w:val="none" w:sz="0" w:space="0" w:color="auto"/>
-                <w:left w:val="none" w:sz="0" w:space="0" w:color="auto"/>
-                <w:bottom w:val="none" w:sz="0" w:space="0" w:color="auto"/>
-                <w:right w:val="none" w:sz="0" w:space="0" w:color="auto"/>
-              </w:pBdr>
-              <w:tabs>
-                <w:tab w:val="center" w:pos="4324"/>
-              </w:tabs>
-              <w:spacing w:after="331" w:line="259" w:lineRule="auto"/>
-              <w:ind w:left="0" w:firstLine="0"/>
-            </w:pPr>
+            <w:tcW w:w="1228" w:type="dxa"/>
+          </w:tcPr>
+          <w:p>
+            <w:pPr>
+              <w:pBdr>
+                <w:top w:val="none" w:sz="0" w:space="0" w:color="auto"/>
+                <w:left w:val="none" w:sz="0" w:space="0" w:color="auto"/>
+                <w:bottom w:val="none" w:sz="0" w:space="0" w:color="auto"/>
+                <w:right w:val="none" w:sz="0" w:space="0" w:color="auto"/>
+              </w:pBdr>
+              <w:tabs>
+                <w:tab w:val="center" w:pos="4324"/>
+              </w:tabs>
+              <w:spacing w:after="331" w:line="259" w:lineRule="auto"/>
+              <w:ind w:left="0" w:firstLine="0"/>
+            </w:pPr>
+          </w:p>
+        </w:tc>
+        <w:tc>
+          <w:tcPr>
+            <w:tcW w:w="1982" w:type="dxa"/>
+          </w:tcPr>
+          <w:p>
+            <w:pPr>
+              <w:pBdr>
+                <w:top w:val="none" w:sz="0" w:space="0" w:color="auto"/>
+                <w:left w:val="none" w:sz="0" w:space="0" w:color="auto"/>
+                <w:bottom w:val="none" w:sz="0" w:space="0" w:color="auto"/>
+                <w:right w:val="none" w:sz="0" w:space="0" w:color="auto"/>
+              </w:pBdr>
+              <w:tabs>
+                <w:tab w:val="center" w:pos="4324"/>
+              </w:tabs>
+              <w:spacing w:after="331" w:line="259" w:lineRule="auto"/>
+              <w:ind w:left="0" w:firstLine="0"/>
+            </w:pPr>
+            <w:r>
+              <w:t xml:space="preserve">Labelling site boundaries </w:t>
+            </w:r>
+            <w:r>
+              <w:t>…</w:t>
+            </w:r>
+            <w:r>
+              <w:t xml:space="preserve"> </w:t>
+            </w:r>
+          </w:p>
+        </w:tc>
+        <w:tc>
+          <w:tcPr>
+            <w:tcW w:w="2666" w:type="dxa"/>
+          </w:tcPr>
+          <w:p>
+            <w:pPr>
+              <w:pBdr>
+                <w:top w:val="none" w:sz="0" w:space="0" w:color="auto"/>
+                <w:left w:val="none" w:sz="0" w:space="0" w:color="auto"/>
+                <w:bottom w:val="none" w:sz="0" w:space="0" w:color="auto"/>
+                <w:right w:val="none" w:sz="0" w:space="0" w:color="auto"/>
+              </w:pBdr>
+              <w:tabs>
+                <w:tab w:val="center" w:pos="4324"/>
+              </w:tabs>
+              <w:spacing w:after="331" w:line="259" w:lineRule="auto"/>
+              <w:ind w:left="0" w:firstLine="0"/>
+            </w:pPr>
+          </w:p>
+        </w:tc>
+        <w:tc>
+          <w:tcPr>
+            <w:tcW w:w="3460" w:type="dxa"/>
+          </w:tcPr>
+          <w:p>
+            <w:pPr>
+              <w:pBdr>
+                <w:top w:val="none" w:sz="0" w:space="0" w:color="auto"/>
+                <w:left w:val="none" w:sz="0" w:space="0" w:color="auto"/>
+                <w:bottom w:val="none" w:sz="0" w:space="0" w:color="auto"/>
+                <w:right w:val="none" w:sz="0" w:space="0" w:color="auto"/>
+              </w:pBdr>
+              <w:tabs>
+                <w:tab w:val="center" w:pos="4324"/>
+              </w:tabs>
+              <w:spacing w:after="331" w:line="259" w:lineRule="auto"/>
+              <w:ind w:left="0" w:firstLine="0"/>
+            </w:pPr>
+            <w:r>
+              <w:t xml:space="preserve">TODO: copy down labels from calendar for this missing section * </w:t>
+            </w:r>
           </w:p>
         </w:tc>
       </w:tr>
       <w:tr>
         <w:tc>
           <w:tcPr>
-            <w:tcW w:w="1128" w:type="dxa"/>
-          </w:tcPr>
-          <w:p>
-            <w:pPr>
-              <w:pBdr>
-                <w:top w:val="none" w:sz="0" w:space="0" w:color="auto"/>
-                <w:left w:val="none" w:sz="0" w:space="0" w:color="auto"/>
-                <w:bottom w:val="none" w:sz="0" w:space="0" w:color="auto"/>
-                <w:right w:val="none" w:sz="0" w:space="0" w:color="auto"/>
-              </w:pBdr>
-              <w:tabs>
-                <w:tab w:val="center" w:pos="4324"/>
-              </w:tabs>
-              <w:spacing w:after="331" w:line="259" w:lineRule="auto"/>
-              <w:ind w:left="0" w:firstLine="0"/>
-            </w:pPr>
-          </w:p>
-        </w:tc>
-        <w:tc>
-          <w:tcPr>
-            <w:tcW w:w="1983" w:type="dxa"/>
-          </w:tcPr>
-          <w:p>
-            <w:pPr>
-              <w:pBdr>
-                <w:top w:val="none" w:sz="0" w:space="0" w:color="auto"/>
-                <w:left w:val="none" w:sz="0" w:space="0" w:color="auto"/>
-                <w:bottom w:val="none" w:sz="0" w:space="0" w:color="auto"/>
-                <w:right w:val="none" w:sz="0" w:space="0" w:color="auto"/>
-              </w:pBdr>
-              <w:tabs>
-                <w:tab w:val="center" w:pos="4324"/>
-              </w:tabs>
-              <w:spacing w:after="331" w:line="259" w:lineRule="auto"/>
-              <w:ind w:left="0" w:firstLine="0"/>
-            </w:pPr>
-          </w:p>
-        </w:tc>
-        <w:tc>
-          <w:tcPr>
-            <w:tcW w:w="2711" w:type="dxa"/>
-          </w:tcPr>
-          <w:p>
-            <w:pPr>
-              <w:pBdr>
-                <w:top w:val="none" w:sz="0" w:space="0" w:color="auto"/>
-                <w:left w:val="none" w:sz="0" w:space="0" w:color="auto"/>
-                <w:bottom w:val="none" w:sz="0" w:space="0" w:color="auto"/>
-                <w:right w:val="none" w:sz="0" w:space="0" w:color="auto"/>
-              </w:pBdr>
-              <w:tabs>
-                <w:tab w:val="center" w:pos="4324"/>
-              </w:tabs>
-              <w:spacing w:after="331" w:line="259" w:lineRule="auto"/>
-              <w:ind w:left="0" w:firstLine="0"/>
-            </w:pPr>
-          </w:p>
-        </w:tc>
-        <w:tc>
-          <w:tcPr>
-            <w:tcW w:w="3514" w:type="dxa"/>
+            <w:tcW w:w="1228" w:type="dxa"/>
+          </w:tcPr>
+          <w:p>
+            <w:pPr>
+              <w:pBdr>
+                <w:top w:val="none" w:sz="0" w:space="0" w:color="auto"/>
+                <w:left w:val="none" w:sz="0" w:space="0" w:color="auto"/>
+                <w:bottom w:val="none" w:sz="0" w:space="0" w:color="auto"/>
+                <w:right w:val="none" w:sz="0" w:space="0" w:color="auto"/>
+              </w:pBdr>
+              <w:tabs>
+                <w:tab w:val="center" w:pos="4324"/>
+              </w:tabs>
+              <w:spacing w:after="331" w:line="259" w:lineRule="auto"/>
+              <w:ind w:left="0" w:firstLine="0"/>
+            </w:pPr>
+          </w:p>
+        </w:tc>
+        <w:tc>
+          <w:tcPr>
+            <w:tcW w:w="1982" w:type="dxa"/>
+          </w:tcPr>
+          <w:p>
+            <w:pPr>
+              <w:pBdr>
+                <w:top w:val="none" w:sz="0" w:space="0" w:color="auto"/>
+                <w:left w:val="none" w:sz="0" w:space="0" w:color="auto"/>
+                <w:bottom w:val="none" w:sz="0" w:space="0" w:color="auto"/>
+                <w:right w:val="none" w:sz="0" w:space="0" w:color="auto"/>
+              </w:pBdr>
+              <w:tabs>
+                <w:tab w:val="center" w:pos="4324"/>
+              </w:tabs>
+              <w:spacing w:after="331" w:line="259" w:lineRule="auto"/>
+              <w:ind w:left="0" w:firstLine="0"/>
+            </w:pPr>
+            <w:r>
+              <w:t>Tiling …</w:t>
+            </w:r>
+          </w:p>
+        </w:tc>
+        <w:tc>
+          <w:tcPr>
+            <w:tcW w:w="2666" w:type="dxa"/>
+          </w:tcPr>
+          <w:p>
+            <w:pPr>
+              <w:pBdr>
+                <w:top w:val="none" w:sz="0" w:space="0" w:color="auto"/>
+                <w:left w:val="none" w:sz="0" w:space="0" w:color="auto"/>
+                <w:bottom w:val="none" w:sz="0" w:space="0" w:color="auto"/>
+                <w:right w:val="none" w:sz="0" w:space="0" w:color="auto"/>
+              </w:pBdr>
+              <w:tabs>
+                <w:tab w:val="center" w:pos="4324"/>
+              </w:tabs>
+              <w:spacing w:after="331" w:line="259" w:lineRule="auto"/>
+              <w:ind w:left="0" w:firstLine="0"/>
+            </w:pPr>
+          </w:p>
+        </w:tc>
+        <w:tc>
+          <w:tcPr>
+            <w:tcW w:w="3460" w:type="dxa"/>
           </w:tcPr>
           <w:p>
             <w:pPr>
@@ -2273,7 +2280,7 @@
       <w:tr>
         <w:tc>
           <w:tcPr>
-            <w:tcW w:w="1128" w:type="dxa"/>
+            <w:tcW w:w="1228" w:type="dxa"/>
           </w:tcPr>
           <w:p>
             <w:pPr>
@@ -2317,7 +2324,7 @@
         </w:tc>
         <w:tc>
           <w:tcPr>
-            <w:tcW w:w="1983" w:type="dxa"/>
+            <w:tcW w:w="1982" w:type="dxa"/>
           </w:tcPr>
           <w:p>
             <w:pPr>
@@ -2364,7 +2371,7 @@
         </w:tc>
         <w:tc>
           <w:tcPr>
-            <w:tcW w:w="2711" w:type="dxa"/>
+            <w:tcW w:w="2666" w:type="dxa"/>
           </w:tcPr>
           <w:p>
             <w:pPr>
@@ -2387,7 +2394,7 @@
         </w:tc>
         <w:tc>
           <w:tcPr>
-            <w:tcW w:w="3514" w:type="dxa"/>
+            <w:tcW w:w="3460" w:type="dxa"/>
           </w:tcPr>
           <w:p>
             <w:pPr>
@@ -2412,7 +2419,7 @@
       <w:tr>
         <w:tc>
           <w:tcPr>
-            <w:tcW w:w="1128" w:type="dxa"/>
+            <w:tcW w:w="1228" w:type="dxa"/>
           </w:tcPr>
           <w:p>
             <w:pPr>
@@ -2441,7 +2448,7 @@
         </w:tc>
         <w:tc>
           <w:tcPr>
-            <w:tcW w:w="1983" w:type="dxa"/>
+            <w:tcW w:w="1982" w:type="dxa"/>
           </w:tcPr>
           <w:p>
             <w:pPr>
@@ -2475,7 +2482,7 @@
         </w:tc>
         <w:tc>
           <w:tcPr>
-            <w:tcW w:w="2711" w:type="dxa"/>
+            <w:tcW w:w="2666" w:type="dxa"/>
           </w:tcPr>
           <w:p>
             <w:pPr>
@@ -2501,7 +2508,7 @@
         </w:tc>
         <w:tc>
           <w:tcPr>
-            <w:tcW w:w="3514" w:type="dxa"/>
+            <w:tcW w:w="3460" w:type="dxa"/>
           </w:tcPr>
           <w:p>
             <w:pPr>
@@ -2526,7 +2533,7 @@
       <w:tr>
         <w:tc>
           <w:tcPr>
-            <w:tcW w:w="1128" w:type="dxa"/>
+            <w:tcW w:w="1228" w:type="dxa"/>
             <w:vMerge w:val="restart"/>
           </w:tcPr>
           <w:p>
@@ -2550,7 +2557,7 @@
         </w:tc>
         <w:tc>
           <w:tcPr>
-            <w:tcW w:w="1983" w:type="dxa"/>
+            <w:tcW w:w="1982" w:type="dxa"/>
           </w:tcPr>
           <w:p>
             <w:pPr>
@@ -2602,7 +2609,7 @@
         </w:tc>
         <w:tc>
           <w:tcPr>
-            <w:tcW w:w="2711" w:type="dxa"/>
+            <w:tcW w:w="2666" w:type="dxa"/>
           </w:tcPr>
           <w:p>
             <w:pPr>
@@ -2636,7 +2643,7 @@
         </w:tc>
         <w:tc>
           <w:tcPr>
-            <w:tcW w:w="3514" w:type="dxa"/>
+            <w:tcW w:w="3460" w:type="dxa"/>
           </w:tcPr>
           <w:p>
             <w:pPr>
@@ -2661,7 +2668,7 @@
       <w:tr>
         <w:tc>
           <w:tcPr>
-            <w:tcW w:w="1128" w:type="dxa"/>
+            <w:tcW w:w="1228" w:type="dxa"/>
             <w:vMerge/>
           </w:tcPr>
           <w:p>
@@ -2682,7 +2689,7 @@
         </w:tc>
         <w:tc>
           <w:tcPr>
-            <w:tcW w:w="1983" w:type="dxa"/>
+            <w:tcW w:w="1982" w:type="dxa"/>
           </w:tcPr>
           <w:p>
             <w:pPr>
@@ -2705,7 +2712,7 @@
         </w:tc>
         <w:tc>
           <w:tcPr>
-            <w:tcW w:w="2711" w:type="dxa"/>
+            <w:tcW w:w="2666" w:type="dxa"/>
           </w:tcPr>
           <w:p>
             <w:pPr>
@@ -2728,7 +2735,7 @@
         </w:tc>
         <w:tc>
           <w:tcPr>
-            <w:tcW w:w="3514" w:type="dxa"/>
+            <w:tcW w:w="3460" w:type="dxa"/>
           </w:tcPr>
           <w:p>
             <w:pPr>
@@ -2756,7 +2763,7 @@
       <w:tr>
         <w:tc>
           <w:tcPr>
-            <w:tcW w:w="1128" w:type="dxa"/>
+            <w:tcW w:w="1228" w:type="dxa"/>
           </w:tcPr>
           <w:p>
             <w:pPr>
@@ -2779,7 +2786,7 @@
         </w:tc>
         <w:tc>
           <w:tcPr>
-            <w:tcW w:w="1983" w:type="dxa"/>
+            <w:tcW w:w="1982" w:type="dxa"/>
           </w:tcPr>
           <w:p>
             <w:pPr>
@@ -2802,7 +2809,7 @@
         </w:tc>
         <w:tc>
           <w:tcPr>
-            <w:tcW w:w="2711" w:type="dxa"/>
+            <w:tcW w:w="2666" w:type="dxa"/>
           </w:tcPr>
           <w:p>
             <w:pPr>
@@ -2825,39 +2832,34 @@
         </w:tc>
         <w:tc>
           <w:tcPr>
-            <w:tcW w:w="3514" w:type="dxa"/>
-          </w:tcPr>
-          <w:p>
-            <w:pPr>
-              <w:pBdr>
-                <w:top w:val="none" w:sz="0" w:space="0" w:color="auto"/>
-                <w:left w:val="none" w:sz="0" w:space="0" w:color="auto"/>
-                <w:bottom w:val="none" w:sz="0" w:space="0" w:color="auto"/>
-                <w:right w:val="none" w:sz="0" w:space="0" w:color="auto"/>
-              </w:pBdr>
-              <w:tabs>
-                <w:tab w:val="center" w:pos="4324"/>
-              </w:tabs>
-              <w:spacing w:after="331" w:line="259" w:lineRule="auto"/>
-              <w:ind w:left="0" w:firstLine="0"/>
-            </w:pPr>
-            <w:proofErr w:type="gramStart"/>
-            <w:r>
-              <w:t>Generally</w:t>
-            </w:r>
-            <w:proofErr w:type="gramEnd"/>
-            <w:r>
-              <w:t xml:space="preserve"> incredibly useful through all 3 days – commenting in the middle here to state how useful it was to meet and discuss with people – as </w:t>
+            <w:tcW w:w="3460" w:type="dxa"/>
+          </w:tcPr>
+          <w:p>
+            <w:pPr>
+              <w:pBdr>
+                <w:top w:val="none" w:sz="0" w:space="0" w:color="auto"/>
+                <w:left w:val="none" w:sz="0" w:space="0" w:color="auto"/>
+                <w:bottom w:val="none" w:sz="0" w:space="0" w:color="auto"/>
+                <w:right w:val="none" w:sz="0" w:space="0" w:color="auto"/>
+              </w:pBdr>
+              <w:tabs>
+                <w:tab w:val="center" w:pos="4324"/>
+              </w:tabs>
+              <w:spacing w:after="331" w:line="259" w:lineRule="auto"/>
+              <w:ind w:left="0" w:firstLine="0"/>
+            </w:pPr>
+            <w:r>
+              <w:t xml:space="preserve">Generally incredibly useful through all 3 days – commenting in the middle here to state how useful it was to meet and </w:t>
+            </w:r>
+            <w:r>
+              <w:lastRenderedPageBreak/>
+              <w:t xml:space="preserve">discuss with people – as </w:t>
             </w:r>
             <w:r>
               <w:t>these</w:t>
             </w:r>
             <w:r>
-              <w:t xml:space="preserve"> </w:t>
-            </w:r>
-            <w:r>
-              <w:lastRenderedPageBreak/>
-              <w:t xml:space="preserve">discussions </w:t>
+              <w:t xml:space="preserve"> discussions </w:t>
             </w:r>
             <w:r>
               <w:t xml:space="preserve">have </w:t>
@@ -2883,7 +2885,7 @@
       <w:tr>
         <w:tc>
           <w:tcPr>
-            <w:tcW w:w="1128" w:type="dxa"/>
+            <w:tcW w:w="1228" w:type="dxa"/>
           </w:tcPr>
           <w:p>
             <w:pPr>
@@ -2907,7 +2909,7 @@
         </w:tc>
         <w:tc>
           <w:tcPr>
-            <w:tcW w:w="1983" w:type="dxa"/>
+            <w:tcW w:w="1982" w:type="dxa"/>
           </w:tcPr>
           <w:p>
             <w:pPr>
@@ -2930,7 +2932,7 @@
         </w:tc>
         <w:tc>
           <w:tcPr>
-            <w:tcW w:w="2711" w:type="dxa"/>
+            <w:tcW w:w="2666" w:type="dxa"/>
           </w:tcPr>
           <w:p>
             <w:pPr>
@@ -2953,7 +2955,7 @@
         </w:tc>
         <w:tc>
           <w:tcPr>
-            <w:tcW w:w="3514" w:type="dxa"/>
+            <w:tcW w:w="3460" w:type="dxa"/>
           </w:tcPr>
           <w:p>
             <w:pPr>
@@ -2978,62 +2980,54 @@
       <w:tr>
         <w:tc>
           <w:tcPr>
-            <w:tcW w:w="1128" w:type="dxa"/>
-          </w:tcPr>
-          <w:p>
-            <w:pPr>
-              <w:pBdr>
-                <w:top w:val="none" w:sz="0" w:space="0" w:color="auto"/>
-                <w:left w:val="none" w:sz="0" w:space="0" w:color="auto"/>
-                <w:bottom w:val="none" w:sz="0" w:space="0" w:color="auto"/>
-                <w:right w:val="none" w:sz="0" w:space="0" w:color="auto"/>
-              </w:pBdr>
-              <w:tabs>
-                <w:tab w:val="center" w:pos="4324"/>
-              </w:tabs>
-              <w:spacing w:after="331" w:line="259" w:lineRule="auto"/>
-              <w:ind w:left="0" w:firstLine="0"/>
-            </w:pPr>
-            <w:r>
-              <w:t>22/06/2025</w:t>
-            </w:r>
-            <w:r>
-              <w:t>-23/06/2025</w:t>
-            </w:r>
-          </w:p>
-        </w:tc>
-        <w:tc>
-          <w:tcPr>
-            <w:tcW w:w="1983" w:type="dxa"/>
-          </w:tcPr>
-          <w:p>
-            <w:pPr>
-              <w:pBdr>
-                <w:top w:val="none" w:sz="0" w:space="0" w:color="auto"/>
-                <w:left w:val="none" w:sz="0" w:space="0" w:color="auto"/>
-                <w:bottom w:val="none" w:sz="0" w:space="0" w:color="auto"/>
-                <w:right w:val="none" w:sz="0" w:space="0" w:color="auto"/>
-              </w:pBdr>
-              <w:tabs>
-                <w:tab w:val="center" w:pos="4324"/>
-              </w:tabs>
-              <w:spacing w:after="331" w:line="259" w:lineRule="auto"/>
-              <w:ind w:left="0" w:firstLine="0"/>
-            </w:pPr>
-            <w:r>
-              <w:t xml:space="preserve">Continued </w:t>
-            </w:r>
-            <w:r>
-              <w:t xml:space="preserve">Data Collection </w:t>
-            </w:r>
-            <w:r>
-              <w:t xml:space="preserve"> </w:t>
-            </w:r>
-          </w:p>
-        </w:tc>
-        <w:tc>
-          <w:tcPr>
-            <w:tcW w:w="2711" w:type="dxa"/>
+            <w:tcW w:w="1228" w:type="dxa"/>
+          </w:tcPr>
+          <w:p>
+            <w:pPr>
+              <w:pBdr>
+                <w:top w:val="none" w:sz="0" w:space="0" w:color="auto"/>
+                <w:left w:val="none" w:sz="0" w:space="0" w:color="auto"/>
+                <w:bottom w:val="none" w:sz="0" w:space="0" w:color="auto"/>
+                <w:right w:val="none" w:sz="0" w:space="0" w:color="auto"/>
+              </w:pBdr>
+              <w:tabs>
+                <w:tab w:val="center" w:pos="4324"/>
+              </w:tabs>
+              <w:spacing w:after="331" w:line="259" w:lineRule="auto"/>
+              <w:ind w:left="0" w:firstLine="0"/>
+            </w:pPr>
+            <w:r>
+              <w:t>22/06/2025-23/06/2025</w:t>
+            </w:r>
+          </w:p>
+        </w:tc>
+        <w:tc>
+          <w:tcPr>
+            <w:tcW w:w="1982" w:type="dxa"/>
+            <w:vMerge w:val="restart"/>
+          </w:tcPr>
+          <w:p>
+            <w:pPr>
+              <w:pBdr>
+                <w:top w:val="none" w:sz="0" w:space="0" w:color="auto"/>
+                <w:left w:val="none" w:sz="0" w:space="0" w:color="auto"/>
+                <w:bottom w:val="none" w:sz="0" w:space="0" w:color="auto"/>
+                <w:right w:val="none" w:sz="0" w:space="0" w:color="auto"/>
+              </w:pBdr>
+              <w:tabs>
+                <w:tab w:val="center" w:pos="4324"/>
+              </w:tabs>
+              <w:spacing w:after="331" w:line="259" w:lineRule="auto"/>
+              <w:ind w:left="0" w:firstLine="0"/>
+            </w:pPr>
+            <w:r>
+              <w:t xml:space="preserve">Continued Data Collection  </w:t>
+            </w:r>
+          </w:p>
+        </w:tc>
+        <w:tc>
+          <w:tcPr>
+            <w:tcW w:w="2666" w:type="dxa"/>
           </w:tcPr>
           <w:p>
             <w:pPr>
@@ -3056,7 +3050,7 @@
         </w:tc>
         <w:tc>
           <w:tcPr>
-            <w:tcW w:w="3514" w:type="dxa"/>
+            <w:tcW w:w="3460" w:type="dxa"/>
           </w:tcPr>
           <w:p>
             <w:pPr>
@@ -3081,82 +3075,587 @@
       <w:tr>
         <w:tc>
           <w:tcPr>
-            <w:tcW w:w="1128" w:type="dxa"/>
-          </w:tcPr>
-          <w:p>
-            <w:pPr>
-              <w:pBdr>
-                <w:top w:val="none" w:sz="0" w:space="0" w:color="auto"/>
-                <w:left w:val="none" w:sz="0" w:space="0" w:color="auto"/>
-                <w:bottom w:val="none" w:sz="0" w:space="0" w:color="auto"/>
-                <w:right w:val="none" w:sz="0" w:space="0" w:color="auto"/>
-              </w:pBdr>
-              <w:tabs>
-                <w:tab w:val="center" w:pos="4324"/>
-              </w:tabs>
-              <w:spacing w:after="331" w:line="259" w:lineRule="auto"/>
-              <w:ind w:left="0" w:firstLine="0"/>
-            </w:pPr>
-          </w:p>
-        </w:tc>
-        <w:tc>
-          <w:tcPr>
-            <w:tcW w:w="1983" w:type="dxa"/>
-          </w:tcPr>
-          <w:p>
-            <w:pPr>
-              <w:pBdr>
-                <w:top w:val="none" w:sz="0" w:space="0" w:color="auto"/>
-                <w:left w:val="none" w:sz="0" w:space="0" w:color="auto"/>
-                <w:bottom w:val="none" w:sz="0" w:space="0" w:color="auto"/>
-                <w:right w:val="none" w:sz="0" w:space="0" w:color="auto"/>
-              </w:pBdr>
-              <w:tabs>
-                <w:tab w:val="center" w:pos="4324"/>
-              </w:tabs>
-              <w:spacing w:after="331" w:line="259" w:lineRule="auto"/>
-              <w:ind w:left="0" w:firstLine="0"/>
-            </w:pPr>
-          </w:p>
-        </w:tc>
-        <w:tc>
-          <w:tcPr>
-            <w:tcW w:w="2711" w:type="dxa"/>
-          </w:tcPr>
-          <w:p>
-            <w:pPr>
-              <w:pBdr>
-                <w:top w:val="none" w:sz="0" w:space="0" w:color="auto"/>
-                <w:left w:val="none" w:sz="0" w:space="0" w:color="auto"/>
-                <w:bottom w:val="none" w:sz="0" w:space="0" w:color="auto"/>
-                <w:right w:val="none" w:sz="0" w:space="0" w:color="auto"/>
-              </w:pBdr>
-              <w:tabs>
-                <w:tab w:val="center" w:pos="4324"/>
-              </w:tabs>
-              <w:spacing w:after="331" w:line="259" w:lineRule="auto"/>
-              <w:ind w:left="0" w:firstLine="0"/>
-            </w:pPr>
-          </w:p>
-        </w:tc>
-        <w:tc>
-          <w:tcPr>
-            <w:tcW w:w="3514" w:type="dxa"/>
-          </w:tcPr>
-          <w:p>
-            <w:pPr>
-              <w:pBdr>
-                <w:top w:val="none" w:sz="0" w:space="0" w:color="auto"/>
-                <w:left w:val="none" w:sz="0" w:space="0" w:color="auto"/>
-                <w:bottom w:val="none" w:sz="0" w:space="0" w:color="auto"/>
-                <w:right w:val="none" w:sz="0" w:space="0" w:color="auto"/>
-              </w:pBdr>
-              <w:tabs>
-                <w:tab w:val="center" w:pos="4324"/>
-              </w:tabs>
-              <w:spacing w:after="331" w:line="259" w:lineRule="auto"/>
-              <w:ind w:left="0" w:firstLine="0"/>
-            </w:pPr>
+            <w:tcW w:w="1228" w:type="dxa"/>
+          </w:tcPr>
+          <w:p>
+            <w:pPr>
+              <w:pBdr>
+                <w:top w:val="none" w:sz="0" w:space="0" w:color="auto"/>
+                <w:left w:val="none" w:sz="0" w:space="0" w:color="auto"/>
+                <w:bottom w:val="none" w:sz="0" w:space="0" w:color="auto"/>
+                <w:right w:val="none" w:sz="0" w:space="0" w:color="auto"/>
+              </w:pBdr>
+              <w:tabs>
+                <w:tab w:val="center" w:pos="4324"/>
+              </w:tabs>
+              <w:spacing w:after="331" w:line="259" w:lineRule="auto"/>
+              <w:ind w:left="0" w:firstLine="0"/>
+            </w:pPr>
+            <w:r>
+              <w:t>24/06/2025</w:t>
+            </w:r>
+          </w:p>
+        </w:tc>
+        <w:tc>
+          <w:tcPr>
+            <w:tcW w:w="1982" w:type="dxa"/>
+            <w:vMerge/>
+          </w:tcPr>
+          <w:p>
+            <w:pPr>
+              <w:pBdr>
+                <w:top w:val="none" w:sz="0" w:space="0" w:color="auto"/>
+                <w:left w:val="none" w:sz="0" w:space="0" w:color="auto"/>
+                <w:bottom w:val="none" w:sz="0" w:space="0" w:color="auto"/>
+                <w:right w:val="none" w:sz="0" w:space="0" w:color="auto"/>
+              </w:pBdr>
+              <w:tabs>
+                <w:tab w:val="center" w:pos="4324"/>
+              </w:tabs>
+              <w:spacing w:after="331" w:line="259" w:lineRule="auto"/>
+              <w:ind w:left="0" w:firstLine="0"/>
+            </w:pPr>
+          </w:p>
+        </w:tc>
+        <w:tc>
+          <w:tcPr>
+            <w:tcW w:w="2666" w:type="dxa"/>
+          </w:tcPr>
+          <w:p>
+            <w:pPr>
+              <w:pBdr>
+                <w:top w:val="none" w:sz="0" w:space="0" w:color="auto"/>
+                <w:left w:val="none" w:sz="0" w:space="0" w:color="auto"/>
+                <w:bottom w:val="none" w:sz="0" w:space="0" w:color="auto"/>
+                <w:right w:val="none" w:sz="0" w:space="0" w:color="auto"/>
+              </w:pBdr>
+              <w:tabs>
+                <w:tab w:val="center" w:pos="4324"/>
+              </w:tabs>
+              <w:spacing w:after="331" w:line="259" w:lineRule="auto"/>
+              <w:ind w:left="0" w:firstLine="0"/>
+            </w:pPr>
+            <w:r>
+              <w:t xml:space="preserve">Data collection taking too long </w:t>
+            </w:r>
+          </w:p>
+        </w:tc>
+        <w:tc>
+          <w:tcPr>
+            <w:tcW w:w="3460" w:type="dxa"/>
+          </w:tcPr>
+          <w:p>
+            <w:pPr>
+              <w:pBdr>
+                <w:top w:val="none" w:sz="0" w:space="0" w:color="auto"/>
+                <w:left w:val="none" w:sz="0" w:space="0" w:color="auto"/>
+                <w:bottom w:val="none" w:sz="0" w:space="0" w:color="auto"/>
+                <w:right w:val="none" w:sz="0" w:space="0" w:color="auto"/>
+              </w:pBdr>
+              <w:tabs>
+                <w:tab w:val="center" w:pos="4324"/>
+              </w:tabs>
+              <w:spacing w:after="331" w:line="259" w:lineRule="auto"/>
+              <w:ind w:left="0" w:firstLine="0"/>
+            </w:pPr>
+            <w:r>
+              <w:t xml:space="preserve">This day only collection 4 tiles of about 180 highlights an issue with data collection, forced to look into alternative approaches. </w:t>
+            </w:r>
+          </w:p>
+        </w:tc>
+      </w:tr>
+      <w:tr>
+        <w:tc>
+          <w:tcPr>
+            <w:tcW w:w="1228" w:type="dxa"/>
+          </w:tcPr>
+          <w:p>
+            <w:pPr>
+              <w:pBdr>
+                <w:top w:val="none" w:sz="0" w:space="0" w:color="auto"/>
+                <w:left w:val="none" w:sz="0" w:space="0" w:color="auto"/>
+                <w:bottom w:val="none" w:sz="0" w:space="0" w:color="auto"/>
+                <w:right w:val="none" w:sz="0" w:space="0" w:color="auto"/>
+              </w:pBdr>
+              <w:tabs>
+                <w:tab w:val="center" w:pos="4324"/>
+              </w:tabs>
+              <w:spacing w:after="331" w:line="259" w:lineRule="auto"/>
+              <w:ind w:left="0" w:firstLine="0"/>
+            </w:pPr>
+            <w:r>
+              <w:t>25/06/2025-26/06/2025</w:t>
+            </w:r>
+          </w:p>
+        </w:tc>
+        <w:tc>
+          <w:tcPr>
+            <w:tcW w:w="1982" w:type="dxa"/>
+          </w:tcPr>
+          <w:p>
+            <w:pPr>
+              <w:pBdr>
+                <w:top w:val="none" w:sz="0" w:space="0" w:color="auto"/>
+                <w:left w:val="none" w:sz="0" w:space="0" w:color="auto"/>
+                <w:bottom w:val="none" w:sz="0" w:space="0" w:color="auto"/>
+                <w:right w:val="none" w:sz="0" w:space="0" w:color="auto"/>
+              </w:pBdr>
+              <w:tabs>
+                <w:tab w:val="center" w:pos="4324"/>
+              </w:tabs>
+              <w:spacing w:after="331" w:line="259" w:lineRule="auto"/>
+              <w:ind w:left="0" w:firstLine="0"/>
+            </w:pPr>
+            <w:r>
+              <w:t xml:space="preserve">Data Collection via just monthly median raster’s </w:t>
+            </w:r>
+          </w:p>
+        </w:tc>
+        <w:tc>
+          <w:tcPr>
+            <w:tcW w:w="2666" w:type="dxa"/>
+          </w:tcPr>
+          <w:p>
+            <w:pPr>
+              <w:pBdr>
+                <w:top w:val="none" w:sz="0" w:space="0" w:color="auto"/>
+                <w:left w:val="none" w:sz="0" w:space="0" w:color="auto"/>
+                <w:bottom w:val="none" w:sz="0" w:space="0" w:color="auto"/>
+                <w:right w:val="none" w:sz="0" w:space="0" w:color="auto"/>
+              </w:pBdr>
+              <w:tabs>
+                <w:tab w:val="center" w:pos="4324"/>
+              </w:tabs>
+              <w:spacing w:after="331" w:line="259" w:lineRule="auto"/>
+              <w:ind w:left="0" w:firstLine="0"/>
+            </w:pPr>
+            <w:r>
+              <w:t>Data Collection via just monthly median raster</w:t>
+            </w:r>
+          </w:p>
+        </w:tc>
+        <w:tc>
+          <w:tcPr>
+            <w:tcW w:w="3460" w:type="dxa"/>
+          </w:tcPr>
+          <w:p>
+            <w:pPr>
+              <w:pBdr>
+                <w:top w:val="none" w:sz="0" w:space="0" w:color="auto"/>
+                <w:left w:val="none" w:sz="0" w:space="0" w:color="auto"/>
+                <w:bottom w:val="none" w:sz="0" w:space="0" w:color="auto"/>
+                <w:right w:val="none" w:sz="0" w:space="0" w:color="auto"/>
+              </w:pBdr>
+              <w:tabs>
+                <w:tab w:val="center" w:pos="4324"/>
+              </w:tabs>
+              <w:spacing w:after="331" w:line="259" w:lineRule="auto"/>
+              <w:ind w:left="0" w:firstLine="0"/>
+            </w:pPr>
+            <w:r>
+              <w:t xml:space="preserve">This is likely not that big of an issue as there is a 5 day revisit cycle for the s2 satellite, so the median should remove some of the noise, and this means that the data is going to be at a 10m resolution (going back to the original plan) however, this </w:t>
+            </w:r>
+            <w:r>
+              <w:t>loses</w:t>
+            </w:r>
+            <w:r>
+              <w:t xml:space="preserve"> the consistency, noise reduction and easy of use that comes with using data collected using </w:t>
+            </w:r>
+            <w:proofErr w:type="spellStart"/>
+            <w:r>
+              <w:t>PlotToSat</w:t>
+            </w:r>
+            <w:proofErr w:type="spellEnd"/>
+            <w:r>
+              <w:t xml:space="preserve">, and means that the files contain a lot more data </w:t>
+            </w:r>
+            <w:r>
+              <w:br/>
+            </w:r>
+            <w:r>
+              <w:br/>
+              <w:t xml:space="preserve">(as seen its rounds out to about 300GBs of data) </w:t>
+            </w:r>
+          </w:p>
+        </w:tc>
+      </w:tr>
+      <w:tr>
+        <w:tc>
+          <w:tcPr>
+            <w:tcW w:w="1228" w:type="dxa"/>
+          </w:tcPr>
+          <w:p>
+            <w:pPr>
+              <w:pBdr>
+                <w:top w:val="none" w:sz="0" w:space="0" w:color="auto"/>
+                <w:left w:val="none" w:sz="0" w:space="0" w:color="auto"/>
+                <w:bottom w:val="none" w:sz="0" w:space="0" w:color="auto"/>
+                <w:right w:val="none" w:sz="0" w:space="0" w:color="auto"/>
+              </w:pBdr>
+              <w:tabs>
+                <w:tab w:val="center" w:pos="4324"/>
+              </w:tabs>
+              <w:spacing w:after="331" w:line="259" w:lineRule="auto"/>
+              <w:ind w:left="0" w:firstLine="0"/>
+            </w:pPr>
+          </w:p>
+        </w:tc>
+        <w:tc>
+          <w:tcPr>
+            <w:tcW w:w="1982" w:type="dxa"/>
+          </w:tcPr>
+          <w:p>
+            <w:pPr>
+              <w:pBdr>
+                <w:top w:val="none" w:sz="0" w:space="0" w:color="auto"/>
+                <w:left w:val="none" w:sz="0" w:space="0" w:color="auto"/>
+                <w:bottom w:val="none" w:sz="0" w:space="0" w:color="auto"/>
+                <w:right w:val="none" w:sz="0" w:space="0" w:color="auto"/>
+              </w:pBdr>
+              <w:tabs>
+                <w:tab w:val="center" w:pos="4324"/>
+              </w:tabs>
+              <w:spacing w:after="331" w:line="259" w:lineRule="auto"/>
+              <w:ind w:left="0" w:firstLine="0"/>
+            </w:pPr>
+          </w:p>
+        </w:tc>
+        <w:tc>
+          <w:tcPr>
+            <w:tcW w:w="2666" w:type="dxa"/>
+          </w:tcPr>
+          <w:p>
+            <w:pPr>
+              <w:pBdr>
+                <w:top w:val="none" w:sz="0" w:space="0" w:color="auto"/>
+                <w:left w:val="none" w:sz="0" w:space="0" w:color="auto"/>
+                <w:bottom w:val="none" w:sz="0" w:space="0" w:color="auto"/>
+                <w:right w:val="none" w:sz="0" w:space="0" w:color="auto"/>
+              </w:pBdr>
+              <w:tabs>
+                <w:tab w:val="center" w:pos="4324"/>
+              </w:tabs>
+              <w:spacing w:after="331" w:line="259" w:lineRule="auto"/>
+              <w:ind w:left="0" w:firstLine="0"/>
+            </w:pPr>
+          </w:p>
+        </w:tc>
+        <w:tc>
+          <w:tcPr>
+            <w:tcW w:w="3460" w:type="dxa"/>
+          </w:tcPr>
+          <w:p>
+            <w:pPr>
+              <w:pBdr>
+                <w:top w:val="none" w:sz="0" w:space="0" w:color="auto"/>
+                <w:left w:val="none" w:sz="0" w:space="0" w:color="auto"/>
+                <w:bottom w:val="none" w:sz="0" w:space="0" w:color="auto"/>
+                <w:right w:val="none" w:sz="0" w:space="0" w:color="auto"/>
+              </w:pBdr>
+              <w:tabs>
+                <w:tab w:val="center" w:pos="4324"/>
+              </w:tabs>
+              <w:spacing w:after="331" w:line="259" w:lineRule="auto"/>
+              <w:ind w:left="0" w:firstLine="0"/>
+            </w:pPr>
+          </w:p>
+        </w:tc>
+      </w:tr>
+      <w:tr>
+        <w:tc>
+          <w:tcPr>
+            <w:tcW w:w="1228" w:type="dxa"/>
+          </w:tcPr>
+          <w:p>
+            <w:pPr>
+              <w:pBdr>
+                <w:top w:val="none" w:sz="0" w:space="0" w:color="auto"/>
+                <w:left w:val="none" w:sz="0" w:space="0" w:color="auto"/>
+                <w:bottom w:val="none" w:sz="0" w:space="0" w:color="auto"/>
+                <w:right w:val="none" w:sz="0" w:space="0" w:color="auto"/>
+              </w:pBdr>
+              <w:tabs>
+                <w:tab w:val="center" w:pos="4324"/>
+              </w:tabs>
+              <w:spacing w:after="331" w:line="259" w:lineRule="auto"/>
+              <w:ind w:left="0" w:firstLine="0"/>
+            </w:pPr>
+          </w:p>
+        </w:tc>
+        <w:tc>
+          <w:tcPr>
+            <w:tcW w:w="1982" w:type="dxa"/>
+          </w:tcPr>
+          <w:p>
+            <w:pPr>
+              <w:pBdr>
+                <w:top w:val="none" w:sz="0" w:space="0" w:color="auto"/>
+                <w:left w:val="none" w:sz="0" w:space="0" w:color="auto"/>
+                <w:bottom w:val="none" w:sz="0" w:space="0" w:color="auto"/>
+                <w:right w:val="none" w:sz="0" w:space="0" w:color="auto"/>
+              </w:pBdr>
+              <w:tabs>
+                <w:tab w:val="center" w:pos="4324"/>
+              </w:tabs>
+              <w:spacing w:after="331" w:line="259" w:lineRule="auto"/>
+              <w:ind w:left="0" w:firstLine="0"/>
+            </w:pPr>
+          </w:p>
+        </w:tc>
+        <w:tc>
+          <w:tcPr>
+            <w:tcW w:w="2666" w:type="dxa"/>
+          </w:tcPr>
+          <w:p>
+            <w:pPr>
+              <w:pBdr>
+                <w:top w:val="none" w:sz="0" w:space="0" w:color="auto"/>
+                <w:left w:val="none" w:sz="0" w:space="0" w:color="auto"/>
+                <w:bottom w:val="none" w:sz="0" w:space="0" w:color="auto"/>
+                <w:right w:val="none" w:sz="0" w:space="0" w:color="auto"/>
+              </w:pBdr>
+              <w:tabs>
+                <w:tab w:val="center" w:pos="4324"/>
+              </w:tabs>
+              <w:spacing w:after="331" w:line="259" w:lineRule="auto"/>
+              <w:ind w:left="0" w:firstLine="0"/>
+            </w:pPr>
+          </w:p>
+        </w:tc>
+        <w:tc>
+          <w:tcPr>
+            <w:tcW w:w="3460" w:type="dxa"/>
+          </w:tcPr>
+          <w:p>
+            <w:pPr>
+              <w:pBdr>
+                <w:top w:val="none" w:sz="0" w:space="0" w:color="auto"/>
+                <w:left w:val="none" w:sz="0" w:space="0" w:color="auto"/>
+                <w:bottom w:val="none" w:sz="0" w:space="0" w:color="auto"/>
+                <w:right w:val="none" w:sz="0" w:space="0" w:color="auto"/>
+              </w:pBdr>
+              <w:tabs>
+                <w:tab w:val="center" w:pos="4324"/>
+              </w:tabs>
+              <w:spacing w:after="331" w:line="259" w:lineRule="auto"/>
+              <w:ind w:left="0" w:firstLine="0"/>
+            </w:pPr>
+          </w:p>
+        </w:tc>
+      </w:tr>
+      <w:tr>
+        <w:tc>
+          <w:tcPr>
+            <w:tcW w:w="1228" w:type="dxa"/>
+          </w:tcPr>
+          <w:p>
+            <w:pPr>
+              <w:pBdr>
+                <w:top w:val="none" w:sz="0" w:space="0" w:color="auto"/>
+                <w:left w:val="none" w:sz="0" w:space="0" w:color="auto"/>
+                <w:bottom w:val="none" w:sz="0" w:space="0" w:color="auto"/>
+                <w:right w:val="none" w:sz="0" w:space="0" w:color="auto"/>
+              </w:pBdr>
+              <w:tabs>
+                <w:tab w:val="center" w:pos="4324"/>
+              </w:tabs>
+              <w:spacing w:after="331" w:line="259" w:lineRule="auto"/>
+              <w:ind w:left="0" w:firstLine="0"/>
+            </w:pPr>
+            <w:r>
+              <w:t xml:space="preserve">11/06/2025 </w:t>
+            </w:r>
+          </w:p>
+        </w:tc>
+        <w:tc>
+          <w:tcPr>
+            <w:tcW w:w="1982" w:type="dxa"/>
+          </w:tcPr>
+          <w:p>
+            <w:pPr>
+              <w:pBdr>
+                <w:top w:val="none" w:sz="0" w:space="0" w:color="auto"/>
+                <w:left w:val="none" w:sz="0" w:space="0" w:color="auto"/>
+                <w:bottom w:val="none" w:sz="0" w:space="0" w:color="auto"/>
+                <w:right w:val="none" w:sz="0" w:space="0" w:color="auto"/>
+              </w:pBdr>
+              <w:tabs>
+                <w:tab w:val="center" w:pos="4324"/>
+              </w:tabs>
+              <w:spacing w:after="331" w:line="259" w:lineRule="auto"/>
+              <w:ind w:left="0" w:firstLine="0"/>
+            </w:pPr>
+          </w:p>
+        </w:tc>
+        <w:tc>
+          <w:tcPr>
+            <w:tcW w:w="2666" w:type="dxa"/>
+          </w:tcPr>
+          <w:p>
+            <w:pPr>
+              <w:pBdr>
+                <w:top w:val="none" w:sz="0" w:space="0" w:color="auto"/>
+                <w:left w:val="none" w:sz="0" w:space="0" w:color="auto"/>
+                <w:bottom w:val="none" w:sz="0" w:space="0" w:color="auto"/>
+                <w:right w:val="none" w:sz="0" w:space="0" w:color="auto"/>
+              </w:pBdr>
+              <w:tabs>
+                <w:tab w:val="center" w:pos="4324"/>
+              </w:tabs>
+              <w:spacing w:after="331" w:line="259" w:lineRule="auto"/>
+              <w:ind w:left="0" w:firstLine="0"/>
+            </w:pPr>
+          </w:p>
+        </w:tc>
+        <w:tc>
+          <w:tcPr>
+            <w:tcW w:w="3460" w:type="dxa"/>
+          </w:tcPr>
+          <w:p>
+            <w:pPr>
+              <w:pBdr>
+                <w:top w:val="none" w:sz="0" w:space="0" w:color="auto"/>
+                <w:left w:val="none" w:sz="0" w:space="0" w:color="auto"/>
+                <w:bottom w:val="none" w:sz="0" w:space="0" w:color="auto"/>
+                <w:right w:val="none" w:sz="0" w:space="0" w:color="auto"/>
+              </w:pBdr>
+              <w:tabs>
+                <w:tab w:val="center" w:pos="4324"/>
+              </w:tabs>
+              <w:spacing w:after="331" w:line="259" w:lineRule="auto"/>
+              <w:ind w:left="0" w:firstLine="0"/>
+            </w:pPr>
+          </w:p>
+        </w:tc>
+      </w:tr>
+      <w:tr>
+        <w:tc>
+          <w:tcPr>
+            <w:tcW w:w="1228" w:type="dxa"/>
+          </w:tcPr>
+          <w:p>
+            <w:pPr>
+              <w:pBdr>
+                <w:top w:val="none" w:sz="0" w:space="0" w:color="auto"/>
+                <w:left w:val="none" w:sz="0" w:space="0" w:color="auto"/>
+                <w:bottom w:val="none" w:sz="0" w:space="0" w:color="auto"/>
+                <w:right w:val="none" w:sz="0" w:space="0" w:color="auto"/>
+              </w:pBdr>
+              <w:tabs>
+                <w:tab w:val="center" w:pos="4324"/>
+              </w:tabs>
+              <w:spacing w:after="331" w:line="259" w:lineRule="auto"/>
+              <w:ind w:left="0" w:firstLine="0"/>
+            </w:pPr>
+            <w:r>
+              <w:t>13/06/2025 - 17/06/2025</w:t>
+            </w:r>
+          </w:p>
+        </w:tc>
+        <w:tc>
+          <w:tcPr>
+            <w:tcW w:w="1982" w:type="dxa"/>
+          </w:tcPr>
+          <w:p>
+            <w:pPr>
+              <w:pBdr>
+                <w:top w:val="none" w:sz="0" w:space="0" w:color="auto"/>
+                <w:left w:val="none" w:sz="0" w:space="0" w:color="auto"/>
+                <w:bottom w:val="none" w:sz="0" w:space="0" w:color="auto"/>
+                <w:right w:val="none" w:sz="0" w:space="0" w:color="auto"/>
+              </w:pBdr>
+              <w:tabs>
+                <w:tab w:val="center" w:pos="4324"/>
+              </w:tabs>
+              <w:spacing w:after="331" w:line="259" w:lineRule="auto"/>
+              <w:ind w:left="0" w:firstLine="0"/>
+            </w:pPr>
+            <w:r>
+              <w:t xml:space="preserve">Implemented clip function and completed visualisation functionality for summaries of bands. </w:t>
+            </w:r>
+            <w:r>
+              <w:br/>
+            </w:r>
+            <w:r>
+              <w:br/>
+            </w:r>
+            <w:r>
+              <w:lastRenderedPageBreak/>
+              <w:t xml:space="preserve">creating the report structure. </w:t>
+            </w:r>
+          </w:p>
+        </w:tc>
+        <w:tc>
+          <w:tcPr>
+            <w:tcW w:w="2666" w:type="dxa"/>
+          </w:tcPr>
+          <w:p>
+            <w:pPr>
+              <w:pBdr>
+                <w:top w:val="none" w:sz="0" w:space="0" w:color="auto"/>
+                <w:left w:val="none" w:sz="0" w:space="0" w:color="auto"/>
+                <w:bottom w:val="none" w:sz="0" w:space="0" w:color="auto"/>
+                <w:right w:val="none" w:sz="0" w:space="0" w:color="auto"/>
+              </w:pBdr>
+              <w:tabs>
+                <w:tab w:val="center" w:pos="4324"/>
+              </w:tabs>
+              <w:spacing w:after="331" w:line="259" w:lineRule="auto"/>
+              <w:ind w:left="0" w:firstLine="0"/>
+            </w:pPr>
+            <w:r>
+              <w:lastRenderedPageBreak/>
+              <w:t xml:space="preserve">Implemented a function that creates a 3d plane plot, and separate graphics for visualising the summary mean statistics across a year for a given data frame (so that I can compare clusters later on) </w:t>
+            </w:r>
+          </w:p>
+          <w:p>
+            <w:pPr>
+              <w:pBdr>
+                <w:top w:val="none" w:sz="0" w:space="0" w:color="auto"/>
+                <w:left w:val="none" w:sz="0" w:space="0" w:color="auto"/>
+                <w:bottom w:val="none" w:sz="0" w:space="0" w:color="auto"/>
+                <w:right w:val="none" w:sz="0" w:space="0" w:color="auto"/>
+              </w:pBdr>
+              <w:tabs>
+                <w:tab w:val="center" w:pos="4324"/>
+              </w:tabs>
+              <w:spacing w:after="331" w:line="259" w:lineRule="auto"/>
+              <w:ind w:left="0" w:firstLine="0"/>
+            </w:pPr>
+            <w:r>
+              <w:lastRenderedPageBreak/>
+              <w:t xml:space="preserve">Started laying out the final report, and moved re-useable text from the project proposal over. This is very much in a notes stage now, where the document is being planned out. </w:t>
+            </w:r>
+          </w:p>
+        </w:tc>
+        <w:tc>
+          <w:tcPr>
+            <w:tcW w:w="3460" w:type="dxa"/>
+          </w:tcPr>
+          <w:p>
+            <w:pPr>
+              <w:pBdr>
+                <w:top w:val="none" w:sz="0" w:space="0" w:color="auto"/>
+                <w:left w:val="none" w:sz="0" w:space="0" w:color="auto"/>
+                <w:bottom w:val="none" w:sz="0" w:space="0" w:color="auto"/>
+                <w:right w:val="none" w:sz="0" w:space="0" w:color="auto"/>
+              </w:pBdr>
+              <w:tabs>
+                <w:tab w:val="center" w:pos="4324"/>
+              </w:tabs>
+              <w:spacing w:after="331" w:line="259" w:lineRule="auto"/>
+              <w:ind w:left="0" w:firstLine="0"/>
+            </w:pPr>
+            <w:r>
+              <w:lastRenderedPageBreak/>
+              <w:t xml:space="preserve">N/A – Same as left no additional comments needed. </w:t>
+            </w:r>
+            <w:r>
+              <w:t xml:space="preserve"> </w:t>
+            </w:r>
+            <w:r>
+              <w:t xml:space="preserve"> </w:t>
+            </w:r>
           </w:p>
         </w:tc>
       </w:tr>
@@ -3175,6 +3674,1057 @@
         <w:spacing w:after="331" w:line="259" w:lineRule="auto"/>
         <w:ind w:left="-15" w:firstLine="0"/>
       </w:pPr>
+    </w:p>
+    <w:p>
+      <w:pPr>
+        <w:pBdr>
+          <w:top w:val="none" w:sz="0" w:space="0" w:color="auto"/>
+          <w:left w:val="none" w:sz="0" w:space="0" w:color="auto"/>
+          <w:bottom w:val="none" w:sz="0" w:space="0" w:color="auto"/>
+          <w:right w:val="none" w:sz="0" w:space="0" w:color="auto"/>
+        </w:pBdr>
+        <w:tabs>
+          <w:tab w:val="center" w:pos="4324"/>
+        </w:tabs>
+        <w:spacing w:after="331" w:line="259" w:lineRule="auto"/>
+        <w:ind w:left="-15" w:firstLine="0"/>
+      </w:pPr>
+      <w:r>
+        <w:br/>
+      </w:r>
+      <w:r>
+        <w:br/>
+      </w:r>
+      <w:r>
+        <w:br/>
+      </w:r>
+      <w:r>
+        <w:br/>
+      </w:r>
+      <w:r>
+        <w:br/>
+      </w:r>
+      <w:r>
+        <w:br/>
+      </w:r>
+      <w:r>
+        <w:br/>
+      </w:r>
+      <w:r>
+        <w:br/>
+      </w:r>
+      <w:r>
+        <w:br/>
+      </w:r>
+      <w:r>
+        <w:br/>
+      </w:r>
+      <w:r>
+        <w:br/>
+      </w:r>
+      <w:r>
+        <w:br/>
+      </w:r>
+      <w:r>
+        <w:br/>
+      </w:r>
+      <w:r>
+        <w:br/>
+      </w:r>
+      <w:r>
+        <w:br/>
+      </w:r>
+      <w:r>
+        <w:br/>
+      </w:r>
+      <w:r>
+        <w:t xml:space="preserve">Materials and Study Area go together – map of the area, what data you are using, what data you are using, and what types of data that you use (inputs) </w:t>
+      </w:r>
+      <w:r>
+        <w:br/>
+        <w:t xml:space="preserve">Methods – experiments, designs, (this is the approach you take- </w:t>
+      </w:r>
+      <w:proofErr w:type="spellStart"/>
+      <w:r>
+        <w:t>ie</w:t>
+      </w:r>
+      <w:proofErr w:type="spellEnd"/>
+      <w:r>
+        <w:t>. How you solve the problem) – creating the datasets</w:t>
+      </w:r>
+      <w:r>
+        <w:t xml:space="preserve"> – in my case – in the methods in classification creating algorithms, evaluating results – how you did this how you got your data (observing you distributions) what algorithms you tested, why you chose those ones, etc. </w:t>
+      </w:r>
+      <w:r>
+        <w:t xml:space="preserve">diagram to explain these things. </w:t>
+      </w:r>
+    </w:p>
+    <w:p>
+      <w:pPr>
+        <w:pBdr>
+          <w:top w:val="none" w:sz="0" w:space="0" w:color="auto"/>
+          <w:left w:val="none" w:sz="0" w:space="0" w:color="auto"/>
+          <w:bottom w:val="none" w:sz="0" w:space="0" w:color="auto"/>
+          <w:right w:val="none" w:sz="0" w:space="0" w:color="auto"/>
+        </w:pBdr>
+        <w:tabs>
+          <w:tab w:val="center" w:pos="4324"/>
+        </w:tabs>
+        <w:spacing w:after="331" w:line="259" w:lineRule="auto"/>
+        <w:ind w:left="-15" w:firstLine="0"/>
+      </w:pPr>
+      <w:r>
+        <w:t xml:space="preserve">Presentation is very important – make things stand out – SO USE GRAPHICS!!!! </w:t>
+      </w:r>
+      <w:proofErr w:type="spellStart"/>
+      <w:r>
+        <w:t>Its</w:t>
+      </w:r>
+      <w:proofErr w:type="spellEnd"/>
+      <w:r>
+        <w:t xml:space="preserve"> an easy way to </w:t>
+      </w:r>
+      <w:proofErr w:type="spellStart"/>
+      <w:r>
+        <w:t>maek</w:t>
+      </w:r>
+      <w:proofErr w:type="spellEnd"/>
+      <w:r>
+        <w:t xml:space="preserve"> your reader understand what you are doing. </w:t>
+      </w:r>
+    </w:p>
+    <w:p>
+      <w:pPr>
+        <w:pBdr>
+          <w:top w:val="none" w:sz="0" w:space="0" w:color="auto"/>
+          <w:left w:val="none" w:sz="0" w:space="0" w:color="auto"/>
+          <w:bottom w:val="none" w:sz="0" w:space="0" w:color="auto"/>
+          <w:right w:val="none" w:sz="0" w:space="0" w:color="auto"/>
+        </w:pBdr>
+        <w:tabs>
+          <w:tab w:val="center" w:pos="4324"/>
+        </w:tabs>
+        <w:spacing w:after="331" w:line="259" w:lineRule="auto"/>
+        <w:ind w:left="-15" w:firstLine="0"/>
+      </w:pPr>
+      <w:r>
+        <w:t xml:space="preserve">In your results you </w:t>
+      </w:r>
+      <w:proofErr w:type="spellStart"/>
+      <w:r>
+        <w:t>amy</w:t>
+      </w:r>
+      <w:proofErr w:type="spellEnd"/>
+      <w:r>
+        <w:t xml:space="preserve"> only state your results – discussion is whereas for stating why you think algorithms behaved differently</w:t>
+      </w:r>
+      <w:r>
+        <w:br/>
+      </w:r>
+    </w:p>
+    <w:p>
+      <w:pPr>
+        <w:pBdr>
+          <w:top w:val="none" w:sz="0" w:space="0" w:color="auto"/>
+          <w:left w:val="none" w:sz="0" w:space="0" w:color="auto"/>
+          <w:bottom w:val="none" w:sz="0" w:space="0" w:color="auto"/>
+          <w:right w:val="none" w:sz="0" w:space="0" w:color="auto"/>
+        </w:pBdr>
+        <w:tabs>
+          <w:tab w:val="center" w:pos="4324"/>
+        </w:tabs>
+        <w:spacing w:after="331" w:line="259" w:lineRule="auto"/>
+        <w:ind w:left="-15" w:firstLine="0"/>
+      </w:pPr>
+      <w:r>
+        <w:t xml:space="preserve">Results -&gt; </w:t>
+      </w:r>
+      <w:r>
+        <w:t>Discussion</w:t>
+      </w:r>
+      <w:r>
+        <w:t xml:space="preserve"> -&gt; </w:t>
+      </w:r>
+      <w:r>
+        <w:t>Conclusions</w:t>
+      </w:r>
+      <w:r>
+        <w:t xml:space="preserve"> at the end of the report (and presentation</w:t>
+      </w:r>
+      <w:r>
+        <w:t xml:space="preserve"> – can be merged in presentation) </w:t>
+      </w:r>
+    </w:p>
+    <w:p>
+      <w:pPr>
+        <w:pBdr>
+          <w:top w:val="none" w:sz="0" w:space="0" w:color="auto"/>
+          <w:left w:val="none" w:sz="0" w:space="0" w:color="auto"/>
+          <w:bottom w:val="none" w:sz="0" w:space="0" w:color="auto"/>
+          <w:right w:val="none" w:sz="0" w:space="0" w:color="auto"/>
+        </w:pBdr>
+        <w:tabs>
+          <w:tab w:val="center" w:pos="4324"/>
+        </w:tabs>
+        <w:spacing w:after="331" w:line="259" w:lineRule="auto"/>
+        <w:ind w:left="-15" w:firstLine="0"/>
+      </w:pPr>
+      <w:r>
+        <w:t xml:space="preserve">Try to keep presentation and report with the same format if possible. </w:t>
+      </w:r>
+    </w:p>
+    <w:p>
+      <w:pPr>
+        <w:pBdr>
+          <w:top w:val="none" w:sz="0" w:space="0" w:color="auto"/>
+          <w:left w:val="none" w:sz="0" w:space="0" w:color="auto"/>
+          <w:bottom w:val="none" w:sz="0" w:space="0" w:color="auto"/>
+          <w:right w:val="none" w:sz="0" w:space="0" w:color="auto"/>
+        </w:pBdr>
+        <w:tabs>
+          <w:tab w:val="center" w:pos="4324"/>
+        </w:tabs>
+        <w:spacing w:after="331" w:line="259" w:lineRule="auto"/>
+        <w:ind w:left="-15" w:firstLine="0"/>
+      </w:pPr>
+    </w:p>
+    <w:p>
+      <w:pPr>
+        <w:pBdr>
+          <w:top w:val="none" w:sz="0" w:space="0" w:color="auto"/>
+          <w:left w:val="none" w:sz="0" w:space="0" w:color="auto"/>
+          <w:bottom w:val="none" w:sz="0" w:space="0" w:color="auto"/>
+          <w:right w:val="none" w:sz="0" w:space="0" w:color="auto"/>
+        </w:pBdr>
+        <w:tabs>
+          <w:tab w:val="center" w:pos="4324"/>
+        </w:tabs>
+        <w:spacing w:after="331" w:line="259" w:lineRule="auto"/>
+        <w:ind w:left="-15" w:firstLine="0"/>
+      </w:pPr>
+      <w:r>
+        <w:t xml:space="preserve">Ensure you discuss everything in logical order – so in order – tell a story (this is for the background technical points) </w:t>
+      </w:r>
+      <w:r>
+        <w:br/>
+        <w:t xml:space="preserve">Clarity – make good diagrams. </w:t>
+      </w:r>
+      <w:r>
+        <w:t>– make complex concepts accessible</w:t>
+      </w:r>
+      <w:r>
+        <w:t xml:space="preserve">!!! Have good technical depth but make it understandable – good diagrams can help with this, and wording what you state clearly will make this easier. </w:t>
+      </w:r>
+    </w:p>
+    <w:p>
+      <w:pPr>
+        <w:pBdr>
+          <w:top w:val="none" w:sz="0" w:space="0" w:color="auto"/>
+          <w:left w:val="none" w:sz="0" w:space="0" w:color="auto"/>
+          <w:bottom w:val="none" w:sz="0" w:space="0" w:color="auto"/>
+          <w:right w:val="none" w:sz="0" w:space="0" w:color="auto"/>
+        </w:pBdr>
+        <w:tabs>
+          <w:tab w:val="center" w:pos="4324"/>
+        </w:tabs>
+        <w:spacing w:after="331" w:line="259" w:lineRule="auto"/>
+        <w:ind w:left="0" w:firstLine="0"/>
+      </w:pPr>
+      <w:r>
+        <w:t xml:space="preserve">Results, </w:t>
+      </w:r>
+      <w:r>
+        <w:t>interpretation</w:t>
+      </w:r>
+      <w:r>
+        <w:t xml:space="preserve"> &amp; reflection – ensure you go back and discuss your aims objectives – and </w:t>
+      </w:r>
+      <w:r>
+        <w:t>when</w:t>
+      </w:r>
+      <w:r>
+        <w:t xml:space="preserve"> you have findings explain why you think this may be happening</w:t>
+      </w:r>
+      <w:r>
+        <w:t xml:space="preserve">! </w:t>
+      </w:r>
+      <w:r>
+        <w:t xml:space="preserve"> </w:t>
+      </w:r>
+    </w:p>
+    <w:p>
+      <w:pPr>
+        <w:pBdr>
+          <w:top w:val="none" w:sz="0" w:space="0" w:color="auto"/>
+          <w:left w:val="none" w:sz="0" w:space="0" w:color="auto"/>
+          <w:bottom w:val="none" w:sz="0" w:space="0" w:color="auto"/>
+          <w:right w:val="none" w:sz="0" w:space="0" w:color="auto"/>
+        </w:pBdr>
+        <w:tabs>
+          <w:tab w:val="center" w:pos="4324"/>
+        </w:tabs>
+        <w:spacing w:after="331" w:line="259" w:lineRule="auto"/>
+        <w:ind w:left="0" w:firstLine="0"/>
+      </w:pPr>
+      <w:hyperlink r:id="rId14" w:tgtFrame="_blank" w:tooltip="https://www.panopto.com/" w:history="1">
+        <w:r>
+          <w:rPr>
+            <w:rStyle w:val="Hyperlink"/>
+          </w:rPr>
+          <w:t>https://www.panopto.com/</w:t>
+        </w:r>
+      </w:hyperlink>
+    </w:p>
+    <w:p>
+      <w:pPr>
+        <w:pStyle w:val="Heading1"/>
+      </w:pPr>
+      <w:r>
+        <w:t xml:space="preserve">FINAL REPORT </w:t>
+      </w:r>
+    </w:p>
+    <w:p>
+      <w:pPr>
+        <w:pBdr>
+          <w:top w:val="none" w:sz="0" w:space="0" w:color="auto"/>
+          <w:left w:val="none" w:sz="0" w:space="0" w:color="auto"/>
+          <w:bottom w:val="none" w:sz="0" w:space="0" w:color="auto"/>
+          <w:right w:val="none" w:sz="0" w:space="0" w:color="auto"/>
+        </w:pBdr>
+        <w:tabs>
+          <w:tab w:val="center" w:pos="4324"/>
+        </w:tabs>
+        <w:spacing w:after="331" w:line="240" w:lineRule="auto"/>
+        <w:ind w:left="0" w:firstLine="0"/>
+      </w:pPr>
+      <w:r>
+        <w:t xml:space="preserve">You can have an appendix </w:t>
+      </w:r>
+    </w:p>
+    <w:p>
+      <w:pPr>
+        <w:pBdr>
+          <w:top w:val="none" w:sz="0" w:space="0" w:color="auto"/>
+          <w:left w:val="none" w:sz="0" w:space="0" w:color="auto"/>
+          <w:bottom w:val="none" w:sz="0" w:space="0" w:color="auto"/>
+          <w:right w:val="none" w:sz="0" w:space="0" w:color="auto"/>
+        </w:pBdr>
+        <w:tabs>
+          <w:tab w:val="center" w:pos="4324"/>
+        </w:tabs>
+        <w:spacing w:after="331" w:line="240" w:lineRule="auto"/>
+        <w:ind w:left="0" w:firstLine="0"/>
+      </w:pPr>
+      <w:r>
+        <w:t xml:space="preserve">e.g., a user guide can go into the appendix – e.g., explaining any opensource code you publish. </w:t>
+      </w:r>
+      <w:r>
+        <w:t xml:space="preserve"> </w:t>
+      </w:r>
+    </w:p>
+    <w:p>
+      <w:pPr>
+        <w:pBdr>
+          <w:top w:val="none" w:sz="0" w:space="0" w:color="auto"/>
+          <w:left w:val="none" w:sz="0" w:space="0" w:color="auto"/>
+          <w:bottom w:val="none" w:sz="0" w:space="0" w:color="auto"/>
+          <w:right w:val="none" w:sz="0" w:space="0" w:color="auto"/>
+        </w:pBdr>
+        <w:tabs>
+          <w:tab w:val="center" w:pos="4324"/>
+        </w:tabs>
+        <w:spacing w:after="331" w:line="240" w:lineRule="auto"/>
+        <w:ind w:left="0" w:firstLine="0"/>
+      </w:pPr>
+      <w:r>
+        <w:t xml:space="preserve">Same as presentation but in larger scope. </w:t>
+      </w:r>
+      <w:r>
+        <w:t xml:space="preserve">Most of the stuff form the project proposal goes into here – very similar but expanded. </w:t>
+      </w:r>
+      <w:r>
+        <w:t xml:space="preserve"> Structure should follow the same as the presentation. </w:t>
+      </w:r>
+      <w:r>
+        <w:t xml:space="preserve"> </w:t>
+      </w:r>
+    </w:p>
+    <w:p>
+      <w:pPr>
+        <w:pBdr>
+          <w:top w:val="none" w:sz="0" w:space="0" w:color="auto"/>
+          <w:left w:val="none" w:sz="0" w:space="0" w:color="auto"/>
+          <w:bottom w:val="none" w:sz="0" w:space="0" w:color="auto"/>
+          <w:right w:val="none" w:sz="0" w:space="0" w:color="auto"/>
+        </w:pBdr>
+        <w:tabs>
+          <w:tab w:val="center" w:pos="4324"/>
+        </w:tabs>
+        <w:spacing w:after="331" w:line="240" w:lineRule="auto"/>
+        <w:ind w:left="0" w:firstLine="0"/>
+      </w:pPr>
+      <w:r>
+        <w:br/>
+      </w:r>
+      <w:r>
+        <w:rPr>
+          <w:noProof/>
+        </w:rPr>
+        <w:drawing>
+          <wp:inline distT="0" distB="0" distL="0" distR="0" wp14:anchorId="7487405A" wp14:editId="62766DD3">
+            <wp:extent cx="5925185" cy="2401570"/>
+            <wp:effectExtent l="0" t="0" r="0" b="0"/>
+            <wp:docPr id="484172963" name="Picture 1" descr="A white paper with black text&#10;&#10;AI-generated content may be incorrect."/>
+            <wp:cNvGraphicFramePr>
+              <a:graphicFrameLocks xmlns:a="http://schemas.openxmlformats.org/drawingml/2006/main" noChangeAspect="1"/>
+            </wp:cNvGraphicFramePr>
+            <a:graphic xmlns:a="http://schemas.openxmlformats.org/drawingml/2006/main">
+              <a:graphicData uri="http://schemas.openxmlformats.org/drawingml/2006/picture">
+                <pic:pic xmlns:pic="http://schemas.openxmlformats.org/drawingml/2006/picture">
+                  <pic:nvPicPr>
+                    <pic:cNvPr id="484172963" name="Picture 1" descr="A white paper with black text&#10;&#10;AI-generated content may be incorrect."/>
+                    <pic:cNvPicPr/>
+                  </pic:nvPicPr>
+                  <pic:blipFill>
+                    <a:blip r:embed="rId15"/>
+                    <a:stretch>
+                      <a:fillRect/>
+                    </a:stretch>
+                  </pic:blipFill>
+                  <pic:spPr>
+                    <a:xfrm>
+                      <a:off x="0" y="0"/>
+                      <a:ext cx="5925185" cy="2401570"/>
+                    </a:xfrm>
+                    <a:prstGeom prst="rect">
+                      <a:avLst/>
+                    </a:prstGeom>
+                  </pic:spPr>
+                </pic:pic>
+              </a:graphicData>
+            </a:graphic>
+          </wp:inline>
+        </w:drawing>
+      </w:r>
+    </w:p>
+    <w:p>
+      <w:pPr>
+        <w:pBdr>
+          <w:top w:val="none" w:sz="0" w:space="0" w:color="auto"/>
+          <w:left w:val="none" w:sz="0" w:space="0" w:color="auto"/>
+          <w:bottom w:val="none" w:sz="0" w:space="0" w:color="auto"/>
+          <w:right w:val="none" w:sz="0" w:space="0" w:color="auto"/>
+        </w:pBdr>
+        <w:tabs>
+          <w:tab w:val="center" w:pos="4324"/>
+        </w:tabs>
+        <w:spacing w:after="331" w:line="240" w:lineRule="auto"/>
+        <w:ind w:left="0" w:firstLine="0"/>
+      </w:pPr>
+      <w:r>
+        <w:t xml:space="preserve">^ taken from the presentation file. But structure is the same bar changes discussed below: </w:t>
+      </w:r>
+    </w:p>
+    <w:p>
+      <w:pPr>
+        <w:pBdr>
+          <w:top w:val="none" w:sz="0" w:space="0" w:color="auto"/>
+          <w:left w:val="none" w:sz="0" w:space="0" w:color="auto"/>
+          <w:bottom w:val="none" w:sz="0" w:space="0" w:color="auto"/>
+          <w:right w:val="none" w:sz="0" w:space="0" w:color="auto"/>
+        </w:pBdr>
+        <w:tabs>
+          <w:tab w:val="center" w:pos="4324"/>
+        </w:tabs>
+        <w:spacing w:after="331" w:line="240" w:lineRule="auto"/>
+        <w:ind w:left="0" w:firstLine="0"/>
+      </w:pPr>
+      <w:r>
+        <w:t>Structure -</w:t>
+      </w:r>
+      <w:r>
+        <w:br/>
+        <w:t xml:space="preserve">Introduction (background, context), </w:t>
+      </w:r>
+      <w:r>
+        <w:br/>
+      </w:r>
+      <w:r>
+        <w:t>Dataset, Methods</w:t>
+      </w:r>
+      <w:r>
+        <w:t xml:space="preserve">… </w:t>
+      </w:r>
+    </w:p>
+    <w:p>
+      <w:pPr>
+        <w:pBdr>
+          <w:top w:val="none" w:sz="0" w:space="0" w:color="auto"/>
+          <w:left w:val="none" w:sz="0" w:space="0" w:color="auto"/>
+          <w:bottom w:val="none" w:sz="0" w:space="0" w:color="auto"/>
+          <w:right w:val="none" w:sz="0" w:space="0" w:color="auto"/>
+        </w:pBdr>
+        <w:tabs>
+          <w:tab w:val="center" w:pos="4324"/>
+        </w:tabs>
+        <w:spacing w:after="331" w:line="240" w:lineRule="auto"/>
+        <w:ind w:left="0" w:firstLine="0"/>
+      </w:pPr>
+      <w:r>
+        <w:t xml:space="preserve">Contribution – reflect back to this in the end!!!!!! Make sure you do this (even if its not its own section) and discuss how this is innovative according to the literature! </w:t>
+      </w:r>
+      <w:r>
+        <w:br/>
+      </w:r>
+      <w:r>
+        <w:t xml:space="preserve">Results, </w:t>
+      </w:r>
+      <w:r>
+        <w:t>Discussion</w:t>
+      </w:r>
+      <w:r>
+        <w:t>, Conclusion then end on next steps</w:t>
+      </w:r>
+    </w:p>
+    <w:p>
+      <w:pPr>
+        <w:pBdr>
+          <w:top w:val="none" w:sz="0" w:space="0" w:color="auto"/>
+          <w:left w:val="none" w:sz="0" w:space="0" w:color="auto"/>
+          <w:bottom w:val="none" w:sz="0" w:space="0" w:color="auto"/>
+          <w:right w:val="none" w:sz="0" w:space="0" w:color="auto"/>
+        </w:pBdr>
+        <w:tabs>
+          <w:tab w:val="center" w:pos="4324"/>
+        </w:tabs>
+        <w:spacing w:after="331" w:line="240" w:lineRule="auto"/>
+        <w:ind w:left="0" w:firstLine="0"/>
+      </w:pPr>
+      <w:r>
+        <w:t>In discussion – make sure to link back to other studies and HOW this differs.</w:t>
+      </w:r>
+      <w:r>
+        <w:br/>
+      </w:r>
+      <w:r>
+        <w:br/>
+      </w:r>
+      <w:r>
+        <w:rPr>
+          <w:b/>
+          <w:bCs/>
+        </w:rPr>
+        <w:t>CONCLUSION: NEVER INCLUDE EBRIVATIONS</w:t>
+      </w:r>
+      <w:r>
+        <w:t xml:space="preserve"> </w:t>
+      </w:r>
+      <w:r>
+        <w:t xml:space="preserve">+ MAKE SURE TO KEY OUTCOMES + THEN GO INTO FUTURE STEPS IN A PARAGRPAH! </w:t>
+      </w:r>
+    </w:p>
+    <w:p>
+      <w:pPr>
+        <w:pBdr>
+          <w:top w:val="none" w:sz="0" w:space="0" w:color="auto"/>
+          <w:left w:val="none" w:sz="0" w:space="0" w:color="auto"/>
+          <w:bottom w:val="none" w:sz="0" w:space="0" w:color="auto"/>
+          <w:right w:val="none" w:sz="0" w:space="0" w:color="auto"/>
+        </w:pBdr>
+        <w:tabs>
+          <w:tab w:val="center" w:pos="4324"/>
+        </w:tabs>
+        <w:spacing w:after="331" w:line="240" w:lineRule="auto"/>
+        <w:ind w:left="0" w:firstLine="0"/>
+      </w:pPr>
+      <w:r>
+        <w:t xml:space="preserve">Compare algorithms and why do you get the specific results and make sure to </w:t>
+      </w:r>
+      <w:r>
+        <w:t>reflect back</w:t>
+      </w:r>
+      <w:r>
+        <w:t xml:space="preserve"> to the literature – and acknowledge the </w:t>
+      </w:r>
+      <w:r>
+        <w:t>limitations</w:t>
+      </w:r>
+      <w:r>
+        <w:t xml:space="preserve"> (WHY do you think this is happening) </w:t>
+      </w:r>
+      <w:r>
+        <w:br/>
+        <w:t xml:space="preserve">DISCUSSION: MUST REFERENCE BACK TO THE ETHICS </w:t>
+      </w:r>
+    </w:p>
+    <w:p>
+      <w:pPr>
+        <w:pBdr>
+          <w:top w:val="none" w:sz="0" w:space="0" w:color="auto"/>
+          <w:left w:val="none" w:sz="0" w:space="0" w:color="auto"/>
+          <w:bottom w:val="none" w:sz="0" w:space="0" w:color="auto"/>
+          <w:right w:val="none" w:sz="0" w:space="0" w:color="auto"/>
+        </w:pBdr>
+        <w:tabs>
+          <w:tab w:val="center" w:pos="4324"/>
+        </w:tabs>
+        <w:spacing w:after="331" w:line="240" w:lineRule="auto"/>
+        <w:ind w:left="0" w:firstLine="0"/>
+      </w:pPr>
+    </w:p>
+    <w:p>
+      <w:pPr>
+        <w:pBdr>
+          <w:top w:val="none" w:sz="0" w:space="0" w:color="auto"/>
+          <w:left w:val="none" w:sz="0" w:space="0" w:color="auto"/>
+          <w:bottom w:val="none" w:sz="0" w:space="0" w:color="auto"/>
+          <w:right w:val="none" w:sz="0" w:space="0" w:color="auto"/>
+        </w:pBdr>
+        <w:tabs>
+          <w:tab w:val="center" w:pos="4324"/>
+        </w:tabs>
+        <w:spacing w:after="331" w:line="240" w:lineRule="auto"/>
+        <w:ind w:left="0" w:firstLine="0"/>
+      </w:pPr>
+      <w:r>
+        <w:t xml:space="preserve">Carbon footprint of the data </w:t>
+      </w:r>
+      <w:r>
+        <w:br/>
+        <w:t>new system in EU – report where you are importing stuff from (food) – e.g., if its form areas that have been deforested</w:t>
+      </w:r>
+    </w:p>
+    <w:p>
+      <w:pPr>
+        <w:pBdr>
+          <w:top w:val="none" w:sz="0" w:space="0" w:color="auto"/>
+          <w:left w:val="none" w:sz="0" w:space="0" w:color="auto"/>
+          <w:bottom w:val="none" w:sz="0" w:space="0" w:color="auto"/>
+          <w:right w:val="none" w:sz="0" w:space="0" w:color="auto"/>
+        </w:pBdr>
+        <w:tabs>
+          <w:tab w:val="center" w:pos="4324"/>
+        </w:tabs>
+        <w:spacing w:after="331" w:line="240" w:lineRule="auto"/>
+        <w:ind w:left="0" w:firstLine="0"/>
+        <w:rPr>
+          <w:b/>
+          <w:bCs/>
+        </w:rPr>
+      </w:pPr>
+      <w:r>
+        <w:rPr>
+          <w:b/>
+          <w:bCs/>
+        </w:rPr>
+        <w:lastRenderedPageBreak/>
+        <w:t xml:space="preserve">Make sure not to take the side </w:t>
+      </w:r>
+      <w:r>
+        <w:rPr>
+          <w:b/>
+          <w:bCs/>
+        </w:rPr>
+        <w:br/>
+        <w:t xml:space="preserve">can state there is a pressure between agricultural expansion (need for the local people depends on if they export) and site preservation pressure. </w:t>
+      </w:r>
+    </w:p>
+    <w:p>
+      <w:pPr>
+        <w:pBdr>
+          <w:top w:val="none" w:sz="0" w:space="0" w:color="auto"/>
+          <w:left w:val="none" w:sz="0" w:space="0" w:color="auto"/>
+          <w:bottom w:val="none" w:sz="0" w:space="0" w:color="auto"/>
+          <w:right w:val="none" w:sz="0" w:space="0" w:color="auto"/>
+        </w:pBdr>
+        <w:tabs>
+          <w:tab w:val="center" w:pos="4324"/>
+        </w:tabs>
+        <w:spacing w:after="331" w:line="240" w:lineRule="auto"/>
+        <w:ind w:left="0" w:firstLine="0"/>
+        <w:rPr>
+          <w:b/>
+          <w:bCs/>
+        </w:rPr>
+      </w:pPr>
+    </w:p>
+    <w:p>
+      <w:pPr>
+        <w:pBdr>
+          <w:top w:val="none" w:sz="0" w:space="0" w:color="auto"/>
+          <w:left w:val="none" w:sz="0" w:space="0" w:color="auto"/>
+          <w:bottom w:val="none" w:sz="0" w:space="0" w:color="auto"/>
+          <w:right w:val="none" w:sz="0" w:space="0" w:color="auto"/>
+        </w:pBdr>
+        <w:tabs>
+          <w:tab w:val="center" w:pos="4324"/>
+        </w:tabs>
+        <w:spacing w:after="331" w:line="240" w:lineRule="auto"/>
+        <w:ind w:left="0" w:firstLine="0"/>
+        <w:rPr>
+          <w:b/>
+          <w:bCs/>
+        </w:rPr>
+      </w:pPr>
+    </w:p>
+    <w:p>
+      <w:pPr>
+        <w:pBdr>
+          <w:top w:val="none" w:sz="0" w:space="0" w:color="auto"/>
+          <w:left w:val="none" w:sz="0" w:space="0" w:color="auto"/>
+          <w:bottom w:val="none" w:sz="0" w:space="0" w:color="auto"/>
+          <w:right w:val="none" w:sz="0" w:space="0" w:color="auto"/>
+        </w:pBdr>
+        <w:tabs>
+          <w:tab w:val="center" w:pos="4324"/>
+        </w:tabs>
+        <w:spacing w:after="331" w:line="240" w:lineRule="auto"/>
+        <w:ind w:left="0" w:firstLine="0"/>
+        <w:rPr>
+          <w:b/>
+          <w:bCs/>
+        </w:rPr>
+      </w:pPr>
+    </w:p>
+    <w:p>
+      <w:pPr>
+        <w:pBdr>
+          <w:top w:val="none" w:sz="0" w:space="0" w:color="auto"/>
+          <w:left w:val="none" w:sz="0" w:space="0" w:color="auto"/>
+          <w:bottom w:val="none" w:sz="0" w:space="0" w:color="auto"/>
+          <w:right w:val="none" w:sz="0" w:space="0" w:color="auto"/>
+        </w:pBdr>
+        <w:spacing w:after="0" w:line="240" w:lineRule="auto"/>
+        <w:ind w:left="0" w:firstLine="0"/>
+        <w:rPr>
+          <w:b/>
+          <w:bCs/>
+        </w:rPr>
+      </w:pPr>
+      <w:r>
+        <w:rPr>
+          <w:b/>
+          <w:bCs/>
+        </w:rPr>
+        <w:br w:type="page"/>
+      </w:r>
+    </w:p>
+    <w:tbl>
+      <w:tblPr>
+        <w:tblStyle w:val="TableGrid0"/>
+        <w:tblW w:w="0" w:type="auto"/>
+        <w:tblInd w:w="-15" w:type="dxa"/>
+        <w:tblLook w:val="04A0" w:firstRow="1" w:lastRow="0" w:firstColumn="1" w:lastColumn="0" w:noHBand="0" w:noVBand="1"/>
+      </w:tblPr>
+      <w:tblGrid>
+        <w:gridCol w:w="1228"/>
+        <w:gridCol w:w="1982"/>
+        <w:gridCol w:w="2666"/>
+        <w:gridCol w:w="3460"/>
+      </w:tblGrid>
+      <w:tr>
+        <w:tc>
+          <w:tcPr>
+            <w:tcW w:w="1228" w:type="dxa"/>
+          </w:tcPr>
+          <w:p>
+            <w:pPr>
+              <w:pBdr>
+                <w:top w:val="none" w:sz="0" w:space="0" w:color="auto"/>
+                <w:left w:val="none" w:sz="0" w:space="0" w:color="auto"/>
+                <w:bottom w:val="none" w:sz="0" w:space="0" w:color="auto"/>
+                <w:right w:val="none" w:sz="0" w:space="0" w:color="auto"/>
+              </w:pBdr>
+              <w:tabs>
+                <w:tab w:val="center" w:pos="4324"/>
+              </w:tabs>
+              <w:spacing w:after="331" w:line="259" w:lineRule="auto"/>
+              <w:ind w:left="0" w:firstLine="0"/>
+            </w:pPr>
+            <w:r>
+              <w:lastRenderedPageBreak/>
+              <w:t>Date</w:t>
+            </w:r>
+          </w:p>
+        </w:tc>
+        <w:tc>
+          <w:tcPr>
+            <w:tcW w:w="1982" w:type="dxa"/>
+          </w:tcPr>
+          <w:p>
+            <w:pPr>
+              <w:pBdr>
+                <w:top w:val="none" w:sz="0" w:space="0" w:color="auto"/>
+                <w:left w:val="none" w:sz="0" w:space="0" w:color="auto"/>
+                <w:bottom w:val="none" w:sz="0" w:space="0" w:color="auto"/>
+                <w:right w:val="none" w:sz="0" w:space="0" w:color="auto"/>
+              </w:pBdr>
+              <w:tabs>
+                <w:tab w:val="center" w:pos="4324"/>
+              </w:tabs>
+              <w:spacing w:after="331" w:line="259" w:lineRule="auto"/>
+              <w:ind w:left="0" w:firstLine="0"/>
+            </w:pPr>
+            <w:r>
+              <w:t>Activity</w:t>
+            </w:r>
+          </w:p>
+        </w:tc>
+        <w:tc>
+          <w:tcPr>
+            <w:tcW w:w="2666" w:type="dxa"/>
+          </w:tcPr>
+          <w:p>
+            <w:pPr>
+              <w:pBdr>
+                <w:top w:val="none" w:sz="0" w:space="0" w:color="auto"/>
+                <w:left w:val="none" w:sz="0" w:space="0" w:color="auto"/>
+                <w:bottom w:val="none" w:sz="0" w:space="0" w:color="auto"/>
+                <w:right w:val="none" w:sz="0" w:space="0" w:color="auto"/>
+              </w:pBdr>
+              <w:tabs>
+                <w:tab w:val="center" w:pos="4324"/>
+              </w:tabs>
+              <w:spacing w:after="331" w:line="259" w:lineRule="auto"/>
+              <w:ind w:left="0" w:firstLine="0"/>
+            </w:pPr>
+            <w:r>
+              <w:t>Outcomes</w:t>
+            </w:r>
+          </w:p>
+        </w:tc>
+        <w:tc>
+          <w:tcPr>
+            <w:tcW w:w="3460" w:type="dxa"/>
+          </w:tcPr>
+          <w:p>
+            <w:pPr>
+              <w:pBdr>
+                <w:top w:val="none" w:sz="0" w:space="0" w:color="auto"/>
+                <w:left w:val="none" w:sz="0" w:space="0" w:color="auto"/>
+                <w:bottom w:val="none" w:sz="0" w:space="0" w:color="auto"/>
+                <w:right w:val="none" w:sz="0" w:space="0" w:color="auto"/>
+              </w:pBdr>
+              <w:tabs>
+                <w:tab w:val="center" w:pos="4324"/>
+              </w:tabs>
+              <w:spacing w:after="331" w:line="259" w:lineRule="auto"/>
+              <w:ind w:left="0" w:firstLine="0"/>
+            </w:pPr>
+            <w:r>
+              <w:t>Comments</w:t>
+            </w:r>
+          </w:p>
+        </w:tc>
+      </w:tr>
+      <w:tr>
+        <w:tc>
+          <w:tcPr>
+            <w:tcW w:w="1228" w:type="dxa"/>
+          </w:tcPr>
+          <w:p>
+            <w:pPr>
+              <w:pBdr>
+                <w:top w:val="none" w:sz="0" w:space="0" w:color="auto"/>
+                <w:left w:val="none" w:sz="0" w:space="0" w:color="auto"/>
+                <w:bottom w:val="none" w:sz="0" w:space="0" w:color="auto"/>
+                <w:right w:val="none" w:sz="0" w:space="0" w:color="auto"/>
+              </w:pBdr>
+              <w:tabs>
+                <w:tab w:val="center" w:pos="4324"/>
+              </w:tabs>
+              <w:spacing w:after="331" w:line="259" w:lineRule="auto"/>
+              <w:ind w:left="0" w:firstLine="0"/>
+            </w:pPr>
+            <w:r>
+              <w:t>Data</w:t>
+            </w:r>
+          </w:p>
+        </w:tc>
+        <w:tc>
+          <w:tcPr>
+            <w:tcW w:w="1982" w:type="dxa"/>
+          </w:tcPr>
+          <w:p>
+            <w:pPr>
+              <w:pBdr>
+                <w:top w:val="none" w:sz="0" w:space="0" w:color="auto"/>
+                <w:left w:val="none" w:sz="0" w:space="0" w:color="auto"/>
+                <w:bottom w:val="none" w:sz="0" w:space="0" w:color="auto"/>
+                <w:right w:val="none" w:sz="0" w:space="0" w:color="auto"/>
+              </w:pBdr>
+              <w:tabs>
+                <w:tab w:val="center" w:pos="4324"/>
+              </w:tabs>
+              <w:spacing w:after="331" w:line="259" w:lineRule="auto"/>
+              <w:ind w:left="0" w:firstLine="0"/>
+            </w:pPr>
+            <w:r>
+              <w:t xml:space="preserve">What you aim to achieve: e.g., creating a 3d plot to visualise the temporal frequency of the region </w:t>
+            </w:r>
+          </w:p>
+        </w:tc>
+        <w:tc>
+          <w:tcPr>
+            <w:tcW w:w="2666" w:type="dxa"/>
+          </w:tcPr>
+          <w:p>
+            <w:pPr>
+              <w:pBdr>
+                <w:top w:val="none" w:sz="0" w:space="0" w:color="auto"/>
+                <w:left w:val="none" w:sz="0" w:space="0" w:color="auto"/>
+                <w:bottom w:val="none" w:sz="0" w:space="0" w:color="auto"/>
+                <w:right w:val="none" w:sz="0" w:space="0" w:color="auto"/>
+              </w:pBdr>
+              <w:tabs>
+                <w:tab w:val="center" w:pos="4324"/>
+              </w:tabs>
+              <w:spacing w:after="331" w:line="259" w:lineRule="auto"/>
+              <w:ind w:left="0" w:firstLine="0"/>
+            </w:pPr>
+            <w:r>
+              <w:t xml:space="preserve">What you achieve: visualisation of the 3d signature of the site.  </w:t>
+            </w:r>
+            <w:r>
+              <w:t xml:space="preserve"> </w:t>
+            </w:r>
+          </w:p>
+        </w:tc>
+        <w:tc>
+          <w:tcPr>
+            <w:tcW w:w="3460" w:type="dxa"/>
+          </w:tcPr>
+          <w:p>
+            <w:pPr>
+              <w:pBdr>
+                <w:top w:val="none" w:sz="0" w:space="0" w:color="auto"/>
+                <w:left w:val="none" w:sz="0" w:space="0" w:color="auto"/>
+                <w:bottom w:val="none" w:sz="0" w:space="0" w:color="auto"/>
+                <w:right w:val="none" w:sz="0" w:space="0" w:color="auto"/>
+              </w:pBdr>
+              <w:tabs>
+                <w:tab w:val="center" w:pos="4324"/>
+              </w:tabs>
+              <w:spacing w:after="331" w:line="259" w:lineRule="auto"/>
+              <w:ind w:left="0" w:firstLine="0"/>
+            </w:pPr>
+            <w:r>
+              <w:t xml:space="preserve">Comments then allow me to further explore the site region </w:t>
+            </w:r>
+            <w:r>
+              <w:br/>
+            </w:r>
+            <w:r>
+              <w:br/>
+              <w:t xml:space="preserve">in the case of clipping this allows me to then clip out the region so I do not contaminate the clustering. </w:t>
+            </w:r>
+          </w:p>
+          <w:p>
+            <w:pPr>
+              <w:pBdr>
+                <w:top w:val="none" w:sz="0" w:space="0" w:color="auto"/>
+                <w:left w:val="none" w:sz="0" w:space="0" w:color="auto"/>
+                <w:bottom w:val="none" w:sz="0" w:space="0" w:color="auto"/>
+                <w:right w:val="none" w:sz="0" w:space="0" w:color="auto"/>
+              </w:pBdr>
+              <w:tabs>
+                <w:tab w:val="center" w:pos="4324"/>
+              </w:tabs>
+              <w:spacing w:after="331" w:line="259" w:lineRule="auto"/>
+              <w:ind w:left="0" w:firstLine="0"/>
+            </w:pPr>
+            <w:r>
+              <w:t xml:space="preserve">This allows me to </w:t>
+            </w:r>
+            <w:proofErr w:type="spellStart"/>
+            <w:r>
+              <w:t>to</w:t>
+            </w:r>
+            <w:proofErr w:type="spellEnd"/>
+            <w:r>
+              <w:t xml:space="preserve"> x </w:t>
+            </w:r>
+          </w:p>
+          <w:p>
+            <w:pPr>
+              <w:pBdr>
+                <w:top w:val="none" w:sz="0" w:space="0" w:color="auto"/>
+                <w:left w:val="none" w:sz="0" w:space="0" w:color="auto"/>
+                <w:bottom w:val="none" w:sz="0" w:space="0" w:color="auto"/>
+                <w:right w:val="none" w:sz="0" w:space="0" w:color="auto"/>
+              </w:pBdr>
+              <w:tabs>
+                <w:tab w:val="center" w:pos="4324"/>
+              </w:tabs>
+              <w:spacing w:after="331" w:line="259" w:lineRule="auto"/>
+              <w:ind w:left="0" w:firstLine="0"/>
+            </w:pPr>
+            <w:r>
+              <w:t xml:space="preserve">This failed meaning I have to </w:t>
+            </w:r>
+          </w:p>
+          <w:p>
+            <w:pPr>
+              <w:pBdr>
+                <w:top w:val="none" w:sz="0" w:space="0" w:color="auto"/>
+                <w:left w:val="none" w:sz="0" w:space="0" w:color="auto"/>
+                <w:bottom w:val="none" w:sz="0" w:space="0" w:color="auto"/>
+                <w:right w:val="none" w:sz="0" w:space="0" w:color="auto"/>
+              </w:pBdr>
+              <w:tabs>
+                <w:tab w:val="center" w:pos="4324"/>
+              </w:tabs>
+              <w:spacing w:after="331" w:line="259" w:lineRule="auto"/>
+              <w:ind w:left="0" w:firstLine="0"/>
+            </w:pPr>
+            <w:r>
+              <w:t xml:space="preserve">Failed </w:t>
+            </w:r>
+          </w:p>
+        </w:tc>
+      </w:tr>
+    </w:tbl>
+    <w:p>
+      <w:pPr>
+        <w:pBdr>
+          <w:top w:val="none" w:sz="0" w:space="0" w:color="auto"/>
+          <w:left w:val="none" w:sz="0" w:space="0" w:color="auto"/>
+          <w:bottom w:val="none" w:sz="0" w:space="0" w:color="auto"/>
+          <w:right w:val="none" w:sz="0" w:space="0" w:color="auto"/>
+        </w:pBdr>
+        <w:spacing w:after="0" w:line="240" w:lineRule="auto"/>
+        <w:ind w:left="0" w:firstLine="0"/>
+        <w:rPr>
+          <w:b/>
+          <w:bCs/>
+        </w:rPr>
+      </w:pPr>
+    </w:p>
+    <w:p>
+      <w:pPr>
+        <w:pBdr>
+          <w:top w:val="none" w:sz="0" w:space="0" w:color="auto"/>
+          <w:left w:val="none" w:sz="0" w:space="0" w:color="auto"/>
+          <w:bottom w:val="none" w:sz="0" w:space="0" w:color="auto"/>
+          <w:right w:val="none" w:sz="0" w:space="0" w:color="auto"/>
+        </w:pBdr>
+        <w:tabs>
+          <w:tab w:val="center" w:pos="4324"/>
+        </w:tabs>
+        <w:spacing w:after="331" w:line="240" w:lineRule="auto"/>
+        <w:ind w:left="0" w:firstLine="0"/>
+        <w:rPr>
+          <w:b/>
+          <w:bCs/>
+        </w:rPr>
+      </w:pPr>
+      <w:r>
+        <w:rPr>
+          <w:b/>
+          <w:bCs/>
+        </w:rPr>
+        <w:t xml:space="preserve">Write a short paragraph about meetings </w:t>
+      </w:r>
     </w:p>
     <w:sectPr>
       <w:pgSz w:w="12240" w:h="15840"/>
@@ -4147,6 +5697,7 @@
   <w:style w:type="paragraph" w:default="1" w:styleId="Normal">
     <w:name w:val="Normal"/>
     <w:qFormat/>
+    <w:rsid w:val="00735F35"/>
     <w:pPr>
       <w:pBdr>
         <w:top w:val="single" w:sz="4" w:space="0" w:color="000000"/>
@@ -4161,6 +5712,27 @@
       <w:rFonts w:ascii="Times New Roman" w:eastAsia="Times New Roman" w:hAnsi="Times New Roman" w:cs="Times New Roman"/>
       <w:color w:val="000000"/>
       <w:sz w:val="20"/>
+    </w:rPr>
+  </w:style>
+  <w:style w:type="paragraph" w:styleId="Heading1">
+    <w:name w:val="heading 1"/>
+    <w:basedOn w:val="Normal"/>
+    <w:next w:val="Normal"/>
+    <w:link w:val="Heading1Char"/>
+    <w:uiPriority w:val="9"/>
+    <w:qFormat/>
+    <w:rsid w:val="00F2465C"/>
+    <w:pPr>
+      <w:keepNext/>
+      <w:keepLines/>
+      <w:spacing w:before="240" w:after="0"/>
+      <w:outlineLvl w:val="0"/>
+    </w:pPr>
+    <w:rPr>
+      <w:rFonts w:asciiTheme="majorHAnsi" w:eastAsiaTheme="majorEastAsia" w:hAnsiTheme="majorHAnsi" w:cstheme="majorBidi"/>
+      <w:color w:val="2F5496" w:themeColor="accent1" w:themeShade="BF"/>
+      <w:sz w:val="32"/>
+      <w:szCs w:val="32"/>
     </w:rPr>
   </w:style>
   <w:style w:type="character" w:default="1" w:styleId="DefaultParagraphFont">
@@ -4284,6 +5856,19 @@
       <w:kern w:val="28"/>
       <w:sz w:val="56"/>
       <w:szCs w:val="56"/>
+    </w:rPr>
+  </w:style>
+  <w:style w:type="character" w:customStyle="1" w:styleId="Heading1Char">
+    <w:name w:val="Heading 1 Char"/>
+    <w:basedOn w:val="DefaultParagraphFont"/>
+    <w:link w:val="Heading1"/>
+    <w:uiPriority w:val="9"/>
+    <w:rsid w:val="00F2465C"/>
+    <w:rPr>
+      <w:rFonts w:asciiTheme="majorHAnsi" w:eastAsiaTheme="majorEastAsia" w:hAnsiTheme="majorHAnsi" w:cstheme="majorBidi"/>
+      <w:color w:val="2F5496" w:themeColor="accent1" w:themeShade="BF"/>
+      <w:sz w:val="32"/>
+      <w:szCs w:val="32"/>
     </w:rPr>
   </w:style>
 </w:styles>
@@ -4596,15 +6181,6 @@
 </file>
 
 <file path=customXml/item2.xml><?xml version="1.0" encoding="utf-8"?>
-<?mso-contentType ?>
-<FormTemplates xmlns="http://schemas.microsoft.com/sharepoint/v3/contenttype/forms">
-  <Display>DocumentLibraryForm</Display>
-  <Edit>DocumentLibraryForm</Edit>
-  <New>DocumentLibraryForm</New>
-</FormTemplates>
-</file>
-
-<file path=customXml/item3.xml><?xml version="1.0" encoding="utf-8"?>
 <ct:contentTypeSchema xmlns:ct="http://schemas.microsoft.com/office/2006/metadata/contentType" xmlns:ma="http://schemas.microsoft.com/office/2006/metadata/properties/metaAttributes" ct:_="" ma:_="" ma:contentTypeName="Document" ma:contentTypeID="0x0101005B8EA03B6BE2D748A919DBC1EE28F3D7" ma:contentTypeVersion="17" ma:contentTypeDescription="Create a new document." ma:contentTypeScope="" ma:versionID="83170d25c74abe4e10714044a16345fb">
   <xsd:schema xmlns:xsd="http://www.w3.org/2001/XMLSchema" xmlns:xs="http://www.w3.org/2001/XMLSchema" xmlns:p="http://schemas.microsoft.com/office/2006/metadata/properties" xmlns:ns2="158e7beb-0d0a-46f5-b8cc-1767c3671d23" xmlns:ns3="d145e666-2bc0-46f1-a3be-1964ab5d0999" xmlns:ns4="8cefc96e-7bfc-459f-92b9-86deaf2eeded" targetNamespace="http://schemas.microsoft.com/office/2006/metadata/properties" ma:root="true" ma:fieldsID="4276252fa158f28e97fb4908ed9c570e" ns2:_="" ns3:_="" ns4:_="">
     <xsd:import namespace="158e7beb-0d0a-46f5-b8cc-1767c3671d23"/>
@@ -4858,6 +6434,15 @@
 </ct:contentTypeSchema>
 </file>
 
+<file path=customXml/item3.xml><?xml version="1.0" encoding="utf-8"?>
+<?mso-contentType ?>
+<FormTemplates xmlns="http://schemas.microsoft.com/sharepoint/v3/contenttype/forms">
+  <Display>DocumentLibraryForm</Display>
+  <Edit>DocumentLibraryForm</Edit>
+  <New>DocumentLibraryForm</New>
+</FormTemplates>
+</file>
+
 <file path=customXml/itemProps1.xml><?xml version="1.0" encoding="utf-8"?>
 <ds:datastoreItem xmlns:ds="http://schemas.openxmlformats.org/officeDocument/2006/customXml" ds:itemID="{6657FF98-B453-4489-9A08-18BCFDDB7F86}">
   <ds:schemaRefs>
@@ -4870,14 +6455,6 @@
 </file>
 
 <file path=customXml/itemProps2.xml><?xml version="1.0" encoding="utf-8"?>
-<ds:datastoreItem xmlns:ds="http://schemas.openxmlformats.org/officeDocument/2006/customXml" ds:itemID="{D5B2BD3B-C2FD-4BE2-B5A5-201F05B95F0A}">
-  <ds:schemaRefs>
-    <ds:schemaRef ds:uri="http://schemas.microsoft.com/sharepoint/v3/contenttype/forms"/>
-  </ds:schemaRefs>
-</ds:datastoreItem>
-</file>
-
-<file path=customXml/itemProps3.xml><?xml version="1.0" encoding="utf-8"?>
 <ds:datastoreItem xmlns:ds="http://schemas.openxmlformats.org/officeDocument/2006/customXml" ds:itemID="{9896B2FB-F4BE-4104-82EE-C2BAC5A7A47C}">
   <ds:schemaRefs>
     <ds:schemaRef ds:uri="http://schemas.microsoft.com/office/2006/metadata/contentType"/>
@@ -4895,4 +6472,12 @@
     <ds:schemaRef ds:uri="http://schemas.microsoft.com/internal/obd"/>
   </ds:schemaRefs>
 </ds:datastoreItem>
+</file>
+
+<file path=customXml/itemProps3.xml><?xml version="1.0" encoding="utf-8"?>
+<ds:datastoreItem xmlns:ds="http://schemas.openxmlformats.org/officeDocument/2006/customXml" ds:itemID="{D5B2BD3B-C2FD-4BE2-B5A5-201F05B95F0A}">
+  <ds:schemaRefs>
+    <ds:schemaRef ds:uri="http://schemas.microsoft.com/sharepoint/v3/contenttype/forms"/>
+  </ds:schemaRefs>
+</ds:datastoreItem>
 </file>
</xml_diff>

<commit_message>
backup of notes - OLD VERSION
</commit_message>
<xml_diff>
--- a/COMM514 - Activity Logs.docx
+++ b/COMM514 - Activity Logs.docx
@@ -318,8 +318,8 @@
       <w:tblGrid>
         <w:gridCol w:w="1228"/>
         <w:gridCol w:w="1982"/>
-        <w:gridCol w:w="2666"/>
-        <w:gridCol w:w="3460"/>
+        <w:gridCol w:w="2754"/>
+        <w:gridCol w:w="3372"/>
       </w:tblGrid>
       <w:tr>
         <w:tc>
@@ -370,7 +370,7 @@
         </w:tc>
         <w:tc>
           <w:tcPr>
-            <w:tcW w:w="2666" w:type="dxa"/>
+            <w:tcW w:w="2754" w:type="dxa"/>
           </w:tcPr>
           <w:p>
             <w:pPr>
@@ -393,7 +393,7 @@
         </w:tc>
         <w:tc>
           <w:tcPr>
-            <w:tcW w:w="3460" w:type="dxa"/>
+            <w:tcW w:w="3372" w:type="dxa"/>
           </w:tcPr>
           <w:p>
             <w:pPr>
@@ -464,7 +464,7 @@
         </w:tc>
         <w:tc>
           <w:tcPr>
-            <w:tcW w:w="2666" w:type="dxa"/>
+            <w:tcW w:w="2754" w:type="dxa"/>
           </w:tcPr>
           <w:p>
             <w:pPr>
@@ -487,7 +487,7 @@
         </w:tc>
         <w:tc>
           <w:tcPr>
-            <w:tcW w:w="3460" w:type="dxa"/>
+            <w:tcW w:w="3372" w:type="dxa"/>
           </w:tcPr>
           <w:p>
             <w:pPr>
@@ -558,7 +558,7 @@
         </w:tc>
         <w:tc>
           <w:tcPr>
-            <w:tcW w:w="2666" w:type="dxa"/>
+            <w:tcW w:w="2754" w:type="dxa"/>
           </w:tcPr>
           <w:p>
             <w:pPr>
@@ -581,7 +581,7 @@
         </w:tc>
         <w:tc>
           <w:tcPr>
-            <w:tcW w:w="3460" w:type="dxa"/>
+            <w:tcW w:w="3372" w:type="dxa"/>
           </w:tcPr>
           <w:p>
             <w:pPr>
@@ -695,7 +695,7 @@
         </w:tc>
         <w:tc>
           <w:tcPr>
-            <w:tcW w:w="2666" w:type="dxa"/>
+            <w:tcW w:w="2754" w:type="dxa"/>
           </w:tcPr>
           <w:p>
             <w:pPr>
@@ -725,7 +725,7 @@
         </w:tc>
         <w:tc>
           <w:tcPr>
-            <w:tcW w:w="3460" w:type="dxa"/>
+            <w:tcW w:w="3372" w:type="dxa"/>
           </w:tcPr>
           <w:p>
             <w:pPr>
@@ -832,7 +832,7 @@
         </w:tc>
         <w:tc>
           <w:tcPr>
-            <w:tcW w:w="2666" w:type="dxa"/>
+            <w:tcW w:w="2754" w:type="dxa"/>
           </w:tcPr>
           <w:p>
             <w:pPr>
@@ -861,7 +861,7 @@
         </w:tc>
         <w:tc>
           <w:tcPr>
-            <w:tcW w:w="3460" w:type="dxa"/>
+            <w:tcW w:w="3372" w:type="dxa"/>
           </w:tcPr>
           <w:p>
             <w:pPr>
@@ -939,7 +939,7 @@
         </w:tc>
         <w:tc>
           <w:tcPr>
-            <w:tcW w:w="2666" w:type="dxa"/>
+            <w:tcW w:w="2754" w:type="dxa"/>
           </w:tcPr>
           <w:p>
             <w:pPr>
@@ -962,24 +962,28 @@
         </w:tc>
         <w:tc>
           <w:tcPr>
-            <w:tcW w:w="3460" w:type="dxa"/>
-          </w:tcPr>
-          <w:p>
-            <w:pPr>
-              <w:pBdr>
-                <w:top w:val="none" w:sz="0" w:space="0" w:color="auto"/>
-                <w:left w:val="none" w:sz="0" w:space="0" w:color="auto"/>
-                <w:bottom w:val="none" w:sz="0" w:space="0" w:color="auto"/>
-                <w:right w:val="none" w:sz="0" w:space="0" w:color="auto"/>
-              </w:pBdr>
-              <w:tabs>
-                <w:tab w:val="center" w:pos="4324"/>
-              </w:tabs>
-              <w:spacing w:after="331" w:line="259" w:lineRule="auto"/>
-              <w:ind w:left="0" w:firstLine="0"/>
-            </w:pPr>
-            <w:r>
-              <w:t xml:space="preserve">Incredibly useful meeting for my understanding of the importance of project like this one – one key takeaway was the mention of how remote sensing for monitoring inaccessible sites such as those within </w:t>
+            <w:tcW w:w="3372" w:type="dxa"/>
+          </w:tcPr>
+          <w:p>
+            <w:pPr>
+              <w:pBdr>
+                <w:top w:val="none" w:sz="0" w:space="0" w:color="auto"/>
+                <w:left w:val="none" w:sz="0" w:space="0" w:color="auto"/>
+                <w:bottom w:val="none" w:sz="0" w:space="0" w:color="auto"/>
+                <w:right w:val="none" w:sz="0" w:space="0" w:color="auto"/>
+              </w:pBdr>
+              <w:tabs>
+                <w:tab w:val="center" w:pos="4324"/>
+              </w:tabs>
+              <w:spacing w:after="331" w:line="259" w:lineRule="auto"/>
+              <w:ind w:left="0" w:firstLine="0"/>
+            </w:pPr>
+            <w:r>
+              <w:t xml:space="preserve">Incredibly useful meeting for my understanding of the importance of project like this one – one key takeaway was the mention of how remote sensing for monitoring </w:t>
+            </w:r>
+            <w:r>
+              <w:lastRenderedPageBreak/>
+              <w:t xml:space="preserve">inaccessible sites such as those within </w:t>
             </w:r>
             <w:r>
               <w:t>warzones</w:t>
@@ -1040,7 +1044,7 @@
         </w:tc>
         <w:tc>
           <w:tcPr>
-            <w:tcW w:w="2666" w:type="dxa"/>
+            <w:tcW w:w="2754" w:type="dxa"/>
           </w:tcPr>
           <w:p>
             <w:pPr>
@@ -1063,7 +1067,7 @@
         </w:tc>
         <w:tc>
           <w:tcPr>
-            <w:tcW w:w="3460" w:type="dxa"/>
+            <w:tcW w:w="3372" w:type="dxa"/>
           </w:tcPr>
           <w:p>
             <w:pPr>
@@ -1137,7 +1141,7 @@
         </w:tc>
         <w:tc>
           <w:tcPr>
-            <w:tcW w:w="2666" w:type="dxa"/>
+            <w:tcW w:w="2754" w:type="dxa"/>
           </w:tcPr>
           <w:p>
             <w:pPr>
@@ -1160,7 +1164,7 @@
         </w:tc>
         <w:tc>
           <w:tcPr>
-            <w:tcW w:w="3460" w:type="dxa"/>
+            <w:tcW w:w="3372" w:type="dxa"/>
           </w:tcPr>
           <w:p>
             <w:pPr>
@@ -1240,7 +1244,7 @@
         </w:tc>
         <w:tc>
           <w:tcPr>
-            <w:tcW w:w="2666" w:type="dxa"/>
+            <w:tcW w:w="2754" w:type="dxa"/>
           </w:tcPr>
           <w:p>
             <w:pPr>
@@ -1283,7 +1287,7 @@
         </w:tc>
         <w:tc>
           <w:tcPr>
-            <w:tcW w:w="3460" w:type="dxa"/>
+            <w:tcW w:w="3372" w:type="dxa"/>
           </w:tcPr>
           <w:p>
             <w:pPr>
@@ -1359,7 +1363,7 @@
         </w:tc>
         <w:tc>
           <w:tcPr>
-            <w:tcW w:w="2666" w:type="dxa"/>
+            <w:tcW w:w="2754" w:type="dxa"/>
           </w:tcPr>
           <w:p>
             <w:pPr>
@@ -1382,7 +1386,7 @@
         </w:tc>
         <w:tc>
           <w:tcPr>
-            <w:tcW w:w="3460" w:type="dxa"/>
+            <w:tcW w:w="3372" w:type="dxa"/>
           </w:tcPr>
           <w:p>
             <w:pPr>
@@ -1451,7 +1455,7 @@
         </w:tc>
         <w:tc>
           <w:tcPr>
-            <w:tcW w:w="2666" w:type="dxa"/>
+            <w:tcW w:w="2754" w:type="dxa"/>
           </w:tcPr>
           <w:p>
             <w:pPr>
@@ -1497,7 +1501,7 @@
         </w:tc>
         <w:tc>
           <w:tcPr>
-            <w:tcW w:w="3460" w:type="dxa"/>
+            <w:tcW w:w="3372" w:type="dxa"/>
           </w:tcPr>
           <w:p>
             <w:pPr>
@@ -1632,7 +1636,11 @@
               <w:ind w:left="0" w:firstLine="0"/>
             </w:pPr>
             <w:r>
-              <w:t>Group Meeting (Ethics and Risk Assessment)</w:t>
+              <w:t xml:space="preserve">Group Meeting (Ethics and Risk </w:t>
+            </w:r>
+            <w:r>
+              <w:lastRenderedPageBreak/>
+              <w:t>Assessment)</w:t>
             </w:r>
             <w:r>
               <w:br/>
@@ -1642,62 +1650,68 @@
         </w:tc>
         <w:tc>
           <w:tcPr>
-            <w:tcW w:w="2666" w:type="dxa"/>
-          </w:tcPr>
-          <w:p>
-            <w:pPr>
-              <w:pBdr>
-                <w:top w:val="none" w:sz="0" w:space="0" w:color="auto"/>
-                <w:left w:val="none" w:sz="0" w:space="0" w:color="auto"/>
-                <w:bottom w:val="none" w:sz="0" w:space="0" w:color="auto"/>
-                <w:right w:val="none" w:sz="0" w:space="0" w:color="auto"/>
-              </w:pBdr>
-              <w:tabs>
-                <w:tab w:val="center" w:pos="4324"/>
-              </w:tabs>
-              <w:spacing w:after="331" w:line="259" w:lineRule="auto"/>
-              <w:ind w:left="0" w:firstLine="0"/>
-            </w:pPr>
-            <w:r>
-              <w:t xml:space="preserve">Discussion on Risk assessments within the Project Proposal. A need for feasibility for parts of the project and where to move onto (contingencies) if parts do not work out as planned. </w:t>
-            </w:r>
-          </w:p>
-        </w:tc>
-        <w:tc>
-          <w:tcPr>
-            <w:tcW w:w="3460" w:type="dxa"/>
-          </w:tcPr>
-          <w:p>
-            <w:pPr>
-              <w:pBdr>
-                <w:top w:val="none" w:sz="0" w:space="0" w:color="auto"/>
-                <w:left w:val="none" w:sz="0" w:space="0" w:color="auto"/>
-                <w:bottom w:val="none" w:sz="0" w:space="0" w:color="auto"/>
-                <w:right w:val="none" w:sz="0" w:space="0" w:color="auto"/>
-              </w:pBdr>
-              <w:tabs>
-                <w:tab w:val="center" w:pos="4324"/>
-              </w:tabs>
-              <w:spacing w:after="331" w:line="259" w:lineRule="auto"/>
-              <w:ind w:left="0" w:firstLine="0"/>
-            </w:pPr>
-            <w:r>
+            <w:tcW w:w="2754" w:type="dxa"/>
+          </w:tcPr>
+          <w:p>
+            <w:pPr>
+              <w:pBdr>
+                <w:top w:val="none" w:sz="0" w:space="0" w:color="auto"/>
+                <w:left w:val="none" w:sz="0" w:space="0" w:color="auto"/>
+                <w:bottom w:val="none" w:sz="0" w:space="0" w:color="auto"/>
+                <w:right w:val="none" w:sz="0" w:space="0" w:color="auto"/>
+              </w:pBdr>
+              <w:tabs>
+                <w:tab w:val="center" w:pos="4324"/>
+              </w:tabs>
+              <w:spacing w:after="331" w:line="259" w:lineRule="auto"/>
+              <w:ind w:left="0" w:firstLine="0"/>
+            </w:pPr>
+            <w:r>
+              <w:lastRenderedPageBreak/>
+              <w:t xml:space="preserve">Discussion on Risk assessments within the Project Proposal. A need for feasibility for parts of the project and </w:t>
+            </w:r>
+            <w:r>
+              <w:lastRenderedPageBreak/>
+              <w:t xml:space="preserve">where to move onto (contingencies) if parts do not work out as planned. </w:t>
+            </w:r>
+          </w:p>
+        </w:tc>
+        <w:tc>
+          <w:tcPr>
+            <w:tcW w:w="3372" w:type="dxa"/>
+          </w:tcPr>
+          <w:p>
+            <w:pPr>
+              <w:pBdr>
+                <w:top w:val="none" w:sz="0" w:space="0" w:color="auto"/>
+                <w:left w:val="none" w:sz="0" w:space="0" w:color="auto"/>
+                <w:bottom w:val="none" w:sz="0" w:space="0" w:color="auto"/>
+                <w:right w:val="none" w:sz="0" w:space="0" w:color="auto"/>
+              </w:pBdr>
+              <w:tabs>
+                <w:tab w:val="center" w:pos="4324"/>
+              </w:tabs>
+              <w:spacing w:after="331" w:line="259" w:lineRule="auto"/>
+              <w:ind w:left="0" w:firstLine="0"/>
+            </w:pPr>
+            <w:r>
+              <w:lastRenderedPageBreak/>
               <w:t xml:space="preserve">“FAIR” – Findable Accessible, Interoperable and Reusable. </w:t>
             </w:r>
             <w:r>
               <w:br/>
-              <w:t>Deliverables – actual deadlines for this project + parts of the project (that will be made open source)</w:t>
+              <w:t xml:space="preserve">Deliverables – actual deadlines for this project + parts of the project (that will </w:t>
+            </w:r>
+            <w:r>
+              <w:lastRenderedPageBreak/>
+              <w:t>be made open source)</w:t>
             </w:r>
             <w:r>
               <w:br/>
             </w:r>
             <w:r>
               <w:br/>
-              <w:t xml:space="preserve">Risk for project being noise in the data causing potential misclassification – </w:t>
-            </w:r>
-            <w:r>
-              <w:lastRenderedPageBreak/>
-              <w:t xml:space="preserve">contingency is to increase the resolution (larger polygon) so that the classifier becomes more accurate.  </w:t>
+              <w:t xml:space="preserve">Risk for project being noise in the data causing potential misclassification – contingency is to increase the resolution (larger polygon) so that the classifier becomes more accurate.  </w:t>
             </w:r>
           </w:p>
         </w:tc>
@@ -1752,24 +1766,32 @@
         </w:tc>
         <w:tc>
           <w:tcPr>
-            <w:tcW w:w="2666" w:type="dxa"/>
-          </w:tcPr>
-          <w:p>
-            <w:pPr>
-              <w:pBdr>
-                <w:top w:val="none" w:sz="0" w:space="0" w:color="auto"/>
-                <w:left w:val="none" w:sz="0" w:space="0" w:color="auto"/>
-                <w:bottom w:val="none" w:sz="0" w:space="0" w:color="auto"/>
-                <w:right w:val="none" w:sz="0" w:space="0" w:color="auto"/>
-              </w:pBdr>
-              <w:tabs>
-                <w:tab w:val="center" w:pos="4324"/>
-              </w:tabs>
-              <w:spacing w:after="331" w:line="259" w:lineRule="auto"/>
-              <w:ind w:left="0" w:firstLine="0"/>
-            </w:pPr>
-            <w:r>
-              <w:t>Added ability to select time-span and date for selected polygons on `</w:t>
+            <w:tcW w:w="2754" w:type="dxa"/>
+          </w:tcPr>
+          <w:p>
+            <w:pPr>
+              <w:pBdr>
+                <w:top w:val="none" w:sz="0" w:space="0" w:color="auto"/>
+                <w:left w:val="none" w:sz="0" w:space="0" w:color="auto"/>
+                <w:bottom w:val="none" w:sz="0" w:space="0" w:color="auto"/>
+                <w:right w:val="none" w:sz="0" w:space="0" w:color="auto"/>
+              </w:pBdr>
+              <w:tabs>
+                <w:tab w:val="center" w:pos="4324"/>
+              </w:tabs>
+              <w:spacing w:after="331" w:line="259" w:lineRule="auto"/>
+              <w:ind w:left="0" w:firstLine="0"/>
+            </w:pPr>
+            <w:r>
+              <w:t xml:space="preserve">Added ability to select </w:t>
+            </w:r>
+            <w:proofErr w:type="gramStart"/>
+            <w:r>
+              <w:t>time-span</w:t>
+            </w:r>
+            <w:proofErr w:type="gramEnd"/>
+            <w:r>
+              <w:t xml:space="preserve"> and date for selected polygons on `</w:t>
             </w:r>
             <w:proofErr w:type="spellStart"/>
             <w:r>
@@ -1783,7 +1805,7 @@
         </w:tc>
         <w:tc>
           <w:tcPr>
-            <w:tcW w:w="3460" w:type="dxa"/>
+            <w:tcW w:w="3372" w:type="dxa"/>
           </w:tcPr>
           <w:p>
             <w:pPr>
@@ -1860,7 +1882,7 @@
         </w:tc>
         <w:tc>
           <w:tcPr>
-            <w:tcW w:w="2666" w:type="dxa"/>
+            <w:tcW w:w="2754" w:type="dxa"/>
           </w:tcPr>
           <w:p>
             <w:pPr>
@@ -1890,7 +1912,7 @@
         </w:tc>
         <w:tc>
           <w:tcPr>
-            <w:tcW w:w="3460" w:type="dxa"/>
+            <w:tcW w:w="3372" w:type="dxa"/>
           </w:tcPr>
           <w:p>
             <w:pPr>
@@ -1958,27 +1980,27 @@
         </w:tc>
         <w:tc>
           <w:tcPr>
-            <w:tcW w:w="2666" w:type="dxa"/>
-          </w:tcPr>
-          <w:p>
-            <w:pPr>
-              <w:pBdr>
-                <w:top w:val="none" w:sz="0" w:space="0" w:color="auto"/>
-                <w:left w:val="none" w:sz="0" w:space="0" w:color="auto"/>
-                <w:bottom w:val="none" w:sz="0" w:space="0" w:color="auto"/>
-                <w:right w:val="none" w:sz="0" w:space="0" w:color="auto"/>
-              </w:pBdr>
-              <w:tabs>
-                <w:tab w:val="center" w:pos="4324"/>
-              </w:tabs>
-              <w:spacing w:after="331" w:line="259" w:lineRule="auto"/>
-              <w:ind w:left="0" w:firstLine="0"/>
-            </w:pPr>
-          </w:p>
-        </w:tc>
-        <w:tc>
-          <w:tcPr>
-            <w:tcW w:w="3460" w:type="dxa"/>
+            <w:tcW w:w="2754" w:type="dxa"/>
+          </w:tcPr>
+          <w:p>
+            <w:pPr>
+              <w:pBdr>
+                <w:top w:val="none" w:sz="0" w:space="0" w:color="auto"/>
+                <w:left w:val="none" w:sz="0" w:space="0" w:color="auto"/>
+                <w:bottom w:val="none" w:sz="0" w:space="0" w:color="auto"/>
+                <w:right w:val="none" w:sz="0" w:space="0" w:color="auto"/>
+              </w:pBdr>
+              <w:tabs>
+                <w:tab w:val="center" w:pos="4324"/>
+              </w:tabs>
+              <w:spacing w:after="331" w:line="259" w:lineRule="auto"/>
+              <w:ind w:left="0" w:firstLine="0"/>
+            </w:pPr>
+          </w:p>
+        </w:tc>
+        <w:tc>
+          <w:tcPr>
+            <w:tcW w:w="3372" w:type="dxa"/>
           </w:tcPr>
           <w:p>
             <w:pPr>
@@ -2040,27 +2062,27 @@
         </w:tc>
         <w:tc>
           <w:tcPr>
-            <w:tcW w:w="2666" w:type="dxa"/>
-          </w:tcPr>
-          <w:p>
-            <w:pPr>
-              <w:pBdr>
-                <w:top w:val="none" w:sz="0" w:space="0" w:color="auto"/>
-                <w:left w:val="none" w:sz="0" w:space="0" w:color="auto"/>
-                <w:bottom w:val="none" w:sz="0" w:space="0" w:color="auto"/>
-                <w:right w:val="none" w:sz="0" w:space="0" w:color="auto"/>
-              </w:pBdr>
-              <w:tabs>
-                <w:tab w:val="center" w:pos="4324"/>
-              </w:tabs>
-              <w:spacing w:after="331" w:line="259" w:lineRule="auto"/>
-              <w:ind w:left="0" w:firstLine="0"/>
-            </w:pPr>
-          </w:p>
-        </w:tc>
-        <w:tc>
-          <w:tcPr>
-            <w:tcW w:w="3460" w:type="dxa"/>
+            <w:tcW w:w="2754" w:type="dxa"/>
+          </w:tcPr>
+          <w:p>
+            <w:pPr>
+              <w:pBdr>
+                <w:top w:val="none" w:sz="0" w:space="0" w:color="auto"/>
+                <w:left w:val="none" w:sz="0" w:space="0" w:color="auto"/>
+                <w:bottom w:val="none" w:sz="0" w:space="0" w:color="auto"/>
+                <w:right w:val="none" w:sz="0" w:space="0" w:color="auto"/>
+              </w:pBdr>
+              <w:tabs>
+                <w:tab w:val="center" w:pos="4324"/>
+              </w:tabs>
+              <w:spacing w:after="331" w:line="259" w:lineRule="auto"/>
+              <w:ind w:left="0" w:firstLine="0"/>
+            </w:pPr>
+          </w:p>
+        </w:tc>
+        <w:tc>
+          <w:tcPr>
+            <w:tcW w:w="3372" w:type="dxa"/>
           </w:tcPr>
           <w:p>
             <w:pPr>
@@ -2150,27 +2172,27 @@
         </w:tc>
         <w:tc>
           <w:tcPr>
-            <w:tcW w:w="2666" w:type="dxa"/>
-          </w:tcPr>
-          <w:p>
-            <w:pPr>
-              <w:pBdr>
-                <w:top w:val="none" w:sz="0" w:space="0" w:color="auto"/>
-                <w:left w:val="none" w:sz="0" w:space="0" w:color="auto"/>
-                <w:bottom w:val="none" w:sz="0" w:space="0" w:color="auto"/>
-                <w:right w:val="none" w:sz="0" w:space="0" w:color="auto"/>
-              </w:pBdr>
-              <w:tabs>
-                <w:tab w:val="center" w:pos="4324"/>
-              </w:tabs>
-              <w:spacing w:after="331" w:line="259" w:lineRule="auto"/>
-              <w:ind w:left="0" w:firstLine="0"/>
-            </w:pPr>
-          </w:p>
-        </w:tc>
-        <w:tc>
-          <w:tcPr>
-            <w:tcW w:w="3460" w:type="dxa"/>
+            <w:tcW w:w="2754" w:type="dxa"/>
+          </w:tcPr>
+          <w:p>
+            <w:pPr>
+              <w:pBdr>
+                <w:top w:val="none" w:sz="0" w:space="0" w:color="auto"/>
+                <w:left w:val="none" w:sz="0" w:space="0" w:color="auto"/>
+                <w:bottom w:val="none" w:sz="0" w:space="0" w:color="auto"/>
+                <w:right w:val="none" w:sz="0" w:space="0" w:color="auto"/>
+              </w:pBdr>
+              <w:tabs>
+                <w:tab w:val="center" w:pos="4324"/>
+              </w:tabs>
+              <w:spacing w:after="331" w:line="259" w:lineRule="auto"/>
+              <w:ind w:left="0" w:firstLine="0"/>
+            </w:pPr>
+          </w:p>
+        </w:tc>
+        <w:tc>
+          <w:tcPr>
+            <w:tcW w:w="3372" w:type="dxa"/>
           </w:tcPr>
           <w:p>
             <w:pPr>
@@ -2238,27 +2260,27 @@
         </w:tc>
         <w:tc>
           <w:tcPr>
-            <w:tcW w:w="2666" w:type="dxa"/>
-          </w:tcPr>
-          <w:p>
-            <w:pPr>
-              <w:pBdr>
-                <w:top w:val="none" w:sz="0" w:space="0" w:color="auto"/>
-                <w:left w:val="none" w:sz="0" w:space="0" w:color="auto"/>
-                <w:bottom w:val="none" w:sz="0" w:space="0" w:color="auto"/>
-                <w:right w:val="none" w:sz="0" w:space="0" w:color="auto"/>
-              </w:pBdr>
-              <w:tabs>
-                <w:tab w:val="center" w:pos="4324"/>
-              </w:tabs>
-              <w:spacing w:after="331" w:line="259" w:lineRule="auto"/>
-              <w:ind w:left="0" w:firstLine="0"/>
-            </w:pPr>
-          </w:p>
-        </w:tc>
-        <w:tc>
-          <w:tcPr>
-            <w:tcW w:w="3460" w:type="dxa"/>
+            <w:tcW w:w="2754" w:type="dxa"/>
+          </w:tcPr>
+          <w:p>
+            <w:pPr>
+              <w:pBdr>
+                <w:top w:val="none" w:sz="0" w:space="0" w:color="auto"/>
+                <w:left w:val="none" w:sz="0" w:space="0" w:color="auto"/>
+                <w:bottom w:val="none" w:sz="0" w:space="0" w:color="auto"/>
+                <w:right w:val="none" w:sz="0" w:space="0" w:color="auto"/>
+              </w:pBdr>
+              <w:tabs>
+                <w:tab w:val="center" w:pos="4324"/>
+              </w:tabs>
+              <w:spacing w:after="331" w:line="259" w:lineRule="auto"/>
+              <w:ind w:left="0" w:firstLine="0"/>
+            </w:pPr>
+          </w:p>
+        </w:tc>
+        <w:tc>
+          <w:tcPr>
+            <w:tcW w:w="3372" w:type="dxa"/>
           </w:tcPr>
           <w:p>
             <w:pPr>
@@ -2371,7 +2393,7 @@
         </w:tc>
         <w:tc>
           <w:tcPr>
-            <w:tcW w:w="2666" w:type="dxa"/>
+            <w:tcW w:w="2754" w:type="dxa"/>
           </w:tcPr>
           <w:p>
             <w:pPr>
@@ -2394,7 +2416,7 @@
         </w:tc>
         <w:tc>
           <w:tcPr>
-            <w:tcW w:w="3460" w:type="dxa"/>
+            <w:tcW w:w="3372" w:type="dxa"/>
           </w:tcPr>
           <w:p>
             <w:pPr>
@@ -2482,7 +2504,7 @@
         </w:tc>
         <w:tc>
           <w:tcPr>
-            <w:tcW w:w="2666" w:type="dxa"/>
+            <w:tcW w:w="2754" w:type="dxa"/>
           </w:tcPr>
           <w:p>
             <w:pPr>
@@ -2508,7 +2530,7 @@
         </w:tc>
         <w:tc>
           <w:tcPr>
-            <w:tcW w:w="3460" w:type="dxa"/>
+            <w:tcW w:w="3372" w:type="dxa"/>
           </w:tcPr>
           <w:p>
             <w:pPr>
@@ -2609,7 +2631,7 @@
         </w:tc>
         <w:tc>
           <w:tcPr>
-            <w:tcW w:w="2666" w:type="dxa"/>
+            <w:tcW w:w="2754" w:type="dxa"/>
           </w:tcPr>
           <w:p>
             <w:pPr>
@@ -2643,7 +2665,7 @@
         </w:tc>
         <w:tc>
           <w:tcPr>
-            <w:tcW w:w="3460" w:type="dxa"/>
+            <w:tcW w:w="3372" w:type="dxa"/>
           </w:tcPr>
           <w:p>
             <w:pPr>
@@ -2712,7 +2734,7 @@
         </w:tc>
         <w:tc>
           <w:tcPr>
-            <w:tcW w:w="2666" w:type="dxa"/>
+            <w:tcW w:w="2754" w:type="dxa"/>
           </w:tcPr>
           <w:p>
             <w:pPr>
@@ -2735,7 +2757,7 @@
         </w:tc>
         <w:tc>
           <w:tcPr>
-            <w:tcW w:w="3460" w:type="dxa"/>
+            <w:tcW w:w="3372" w:type="dxa"/>
           </w:tcPr>
           <w:p>
             <w:pPr>
@@ -2755,7 +2777,11 @@
               <w:t>Got to meet some wonderful people</w:t>
             </w:r>
             <w:r>
-              <w:t xml:space="preserve"> and attending has aided with my terminology understanding towards EO. </w:t>
+              <w:t xml:space="preserve"> and attending has aided with my </w:t>
+            </w:r>
+            <w:r>
+              <w:lastRenderedPageBreak/>
+              <w:t xml:space="preserve">terminology understanding towards EO. </w:t>
             </w:r>
           </w:p>
         </w:tc>
@@ -2780,6 +2806,7 @@
               <w:ind w:left="0" w:firstLine="0"/>
             </w:pPr>
             <w:r>
+              <w:lastRenderedPageBreak/>
               <w:t>19/06/2025</w:t>
             </w:r>
           </w:p>
@@ -2809,7 +2836,7 @@
         </w:tc>
         <w:tc>
           <w:tcPr>
-            <w:tcW w:w="2666" w:type="dxa"/>
+            <w:tcW w:w="2754" w:type="dxa"/>
           </w:tcPr>
           <w:p>
             <w:pPr>
@@ -2832,28 +2859,27 @@
         </w:tc>
         <w:tc>
           <w:tcPr>
-            <w:tcW w:w="3460" w:type="dxa"/>
-          </w:tcPr>
-          <w:p>
-            <w:pPr>
-              <w:pBdr>
-                <w:top w:val="none" w:sz="0" w:space="0" w:color="auto"/>
-                <w:left w:val="none" w:sz="0" w:space="0" w:color="auto"/>
-                <w:bottom w:val="none" w:sz="0" w:space="0" w:color="auto"/>
-                <w:right w:val="none" w:sz="0" w:space="0" w:color="auto"/>
-              </w:pBdr>
-              <w:tabs>
-                <w:tab w:val="center" w:pos="4324"/>
-              </w:tabs>
-              <w:spacing w:after="331" w:line="259" w:lineRule="auto"/>
-              <w:ind w:left="0" w:firstLine="0"/>
-            </w:pPr>
-            <w:r>
-              <w:t xml:space="preserve">Generally incredibly useful through all 3 days – commenting in the middle here to state how useful it was to meet and </w:t>
-            </w:r>
-            <w:r>
-              <w:lastRenderedPageBreak/>
-              <w:t xml:space="preserve">discuss with people – as </w:t>
+            <w:tcW w:w="3372" w:type="dxa"/>
+          </w:tcPr>
+          <w:p>
+            <w:pPr>
+              <w:pBdr>
+                <w:top w:val="none" w:sz="0" w:space="0" w:color="auto"/>
+                <w:left w:val="none" w:sz="0" w:space="0" w:color="auto"/>
+                <w:bottom w:val="none" w:sz="0" w:space="0" w:color="auto"/>
+                <w:right w:val="none" w:sz="0" w:space="0" w:color="auto"/>
+              </w:pBdr>
+              <w:tabs>
+                <w:tab w:val="center" w:pos="4324"/>
+              </w:tabs>
+              <w:spacing w:after="331" w:line="259" w:lineRule="auto"/>
+              <w:ind w:left="0" w:firstLine="0"/>
+            </w:pPr>
+            <w:r>
+              <w:t>Generally,</w:t>
+            </w:r>
+            <w:r>
+              <w:t xml:space="preserve"> incredibly useful through all 3 days – commenting in the middle here to state how useful it was to meet and discuss with people – as </w:t>
             </w:r>
             <w:r>
               <w:t>these</w:t>
@@ -2902,7 +2928,6 @@
               <w:ind w:left="0" w:firstLine="0"/>
             </w:pPr>
             <w:r>
-              <w:lastRenderedPageBreak/>
               <w:t>20/06/2025</w:t>
             </w:r>
           </w:p>
@@ -2932,7 +2957,7 @@
         </w:tc>
         <w:tc>
           <w:tcPr>
-            <w:tcW w:w="2666" w:type="dxa"/>
+            <w:tcW w:w="2754" w:type="dxa"/>
           </w:tcPr>
           <w:p>
             <w:pPr>
@@ -2955,7 +2980,7 @@
         </w:tc>
         <w:tc>
           <w:tcPr>
-            <w:tcW w:w="3460" w:type="dxa"/>
+            <w:tcW w:w="3372" w:type="dxa"/>
           </w:tcPr>
           <w:p>
             <w:pPr>
@@ -3027,7 +3052,7 @@
         </w:tc>
         <w:tc>
           <w:tcPr>
-            <w:tcW w:w="2666" w:type="dxa"/>
+            <w:tcW w:w="2754" w:type="dxa"/>
           </w:tcPr>
           <w:p>
             <w:pPr>
@@ -3050,7 +3075,7 @@
         </w:tc>
         <w:tc>
           <w:tcPr>
-            <w:tcW w:w="3460" w:type="dxa"/>
+            <w:tcW w:w="3372" w:type="dxa"/>
           </w:tcPr>
           <w:p>
             <w:pPr>
@@ -3119,7 +3144,7 @@
         </w:tc>
         <w:tc>
           <w:tcPr>
-            <w:tcW w:w="2666" w:type="dxa"/>
+            <w:tcW w:w="2754" w:type="dxa"/>
           </w:tcPr>
           <w:p>
             <w:pPr>
@@ -3142,24 +3167,32 @@
         </w:tc>
         <w:tc>
           <w:tcPr>
-            <w:tcW w:w="3460" w:type="dxa"/>
-          </w:tcPr>
-          <w:p>
-            <w:pPr>
-              <w:pBdr>
-                <w:top w:val="none" w:sz="0" w:space="0" w:color="auto"/>
-                <w:left w:val="none" w:sz="0" w:space="0" w:color="auto"/>
-                <w:bottom w:val="none" w:sz="0" w:space="0" w:color="auto"/>
-                <w:right w:val="none" w:sz="0" w:space="0" w:color="auto"/>
-              </w:pBdr>
-              <w:tabs>
-                <w:tab w:val="center" w:pos="4324"/>
-              </w:tabs>
-              <w:spacing w:after="331" w:line="259" w:lineRule="auto"/>
-              <w:ind w:left="0" w:firstLine="0"/>
-            </w:pPr>
-            <w:r>
-              <w:t xml:space="preserve">This day only collection 4 tiles of about 180 highlights an issue with data collection, forced to look into alternative approaches. </w:t>
+            <w:tcW w:w="3372" w:type="dxa"/>
+          </w:tcPr>
+          <w:p>
+            <w:pPr>
+              <w:pBdr>
+                <w:top w:val="none" w:sz="0" w:space="0" w:color="auto"/>
+                <w:left w:val="none" w:sz="0" w:space="0" w:color="auto"/>
+                <w:bottom w:val="none" w:sz="0" w:space="0" w:color="auto"/>
+                <w:right w:val="none" w:sz="0" w:space="0" w:color="auto"/>
+              </w:pBdr>
+              <w:tabs>
+                <w:tab w:val="center" w:pos="4324"/>
+              </w:tabs>
+              <w:spacing w:after="331" w:line="259" w:lineRule="auto"/>
+              <w:ind w:left="0" w:firstLine="0"/>
+            </w:pPr>
+            <w:r>
+              <w:t xml:space="preserve">This day only collection 4 tiles of about 180 highlights an issue with data collection, forced to </w:t>
+            </w:r>
+            <w:proofErr w:type="gramStart"/>
+            <w:r>
+              <w:t>look into</w:t>
+            </w:r>
+            <w:proofErr w:type="gramEnd"/>
+            <w:r>
+              <w:t xml:space="preserve"> alternative approaches. </w:t>
             </w:r>
           </w:p>
         </w:tc>
@@ -3213,7 +3246,7 @@
         </w:tc>
         <w:tc>
           <w:tcPr>
-            <w:tcW w:w="2666" w:type="dxa"/>
+            <w:tcW w:w="2754" w:type="dxa"/>
           </w:tcPr>
           <w:p>
             <w:pPr>
@@ -3236,7 +3269,7 @@
         </w:tc>
         <w:tc>
           <w:tcPr>
-            <w:tcW w:w="3460" w:type="dxa"/>
+            <w:tcW w:w="3372" w:type="dxa"/>
           </w:tcPr>
           <w:p>
             <w:pPr>
@@ -3322,27 +3355,27 @@
         </w:tc>
         <w:tc>
           <w:tcPr>
-            <w:tcW w:w="2666" w:type="dxa"/>
-          </w:tcPr>
-          <w:p>
-            <w:pPr>
-              <w:pBdr>
-                <w:top w:val="none" w:sz="0" w:space="0" w:color="auto"/>
-                <w:left w:val="none" w:sz="0" w:space="0" w:color="auto"/>
-                <w:bottom w:val="none" w:sz="0" w:space="0" w:color="auto"/>
-                <w:right w:val="none" w:sz="0" w:space="0" w:color="auto"/>
-              </w:pBdr>
-              <w:tabs>
-                <w:tab w:val="center" w:pos="4324"/>
-              </w:tabs>
-              <w:spacing w:after="331" w:line="259" w:lineRule="auto"/>
-              <w:ind w:left="0" w:firstLine="0"/>
-            </w:pPr>
-          </w:p>
-        </w:tc>
-        <w:tc>
-          <w:tcPr>
-            <w:tcW w:w="3460" w:type="dxa"/>
+            <w:tcW w:w="2754" w:type="dxa"/>
+          </w:tcPr>
+          <w:p>
+            <w:pPr>
+              <w:pBdr>
+                <w:top w:val="none" w:sz="0" w:space="0" w:color="auto"/>
+                <w:left w:val="none" w:sz="0" w:space="0" w:color="auto"/>
+                <w:bottom w:val="none" w:sz="0" w:space="0" w:color="auto"/>
+                <w:right w:val="none" w:sz="0" w:space="0" w:color="auto"/>
+              </w:pBdr>
+              <w:tabs>
+                <w:tab w:val="center" w:pos="4324"/>
+              </w:tabs>
+              <w:spacing w:after="331" w:line="259" w:lineRule="auto"/>
+              <w:ind w:left="0" w:firstLine="0"/>
+            </w:pPr>
+          </w:p>
+        </w:tc>
+        <w:tc>
+          <w:tcPr>
+            <w:tcW w:w="3372" w:type="dxa"/>
           </w:tcPr>
           <w:p>
             <w:pPr>
@@ -3404,27 +3437,27 @@
         </w:tc>
         <w:tc>
           <w:tcPr>
-            <w:tcW w:w="2666" w:type="dxa"/>
-          </w:tcPr>
-          <w:p>
-            <w:pPr>
-              <w:pBdr>
-                <w:top w:val="none" w:sz="0" w:space="0" w:color="auto"/>
-                <w:left w:val="none" w:sz="0" w:space="0" w:color="auto"/>
-                <w:bottom w:val="none" w:sz="0" w:space="0" w:color="auto"/>
-                <w:right w:val="none" w:sz="0" w:space="0" w:color="auto"/>
-              </w:pBdr>
-              <w:tabs>
-                <w:tab w:val="center" w:pos="4324"/>
-              </w:tabs>
-              <w:spacing w:after="331" w:line="259" w:lineRule="auto"/>
-              <w:ind w:left="0" w:firstLine="0"/>
-            </w:pPr>
-          </w:p>
-        </w:tc>
-        <w:tc>
-          <w:tcPr>
-            <w:tcW w:w="3460" w:type="dxa"/>
+            <w:tcW w:w="2754" w:type="dxa"/>
+          </w:tcPr>
+          <w:p>
+            <w:pPr>
+              <w:pBdr>
+                <w:top w:val="none" w:sz="0" w:space="0" w:color="auto"/>
+                <w:left w:val="none" w:sz="0" w:space="0" w:color="auto"/>
+                <w:bottom w:val="none" w:sz="0" w:space="0" w:color="auto"/>
+                <w:right w:val="none" w:sz="0" w:space="0" w:color="auto"/>
+              </w:pBdr>
+              <w:tabs>
+                <w:tab w:val="center" w:pos="4324"/>
+              </w:tabs>
+              <w:spacing w:after="331" w:line="259" w:lineRule="auto"/>
+              <w:ind w:left="0" w:firstLine="0"/>
+            </w:pPr>
+          </w:p>
+        </w:tc>
+        <w:tc>
+          <w:tcPr>
+            <w:tcW w:w="3372" w:type="dxa"/>
           </w:tcPr>
           <w:p>
             <w:pPr>
@@ -3489,27 +3522,27 @@
         </w:tc>
         <w:tc>
           <w:tcPr>
-            <w:tcW w:w="2666" w:type="dxa"/>
-          </w:tcPr>
-          <w:p>
-            <w:pPr>
-              <w:pBdr>
-                <w:top w:val="none" w:sz="0" w:space="0" w:color="auto"/>
-                <w:left w:val="none" w:sz="0" w:space="0" w:color="auto"/>
-                <w:bottom w:val="none" w:sz="0" w:space="0" w:color="auto"/>
-                <w:right w:val="none" w:sz="0" w:space="0" w:color="auto"/>
-              </w:pBdr>
-              <w:tabs>
-                <w:tab w:val="center" w:pos="4324"/>
-              </w:tabs>
-              <w:spacing w:after="331" w:line="259" w:lineRule="auto"/>
-              <w:ind w:left="0" w:firstLine="0"/>
-            </w:pPr>
-          </w:p>
-        </w:tc>
-        <w:tc>
-          <w:tcPr>
-            <w:tcW w:w="3460" w:type="dxa"/>
+            <w:tcW w:w="2754" w:type="dxa"/>
+          </w:tcPr>
+          <w:p>
+            <w:pPr>
+              <w:pBdr>
+                <w:top w:val="none" w:sz="0" w:space="0" w:color="auto"/>
+                <w:left w:val="none" w:sz="0" w:space="0" w:color="auto"/>
+                <w:bottom w:val="none" w:sz="0" w:space="0" w:color="auto"/>
+                <w:right w:val="none" w:sz="0" w:space="0" w:color="auto"/>
+              </w:pBdr>
+              <w:tabs>
+                <w:tab w:val="center" w:pos="4324"/>
+              </w:tabs>
+              <w:spacing w:after="331" w:line="259" w:lineRule="auto"/>
+              <w:ind w:left="0" w:firstLine="0"/>
+            </w:pPr>
+          </w:p>
+        </w:tc>
+        <w:tc>
+          <w:tcPr>
+            <w:tcW w:w="3372" w:type="dxa"/>
           </w:tcPr>
           <w:p>
             <w:pPr>
@@ -3548,6 +3581,7 @@
               <w:ind w:left="0" w:firstLine="0"/>
             </w:pPr>
             <w:r>
+              <w:lastRenderedPageBreak/>
               <w:t>13/06/2025 - 17/06/2025</w:t>
             </w:r>
           </w:p>
@@ -3578,76 +3612,84 @@
             </w:r>
             <w:r>
               <w:br/>
-            </w:r>
-            <w:r>
-              <w:lastRenderedPageBreak/>
               <w:t xml:space="preserve">creating the report structure. </w:t>
             </w:r>
           </w:p>
         </w:tc>
         <w:tc>
           <w:tcPr>
-            <w:tcW w:w="2666" w:type="dxa"/>
-          </w:tcPr>
-          <w:p>
-            <w:pPr>
-              <w:pBdr>
-                <w:top w:val="none" w:sz="0" w:space="0" w:color="auto"/>
-                <w:left w:val="none" w:sz="0" w:space="0" w:color="auto"/>
-                <w:bottom w:val="none" w:sz="0" w:space="0" w:color="auto"/>
-                <w:right w:val="none" w:sz="0" w:space="0" w:color="auto"/>
-              </w:pBdr>
-              <w:tabs>
-                <w:tab w:val="center" w:pos="4324"/>
-              </w:tabs>
-              <w:spacing w:after="331" w:line="259" w:lineRule="auto"/>
-              <w:ind w:left="0" w:firstLine="0"/>
-            </w:pPr>
-            <w:r>
-              <w:lastRenderedPageBreak/>
-              <w:t xml:space="preserve">Implemented a function that creates a 3d plane plot, and separate graphics for visualising the summary mean statistics across a year for a given data frame (so that I can compare clusters later on) </w:t>
-            </w:r>
-          </w:p>
-          <w:p>
-            <w:pPr>
-              <w:pBdr>
-                <w:top w:val="none" w:sz="0" w:space="0" w:color="auto"/>
-                <w:left w:val="none" w:sz="0" w:space="0" w:color="auto"/>
-                <w:bottom w:val="none" w:sz="0" w:space="0" w:color="auto"/>
-                <w:right w:val="none" w:sz="0" w:space="0" w:color="auto"/>
-              </w:pBdr>
-              <w:tabs>
-                <w:tab w:val="center" w:pos="4324"/>
-              </w:tabs>
-              <w:spacing w:after="331" w:line="259" w:lineRule="auto"/>
-              <w:ind w:left="0" w:firstLine="0"/>
-            </w:pPr>
-            <w:r>
-              <w:lastRenderedPageBreak/>
-              <w:t xml:space="preserve">Started laying out the final report, and moved re-useable text from the project proposal over. This is very much in a notes stage now, where the document is being planned out. </w:t>
-            </w:r>
-          </w:p>
-        </w:tc>
-        <w:tc>
-          <w:tcPr>
-            <w:tcW w:w="3460" w:type="dxa"/>
-          </w:tcPr>
-          <w:p>
-            <w:pPr>
-              <w:pBdr>
-                <w:top w:val="none" w:sz="0" w:space="0" w:color="auto"/>
-                <w:left w:val="none" w:sz="0" w:space="0" w:color="auto"/>
-                <w:bottom w:val="none" w:sz="0" w:space="0" w:color="auto"/>
-                <w:right w:val="none" w:sz="0" w:space="0" w:color="auto"/>
-              </w:pBdr>
-              <w:tabs>
-                <w:tab w:val="center" w:pos="4324"/>
-              </w:tabs>
-              <w:spacing w:after="331" w:line="259" w:lineRule="auto"/>
-              <w:ind w:left="0" w:firstLine="0"/>
-            </w:pPr>
-            <w:r>
-              <w:lastRenderedPageBreak/>
+            <w:tcW w:w="2754" w:type="dxa"/>
+          </w:tcPr>
+          <w:p>
+            <w:pPr>
+              <w:pBdr>
+                <w:top w:val="none" w:sz="0" w:space="0" w:color="auto"/>
+                <w:left w:val="none" w:sz="0" w:space="0" w:color="auto"/>
+                <w:bottom w:val="none" w:sz="0" w:space="0" w:color="auto"/>
+                <w:right w:val="none" w:sz="0" w:space="0" w:color="auto"/>
+              </w:pBdr>
+              <w:tabs>
+                <w:tab w:val="center" w:pos="4324"/>
+              </w:tabs>
+              <w:spacing w:after="331" w:line="259" w:lineRule="auto"/>
+              <w:ind w:left="0" w:firstLine="0"/>
+            </w:pPr>
+            <w:r>
+              <w:t xml:space="preserve">Implemented a function that creates a 3d plane plot, and separate graphics for visualising the summary mean statistics across a year for a given data frame (so that I can compare clusters </w:t>
+            </w:r>
+            <w:proofErr w:type="gramStart"/>
+            <w:r>
+              <w:t>later on</w:t>
+            </w:r>
+            <w:proofErr w:type="gramEnd"/>
+            <w:r>
+              <w:t xml:space="preserve">) </w:t>
+            </w:r>
+          </w:p>
+          <w:p>
+            <w:pPr>
+              <w:pBdr>
+                <w:top w:val="none" w:sz="0" w:space="0" w:color="auto"/>
+                <w:left w:val="none" w:sz="0" w:space="0" w:color="auto"/>
+                <w:bottom w:val="none" w:sz="0" w:space="0" w:color="auto"/>
+                <w:right w:val="none" w:sz="0" w:space="0" w:color="auto"/>
+              </w:pBdr>
+              <w:tabs>
+                <w:tab w:val="center" w:pos="4324"/>
+              </w:tabs>
+              <w:spacing w:after="331" w:line="259" w:lineRule="auto"/>
+              <w:ind w:left="0" w:firstLine="0"/>
+            </w:pPr>
+            <w:r>
+              <w:t xml:space="preserve">Started laying out the final </w:t>
+            </w:r>
+            <w:r>
+              <w:t>report and</w:t>
+            </w:r>
+            <w:r>
+              <w:t xml:space="preserve"> moved re-useable text from the project proposal over. This is very much in a notes stage now, where the document is being planned out. </w:t>
+            </w:r>
+          </w:p>
+        </w:tc>
+        <w:tc>
+          <w:tcPr>
+            <w:tcW w:w="3372" w:type="dxa"/>
+          </w:tcPr>
+          <w:p>
+            <w:pPr>
+              <w:pBdr>
+                <w:top w:val="none" w:sz="0" w:space="0" w:color="auto"/>
+                <w:left w:val="none" w:sz="0" w:space="0" w:color="auto"/>
+                <w:bottom w:val="none" w:sz="0" w:space="0" w:color="auto"/>
+                <w:right w:val="none" w:sz="0" w:space="0" w:color="auto"/>
+              </w:pBdr>
+              <w:tabs>
+                <w:tab w:val="center" w:pos="4324"/>
+              </w:tabs>
+              <w:spacing w:after="331" w:line="259" w:lineRule="auto"/>
+              <w:ind w:left="0" w:firstLine="0"/>
+            </w:pPr>
+            <w:r>
               <w:t xml:space="preserve">N/A – Same as left no additional comments needed. </w:t>
             </w:r>
             <w:r>
@@ -3753,7 +3795,15 @@
         <w:t>. How you solve the problem) – creating the datasets</w:t>
       </w:r>
       <w:r>
-        <w:t xml:space="preserve"> – in my case – in the methods in classification creating algorithms, evaluating results – how you did this how you got your data (observing you distributions) what algorithms you tested, why you chose those ones, etc. </w:t>
+        <w:t xml:space="preserve"> – in my case – in the methods in classification creating algorithms, evaluating results – how you did this how you got your data (observing </w:t>
+      </w:r>
+      <w:proofErr w:type="gramStart"/>
+      <w:r>
+        <w:t>you</w:t>
+      </w:r>
+      <w:proofErr w:type="gramEnd"/>
+      <w:r>
+        <w:t xml:space="preserve"> distributions) what algorithms you tested, why you chose those ones, etc. </w:t>
       </w:r>
       <w:r>
         <w:t xml:space="preserve">diagram to explain these things. </w:t>
@@ -3777,10 +3827,12 @@
         <w:t xml:space="preserve">Presentation is very important – make things stand out – SO USE GRAPHICS!!!! </w:t>
       </w:r>
       <w:proofErr w:type="spellStart"/>
+      <w:proofErr w:type="gramStart"/>
       <w:r>
         <w:t>Its</w:t>
       </w:r>
       <w:proofErr w:type="spellEnd"/>
+      <w:proofErr w:type="gramEnd"/>
       <w:r>
         <w:t xml:space="preserve"> an easy way to </w:t>
       </w:r>
@@ -3790,7 +3842,15 @@
       </w:r>
       <w:proofErr w:type="spellEnd"/>
       <w:r>
-        <w:t xml:space="preserve"> your reader understand what you are doing. </w:t>
+        <w:t xml:space="preserve"> your reader </w:t>
+      </w:r>
+      <w:proofErr w:type="gramStart"/>
+      <w:r>
+        <w:t>understand</w:t>
+      </w:r>
+      <w:proofErr w:type="gramEnd"/>
+      <w:r>
+        <w:t xml:space="preserve"> what you are doing. </w:t>
       </w:r>
     </w:p>
     <w:p>
@@ -3903,6 +3963,7 @@
         <w:ind w:left="-15" w:firstLine="0"/>
       </w:pPr>
       <w:r>
+        <w:lastRenderedPageBreak/>
         <w:t xml:space="preserve">Ensure you discuss everything in logical order – so in order – tell a story (this is for the background technical points) </w:t>
       </w:r>
       <w:r>
@@ -4171,7 +4232,23 @@
         <w:ind w:left="0" w:firstLine="0"/>
       </w:pPr>
       <w:r>
-        <w:t xml:space="preserve">Contribution – reflect back to this in the end!!!!!! Make sure you do this (even if its not its own section) and discuss how this is innovative according to the literature! </w:t>
+        <w:t xml:space="preserve">Contribution – </w:t>
+      </w:r>
+      <w:proofErr w:type="gramStart"/>
+      <w:r>
+        <w:t>reflect back</w:t>
+      </w:r>
+      <w:proofErr w:type="gramEnd"/>
+      <w:r>
+        <w:t xml:space="preserve"> to this in the end!!!!!! Make sure you do this (even if </w:t>
+      </w:r>
+      <w:proofErr w:type="gramStart"/>
+      <w:r>
+        <w:t>its</w:t>
+      </w:r>
+      <w:proofErr w:type="gramEnd"/>
+      <w:r>
+        <w:t xml:space="preserve"> not its own section) and discuss how this is innovative according to the literature! </w:t>
       </w:r>
       <w:r>
         <w:br/>
@@ -4240,9 +4317,11 @@
       <w:r>
         <w:t xml:space="preserve">Compare algorithms and why do you get the specific results and make sure to </w:t>
       </w:r>
+      <w:proofErr w:type="gramStart"/>
       <w:r>
         <w:t>reflect back</w:t>
       </w:r>
+      <w:proofErr w:type="gramEnd"/>
       <w:r>
         <w:t xml:space="preserve"> to the literature – and acknowledge the </w:t>
       </w:r>
@@ -4317,7 +4396,6 @@
           <w:b/>
           <w:bCs/>
         </w:rPr>
-        <w:lastRenderedPageBreak/>
         <w:t xml:space="preserve">Make sure not to take the side </w:t>
       </w:r>
       <w:r>
@@ -4583,84 +4661,97 @@
               <w:ind w:left="0" w:firstLine="0"/>
             </w:pPr>
             <w:r>
-              <w:t xml:space="preserve">What you achieve: visualisation of the 3d signature of the site.  </w:t>
-            </w:r>
+              <w:t xml:space="preserve">What you achieve: visualisation of the 3d signature of the site.   </w:t>
+            </w:r>
+          </w:p>
+        </w:tc>
+        <w:tc>
+          <w:tcPr>
+            <w:tcW w:w="3460" w:type="dxa"/>
+          </w:tcPr>
+          <w:p>
+            <w:pPr>
+              <w:pBdr>
+                <w:top w:val="none" w:sz="0" w:space="0" w:color="auto"/>
+                <w:left w:val="none" w:sz="0" w:space="0" w:color="auto"/>
+                <w:bottom w:val="none" w:sz="0" w:space="0" w:color="auto"/>
+                <w:right w:val="none" w:sz="0" w:space="0" w:color="auto"/>
+              </w:pBdr>
+              <w:tabs>
+                <w:tab w:val="center" w:pos="4324"/>
+              </w:tabs>
+              <w:spacing w:after="331" w:line="259" w:lineRule="auto"/>
+              <w:ind w:left="0" w:firstLine="0"/>
+            </w:pPr>
+            <w:r>
+              <w:t xml:space="preserve">Comments then allow me to further explore the site region </w:t>
+            </w:r>
+            <w:r>
+              <w:br/>
+            </w:r>
+            <w:r>
+              <w:br/>
+              <w:t xml:space="preserve">in the case of clipping this allows me to then clip out the </w:t>
+            </w:r>
+            <w:proofErr w:type="gramStart"/>
+            <w:r>
+              <w:t>region</w:t>
+            </w:r>
+            <w:proofErr w:type="gramEnd"/>
+            <w:r>
+              <w:t xml:space="preserve"> so I do not contaminate the clustering. </w:t>
+            </w:r>
+          </w:p>
+          <w:p>
+            <w:pPr>
+              <w:pBdr>
+                <w:top w:val="none" w:sz="0" w:space="0" w:color="auto"/>
+                <w:left w:val="none" w:sz="0" w:space="0" w:color="auto"/>
+                <w:bottom w:val="none" w:sz="0" w:space="0" w:color="auto"/>
+                <w:right w:val="none" w:sz="0" w:space="0" w:color="auto"/>
+              </w:pBdr>
+              <w:tabs>
+                <w:tab w:val="center" w:pos="4324"/>
+              </w:tabs>
+              <w:spacing w:after="331" w:line="259" w:lineRule="auto"/>
+              <w:ind w:left="0" w:firstLine="0"/>
+            </w:pPr>
+            <w:r>
+              <w:t xml:space="preserve">This allows me to </w:t>
+            </w:r>
+            <w:proofErr w:type="spellStart"/>
+            <w:r>
+              <w:t>to</w:t>
+            </w:r>
+            <w:proofErr w:type="spellEnd"/>
+            <w:r>
+              <w:t xml:space="preserve"> x </w:t>
+            </w:r>
+          </w:p>
+          <w:p>
+            <w:pPr>
+              <w:pBdr>
+                <w:top w:val="none" w:sz="0" w:space="0" w:color="auto"/>
+                <w:left w:val="none" w:sz="0" w:space="0" w:color="auto"/>
+                <w:bottom w:val="none" w:sz="0" w:space="0" w:color="auto"/>
+                <w:right w:val="none" w:sz="0" w:space="0" w:color="auto"/>
+              </w:pBdr>
+              <w:tabs>
+                <w:tab w:val="center" w:pos="4324"/>
+              </w:tabs>
+              <w:spacing w:after="331" w:line="259" w:lineRule="auto"/>
+              <w:ind w:left="0" w:firstLine="0"/>
+            </w:pPr>
+            <w:r>
+              <w:t xml:space="preserve">This failed meaning I </w:t>
+            </w:r>
+            <w:proofErr w:type="gramStart"/>
+            <w:r>
+              <w:t>have to</w:t>
+            </w:r>
+            <w:proofErr w:type="gramEnd"/>
             <w:r>
               <w:t xml:space="preserve"> </w:t>
-            </w:r>
-          </w:p>
-        </w:tc>
-        <w:tc>
-          <w:tcPr>
-            <w:tcW w:w="3460" w:type="dxa"/>
-          </w:tcPr>
-          <w:p>
-            <w:pPr>
-              <w:pBdr>
-                <w:top w:val="none" w:sz="0" w:space="0" w:color="auto"/>
-                <w:left w:val="none" w:sz="0" w:space="0" w:color="auto"/>
-                <w:bottom w:val="none" w:sz="0" w:space="0" w:color="auto"/>
-                <w:right w:val="none" w:sz="0" w:space="0" w:color="auto"/>
-              </w:pBdr>
-              <w:tabs>
-                <w:tab w:val="center" w:pos="4324"/>
-              </w:tabs>
-              <w:spacing w:after="331" w:line="259" w:lineRule="auto"/>
-              <w:ind w:left="0" w:firstLine="0"/>
-            </w:pPr>
-            <w:r>
-              <w:t xml:space="preserve">Comments then allow me to further explore the site region </w:t>
-            </w:r>
-            <w:r>
-              <w:br/>
-            </w:r>
-            <w:r>
-              <w:br/>
-              <w:t xml:space="preserve">in the case of clipping this allows me to then clip out the region so I do not contaminate the clustering. </w:t>
-            </w:r>
-          </w:p>
-          <w:p>
-            <w:pPr>
-              <w:pBdr>
-                <w:top w:val="none" w:sz="0" w:space="0" w:color="auto"/>
-                <w:left w:val="none" w:sz="0" w:space="0" w:color="auto"/>
-                <w:bottom w:val="none" w:sz="0" w:space="0" w:color="auto"/>
-                <w:right w:val="none" w:sz="0" w:space="0" w:color="auto"/>
-              </w:pBdr>
-              <w:tabs>
-                <w:tab w:val="center" w:pos="4324"/>
-              </w:tabs>
-              <w:spacing w:after="331" w:line="259" w:lineRule="auto"/>
-              <w:ind w:left="0" w:firstLine="0"/>
-            </w:pPr>
-            <w:r>
-              <w:t xml:space="preserve">This allows me to </w:t>
-            </w:r>
-            <w:proofErr w:type="spellStart"/>
-            <w:r>
-              <w:t>to</w:t>
-            </w:r>
-            <w:proofErr w:type="spellEnd"/>
-            <w:r>
-              <w:t xml:space="preserve"> x </w:t>
-            </w:r>
-          </w:p>
-          <w:p>
-            <w:pPr>
-              <w:pBdr>
-                <w:top w:val="none" w:sz="0" w:space="0" w:color="auto"/>
-                <w:left w:val="none" w:sz="0" w:space="0" w:color="auto"/>
-                <w:bottom w:val="none" w:sz="0" w:space="0" w:color="auto"/>
-                <w:right w:val="none" w:sz="0" w:space="0" w:color="auto"/>
-              </w:pBdr>
-              <w:tabs>
-                <w:tab w:val="center" w:pos="4324"/>
-              </w:tabs>
-              <w:spacing w:after="331" w:line="259" w:lineRule="auto"/>
-              <w:ind w:left="0" w:firstLine="0"/>
-            </w:pPr>
-            <w:r>
-              <w:t xml:space="preserve">This failed meaning I have to </w:t>
             </w:r>
           </w:p>
           <w:p>
@@ -6170,14 +6261,12 @@
 </file>
 
 <file path=customXml/item1.xml><?xml version="1.0" encoding="utf-8"?>
-<p:properties xmlns:p="http://schemas.microsoft.com/office/2006/metadata/properties" xmlns:xsi="http://www.w3.org/2001/XMLSchema-instance" xmlns:pc="http://schemas.microsoft.com/office/infopath/2007/PartnerControls">
-  <documentManagement>
-    <TaxCatchAll xmlns="8cefc96e-7bfc-459f-92b9-86deaf2eeded" xsi:nil="true"/>
-    <lcf76f155ced4ddcb4097134ff3c332f xmlns="158e7beb-0d0a-46f5-b8cc-1767c3671d23">
-      <Terms xmlns="http://schemas.microsoft.com/office/infopath/2007/PartnerControls"/>
-    </lcf76f155ced4ddcb4097134ff3c332f>
-  </documentManagement>
-</p:properties>
+<?mso-contentType ?>
+<FormTemplates xmlns="http://schemas.microsoft.com/sharepoint/v3/contenttype/forms">
+  <Display>DocumentLibraryForm</Display>
+  <Edit>DocumentLibraryForm</Edit>
+  <New>DocumentLibraryForm</New>
+</FormTemplates>
 </file>
 
 <file path=customXml/item2.xml><?xml version="1.0" encoding="utf-8"?>
@@ -6435,21 +6524,20 @@
 </file>
 
 <file path=customXml/item3.xml><?xml version="1.0" encoding="utf-8"?>
-<?mso-contentType ?>
-<FormTemplates xmlns="http://schemas.microsoft.com/sharepoint/v3/contenttype/forms">
-  <Display>DocumentLibraryForm</Display>
-  <Edit>DocumentLibraryForm</Edit>
-  <New>DocumentLibraryForm</New>
-</FormTemplates>
+<p:properties xmlns:p="http://schemas.microsoft.com/office/2006/metadata/properties" xmlns:xsi="http://www.w3.org/2001/XMLSchema-instance" xmlns:pc="http://schemas.microsoft.com/office/infopath/2007/PartnerControls">
+  <documentManagement>
+    <TaxCatchAll xmlns="8cefc96e-7bfc-459f-92b9-86deaf2eeded" xsi:nil="true"/>
+    <lcf76f155ced4ddcb4097134ff3c332f xmlns="158e7beb-0d0a-46f5-b8cc-1767c3671d23">
+      <Terms xmlns="http://schemas.microsoft.com/office/infopath/2007/PartnerControls"/>
+    </lcf76f155ced4ddcb4097134ff3c332f>
+  </documentManagement>
+</p:properties>
 </file>
 
 <file path=customXml/itemProps1.xml><?xml version="1.0" encoding="utf-8"?>
-<ds:datastoreItem xmlns:ds="http://schemas.openxmlformats.org/officeDocument/2006/customXml" ds:itemID="{6657FF98-B453-4489-9A08-18BCFDDB7F86}">
+<ds:datastoreItem xmlns:ds="http://schemas.openxmlformats.org/officeDocument/2006/customXml" ds:itemID="{D5B2BD3B-C2FD-4BE2-B5A5-201F05B95F0A}">
   <ds:schemaRefs>
-    <ds:schemaRef ds:uri="http://schemas.microsoft.com/office/2006/metadata/properties"/>
-    <ds:schemaRef ds:uri="http://schemas.microsoft.com/office/infopath/2007/PartnerControls"/>
-    <ds:schemaRef ds:uri="8cefc96e-7bfc-459f-92b9-86deaf2eeded"/>
-    <ds:schemaRef ds:uri="158e7beb-0d0a-46f5-b8cc-1767c3671d23"/>
+    <ds:schemaRef ds:uri="http://schemas.microsoft.com/sharepoint/v3/contenttype/forms"/>
   </ds:schemaRefs>
 </ds:datastoreItem>
 </file>
@@ -6475,9 +6563,12 @@
 </file>
 
 <file path=customXml/itemProps3.xml><?xml version="1.0" encoding="utf-8"?>
-<ds:datastoreItem xmlns:ds="http://schemas.openxmlformats.org/officeDocument/2006/customXml" ds:itemID="{D5B2BD3B-C2FD-4BE2-B5A5-201F05B95F0A}">
+<ds:datastoreItem xmlns:ds="http://schemas.openxmlformats.org/officeDocument/2006/customXml" ds:itemID="{6657FF98-B453-4489-9A08-18BCFDDB7F86}">
   <ds:schemaRefs>
-    <ds:schemaRef ds:uri="http://schemas.microsoft.com/sharepoint/v3/contenttype/forms"/>
+    <ds:schemaRef ds:uri="http://schemas.microsoft.com/office/2006/metadata/properties"/>
+    <ds:schemaRef ds:uri="http://schemas.microsoft.com/office/infopath/2007/PartnerControls"/>
+    <ds:schemaRef ds:uri="8cefc96e-7bfc-459f-92b9-86deaf2eeded"/>
+    <ds:schemaRef ds:uri="158e7beb-0d0a-46f5-b8cc-1767c3671d23"/>
   </ds:schemaRefs>
 </ds:datastoreItem>
 </file>
</xml_diff>